<commit_message>
Mise a jour du schéma
Rajout et création des éléments manquant sur Altium, documentation et remplissage du carnet journalier
</commit_message>
<xml_diff>
--- a/jeu_du_moulin_boura/rpt/jeu-du-moulin-bourquenouda-rpt-development.docx
+++ b/jeu_du_moulin_boura/rpt/jeu-du-moulin-bourquenouda-rpt-development.docx
@@ -1,6 +1,6 @@
 
 <file path=word/document.xml><?xml version="1.0" encoding="utf-8"?>
-<w:document xmlns:wpc="http://schemas.microsoft.com/office/word/2010/wordprocessingCanvas" xmlns:cx="http://schemas.microsoft.com/office/drawing/2014/chartex" xmlns:cx1="http://schemas.microsoft.com/office/drawing/2015/9/8/chartex" xmlns:cx2="http://schemas.microsoft.com/office/drawing/2015/10/21/chartex" xmlns:cx3="http://schemas.microsoft.com/office/drawing/2016/5/9/chartex" xmlns:cx4="http://schemas.microsoft.com/office/drawing/2016/5/10/chartex" xmlns:cx5="http://schemas.microsoft.com/office/drawing/2016/5/11/chartex" xmlns:cx6="http://schemas.microsoft.com/office/drawing/2016/5/12/chartex" xmlns:cx7="http://schemas.microsoft.com/office/drawing/2016/5/13/chartex" xmlns:cx8="http://schemas.microsoft.com/office/drawing/2016/5/14/chartex" xmlns:mc="http://schemas.openxmlformats.org/markup-compatibility/2006" xmlns:aink="http://schemas.microsoft.com/office/drawing/2016/ink" xmlns:am3d="http://schemas.microsoft.com/office/drawing/2017/model3d" xmlns:o="urn:schemas-microsoft-com:office:office" xmlns:r="http://schemas.openxmlformats.org/officeDocument/2006/relationships" xmlns:m="http://schemas.openxmlformats.org/officeDocument/2006/math" xmlns:v="urn:schemas-microsoft-com:vml" xmlns:wp14="http://schemas.microsoft.com/office/word/2010/wordprocessingDrawing" xmlns:wp="http://schemas.openxmlformats.org/drawingml/2006/wordprocessingDrawing" xmlns:w10="urn:schemas-microsoft-com:office:word" xmlns:w="http://schemas.openxmlformats.org/wordprocessingml/2006/main" xmlns:w14="http://schemas.microsoft.com/office/word/2010/wordml" xmlns:w15="http://schemas.microsoft.com/office/word/2012/wordml" xmlns:w16cex="http://schemas.microsoft.com/office/word/2018/wordml/cex" xmlns:w16cid="http://schemas.microsoft.com/office/word/2016/wordml/cid" xmlns:w16="http://schemas.microsoft.com/office/word/2018/wordml" xmlns:w16sdtdh="http://schemas.microsoft.com/office/word/2020/wordml/sdtdatahash" xmlns:w16se="http://schemas.microsoft.com/office/word/2015/wordml/symex" xmlns:wpg="http://schemas.microsoft.com/office/word/2010/wordprocessingGroup" xmlns:wpi="http://schemas.microsoft.com/office/word/2010/wordprocessingInk" xmlns:wne="http://schemas.microsoft.com/office/word/2006/wordml" xmlns:wps="http://schemas.microsoft.com/office/word/2010/wordprocessingShape" mc:Ignorable="w14 w15 w16se w16cid w16 w16cex w16sdtdh wp14">
+<w:document xmlns:wpc="http://schemas.microsoft.com/office/word/2010/wordprocessingCanvas" xmlns:cx="http://schemas.microsoft.com/office/drawing/2014/chartex" xmlns:cx1="http://schemas.microsoft.com/office/drawing/2015/9/8/chartex" xmlns:cx2="http://schemas.microsoft.com/office/drawing/2015/10/21/chartex" xmlns:cx3="http://schemas.microsoft.com/office/drawing/2016/5/9/chartex" xmlns:cx4="http://schemas.microsoft.com/office/drawing/2016/5/10/chartex" xmlns:cx5="http://schemas.microsoft.com/office/drawing/2016/5/11/chartex" xmlns:cx6="http://schemas.microsoft.com/office/drawing/2016/5/12/chartex" xmlns:cx7="http://schemas.microsoft.com/office/drawing/2016/5/13/chartex" xmlns:cx8="http://schemas.microsoft.com/office/drawing/2016/5/14/chartex" xmlns:mc="http://schemas.openxmlformats.org/markup-compatibility/2006" xmlns:aink="http://schemas.microsoft.com/office/drawing/2016/ink" xmlns:am3d="http://schemas.microsoft.com/office/drawing/2017/model3d" xmlns:o="urn:schemas-microsoft-com:office:office" xmlns:oel="http://schemas.microsoft.com/office/2019/extlst" xmlns:r="http://schemas.openxmlformats.org/officeDocument/2006/relationships" xmlns:m="http://schemas.openxmlformats.org/officeDocument/2006/math" xmlns:v="urn:schemas-microsoft-com:vml" xmlns:wp14="http://schemas.microsoft.com/office/word/2010/wordprocessingDrawing" xmlns:wp="http://schemas.openxmlformats.org/drawingml/2006/wordprocessingDrawing" xmlns:w10="urn:schemas-microsoft-com:office:word" xmlns:w="http://schemas.openxmlformats.org/wordprocessingml/2006/main" xmlns:w14="http://schemas.microsoft.com/office/word/2010/wordml" xmlns:w15="http://schemas.microsoft.com/office/word/2012/wordml" xmlns:w16cex="http://schemas.microsoft.com/office/word/2018/wordml/cex" xmlns:w16cid="http://schemas.microsoft.com/office/word/2016/wordml/cid" xmlns:w16="http://schemas.microsoft.com/office/word/2018/wordml" xmlns:w16du="http://schemas.microsoft.com/office/word/2023/wordml/word16du" xmlns:w16sdtdh="http://schemas.microsoft.com/office/word/2020/wordml/sdtdatahash" xmlns:w16sdtfl="http://schemas.microsoft.com/office/word/2024/wordml/sdtformatlock" xmlns:w16se="http://schemas.microsoft.com/office/word/2015/wordml/symex" xmlns:wpg="http://schemas.microsoft.com/office/word/2010/wordprocessingGroup" xmlns:wpi="http://schemas.microsoft.com/office/word/2010/wordprocessingInk" xmlns:wne="http://schemas.microsoft.com/office/word/2006/wordml" xmlns:wps="http://schemas.microsoft.com/office/word/2010/wordprocessingShape" mc:Ignorable="w14 w15 w16se w16cid w16 w16cex w16sdtdh w16sdtfl w16du wp14">
   <w:body>
     <w:sdt>
       <w:sdtPr>
@@ -3493,7 +3493,7 @@
               </mc:Choice>
               <mc:Fallback>
                 <w:pict>
-                  <v:group w14:anchorId="6F90ADDF" id="Groupe 2" o:spid="_x0000_s1026" style="position:absolute;margin-left:0;margin-top:0;width:195.85pt;height:799.2pt;z-index:-251659776;mso-width-percent:330;mso-height-percent:950;mso-left-percent:40;mso-position-horizontal-relative:page;mso-position-vertical:center;mso-position-vertical-relative:page;mso-width-percent:330;mso-height-percent:950;mso-left-percent:40" coordsize="21945,91257" o:gfxdata="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">
+                  <v:group w14:anchorId="6F90ADDF" id="Groupe 2" o:spid="_x0000_s1026" style="position:absolute;margin-left:0;margin-top:0;width:195.85pt;height:799.2pt;z-index:-251659776;mso-width-percent:330;mso-height-percent:950;mso-left-percent:40;mso-position-horizontal-relative:page;mso-position-vertical:center;mso-position-vertical-relative:page;mso-width-percent:330;mso-height-percent:950;mso-left-percent:40" coordsize="21945,91257" o:gfxdata="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">
                     <v:rect id="Rectangle 3" o:spid="_x0000_s1027" style="position:absolute;width:1945;height:91257;visibility:visible;mso-wrap-style:square;v-text-anchor:middle" o:gfxdata="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" fillcolor="#44546a [3215]" stroked="f" strokeweight="1pt"/>
                     <v:shapetype id="_x0000_t15" coordsize="21600,21600" o:spt="15" adj="16200" path="m@0,l,,,21600@0,21600,21600,10800xe">
                       <v:stroke joinstyle="miter"/>
@@ -3723,7 +3723,6 @@
                                     <w:rFonts w:asciiTheme="majorHAnsi" w:eastAsiaTheme="majorEastAsia" w:hAnsiTheme="majorHAnsi" w:cstheme="majorBidi"/>
                                     <w:sz w:val="40"/>
                                     <w:szCs w:val="40"/>
-                                    <w:lang w:val="en-US"/>
                                   </w:rPr>
                                 </w:pPr>
                                 <w:sdt>
@@ -3732,7 +3731,6 @@
                                       <w:rFonts w:eastAsiaTheme="majorEastAsia" w:cstheme="minorHAnsi"/>
                                       <w:sz w:val="40"/>
                                       <w:szCs w:val="40"/>
-                                      <w:lang w:val="en-US"/>
                                     </w:rPr>
                                     <w:alias w:val="Titre"/>
                                     <w:tag w:val=""/>
@@ -3747,9 +3745,8 @@
                                         <w:rFonts w:eastAsiaTheme="majorEastAsia" w:cstheme="minorHAnsi"/>
                                         <w:sz w:val="40"/>
                                         <w:szCs w:val="40"/>
-                                        <w:lang w:val="en-US"/>
                                       </w:rPr>
-                                      <w:t>projectname</w:t>
+                                      <w:t>Jeu du Moulin 2025</w:t>
                                     </w:r>
                                   </w:sdtContent>
                                 </w:sdt>
@@ -3762,7 +3759,6 @@
                                     <w:rFonts w:eastAsiaTheme="majorEastAsia" w:cstheme="minorHAnsi"/>
                                     <w:sz w:val="40"/>
                                     <w:szCs w:val="40"/>
-                                    <w:lang w:val="en-US"/>
                                   </w:rPr>
                                 </w:pPr>
                                 <w:r>
@@ -3770,18 +3766,8 @@
                                     <w:rFonts w:eastAsiaTheme="majorEastAsia" w:cstheme="minorHAnsi"/>
                                     <w:sz w:val="40"/>
                                     <w:szCs w:val="40"/>
-                                    <w:lang w:val="en-US"/>
                                   </w:rPr>
-                                  <w:t>p</w:t>
-                                </w:r>
-                                <w:r>
-                                  <w:rPr>
-                                    <w:rFonts w:eastAsiaTheme="majorEastAsia" w:cstheme="minorHAnsi"/>
-                                    <w:sz w:val="40"/>
-                                    <w:szCs w:val="40"/>
-                                    <w:lang w:val="en-US"/>
-                                  </w:rPr>
-                                  <w:t>rojectversion</w:t>
+                                  <w:t>V1.00</w:t>
                                 </w:r>
                               </w:p>
                               <w:p>
@@ -3792,7 +3778,6 @@
                                     <w:rFonts w:eastAsiaTheme="majorEastAsia" w:cstheme="minorHAnsi"/>
                                     <w:sz w:val="40"/>
                                     <w:szCs w:val="40"/>
-                                    <w:lang w:val="en-US"/>
                                   </w:rPr>
                                 </w:pPr>
                               </w:p>
@@ -3804,7 +3789,6 @@
                                     <w:rFonts w:eastAsiaTheme="majorEastAsia" w:cstheme="minorHAnsi"/>
                                     <w:sz w:val="40"/>
                                     <w:szCs w:val="40"/>
-                                    <w:lang w:val="en-US"/>
                                   </w:rPr>
                                 </w:pPr>
                               </w:p>
@@ -3816,7 +3800,6 @@
                                     <w:rFonts w:eastAsiaTheme="majorEastAsia" w:cstheme="minorHAnsi"/>
                                     <w:sz w:val="40"/>
                                     <w:szCs w:val="40"/>
-                                    <w:lang w:val="en-US"/>
                                   </w:rPr>
                                 </w:pPr>
                               </w:p>
@@ -3828,10 +3811,8 @@
                                     <w:rFonts w:eastAsiaTheme="majorEastAsia" w:cstheme="minorHAnsi"/>
                                     <w:sz w:val="40"/>
                                     <w:szCs w:val="40"/>
-                                    <w:lang w:val="en-US"/>
                                   </w:rPr>
                                 </w:pPr>
-                                <w:proofErr w:type="gramStart"/>
                                 <w:r>
                                   <w:rPr>
                                     <w:rFonts w:cstheme="minorHAnsi"/>
@@ -3839,9 +3820,8 @@
                                     <w:sz w:val="40"/>
                                     <w:szCs w:val="40"/>
                                   </w:rPr>
-                                  <w:t>projecttitle</w:t>
+                                  <w:t>Jeu du moulin</w:t>
                                 </w:r>
-                                <w:proofErr w:type="gramEnd"/>
                               </w:p>
                             </w:txbxContent>
                           </wps:txbx>
@@ -3866,7 +3846,7 @@
                     <v:stroke joinstyle="miter"/>
                     <v:path gradientshapeok="t" o:connecttype="rect"/>
                   </v:shapetype>
-                  <v:shape id="Text Box 38" o:spid="_x0000_s1055" type="#_x0000_t202" style="position:absolute;margin-left:-23.5pt;margin-top:183.65pt;width:500.85pt;height:160.9pt;z-index:-251655680;visibility:visible;mso-wrap-style:square;mso-width-percent:0;mso-height-percent:0;mso-wrap-distance-left:7.2pt;mso-wrap-distance-top:7.2pt;mso-wrap-distance-right:7.2pt;mso-wrap-distance-bottom:7.2pt;mso-position-horizontal:absolute;mso-position-horizontal-relative:margin;mso-position-vertical:absolute;mso-position-vertical-relative:margin;mso-width-percent:0;mso-height-percent:0;mso-width-relative:margin;mso-height-relative:margin;v-text-anchor:top" o:gfxdata="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" filled="f" stroked="f" strokeweight=".5pt">
+                  <v:shape id="Text Box 38" o:spid="_x0000_s1055" type="#_x0000_t202" style="position:absolute;margin-left:-23.5pt;margin-top:183.65pt;width:500.85pt;height:160.9pt;z-index:-251655680;visibility:visible;mso-wrap-style:square;mso-width-percent:0;mso-height-percent:0;mso-wrap-distance-left:7.2pt;mso-wrap-distance-top:7.2pt;mso-wrap-distance-right:7.2pt;mso-wrap-distance-bottom:7.2pt;mso-position-horizontal:absolute;mso-position-horizontal-relative:margin;mso-position-vertical:absolute;mso-position-vertical-relative:margin;mso-width-percent:0;mso-height-percent:0;mso-width-relative:margin;mso-height-relative:margin;v-text-anchor:top" o:gfxdata="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" filled="f" stroked="f" strokeweight=".5pt">
                     <v:textbox style="mso-fit-shape-to-text:t" inset=",7.2pt,,7.2pt">
                       <w:txbxContent>
                         <w:p>
@@ -3877,7 +3857,6 @@
                               <w:rFonts w:asciiTheme="majorHAnsi" w:eastAsiaTheme="majorEastAsia" w:hAnsiTheme="majorHAnsi" w:cstheme="majorBidi"/>
                               <w:sz w:val="40"/>
                               <w:szCs w:val="40"/>
-                              <w:lang w:val="en-US"/>
                             </w:rPr>
                           </w:pPr>
                           <w:sdt>
@@ -3886,7 +3865,6 @@
                                 <w:rFonts w:eastAsiaTheme="majorEastAsia" w:cstheme="minorHAnsi"/>
                                 <w:sz w:val="40"/>
                                 <w:szCs w:val="40"/>
-                                <w:lang w:val="en-US"/>
                               </w:rPr>
                               <w:alias w:val="Titre"/>
                               <w:tag w:val=""/>
@@ -3901,9 +3879,8 @@
                                   <w:rFonts w:eastAsiaTheme="majorEastAsia" w:cstheme="minorHAnsi"/>
                                   <w:sz w:val="40"/>
                                   <w:szCs w:val="40"/>
-                                  <w:lang w:val="en-US"/>
                                 </w:rPr>
-                                <w:t>projectname</w:t>
+                                <w:t>Jeu du Moulin 2025</w:t>
                               </w:r>
                             </w:sdtContent>
                           </w:sdt>
@@ -3916,7 +3893,6 @@
                               <w:rFonts w:eastAsiaTheme="majorEastAsia" w:cstheme="minorHAnsi"/>
                               <w:sz w:val="40"/>
                               <w:szCs w:val="40"/>
-                              <w:lang w:val="en-US"/>
                             </w:rPr>
                           </w:pPr>
                           <w:r>
@@ -3924,18 +3900,8 @@
                               <w:rFonts w:eastAsiaTheme="majorEastAsia" w:cstheme="minorHAnsi"/>
                               <w:sz w:val="40"/>
                               <w:szCs w:val="40"/>
-                              <w:lang w:val="en-US"/>
                             </w:rPr>
-                            <w:t>p</w:t>
-                          </w:r>
-                          <w:r>
-                            <w:rPr>
-                              <w:rFonts w:eastAsiaTheme="majorEastAsia" w:cstheme="minorHAnsi"/>
-                              <w:sz w:val="40"/>
-                              <w:szCs w:val="40"/>
-                              <w:lang w:val="en-US"/>
-                            </w:rPr>
-                            <w:t>rojectversion</w:t>
+                            <w:t>V1.00</w:t>
                           </w:r>
                         </w:p>
                         <w:p>
@@ -3946,7 +3912,6 @@
                               <w:rFonts w:eastAsiaTheme="majorEastAsia" w:cstheme="minorHAnsi"/>
                               <w:sz w:val="40"/>
                               <w:szCs w:val="40"/>
-                              <w:lang w:val="en-US"/>
                             </w:rPr>
                           </w:pPr>
                         </w:p>
@@ -3958,7 +3923,6 @@
                               <w:rFonts w:eastAsiaTheme="majorEastAsia" w:cstheme="minorHAnsi"/>
                               <w:sz w:val="40"/>
                               <w:szCs w:val="40"/>
-                              <w:lang w:val="en-US"/>
                             </w:rPr>
                           </w:pPr>
                         </w:p>
@@ -3970,7 +3934,6 @@
                               <w:rFonts w:eastAsiaTheme="majorEastAsia" w:cstheme="minorHAnsi"/>
                               <w:sz w:val="40"/>
                               <w:szCs w:val="40"/>
-                              <w:lang w:val="en-US"/>
                             </w:rPr>
                           </w:pPr>
                         </w:p>
@@ -3982,10 +3945,8 @@
                               <w:rFonts w:eastAsiaTheme="majorEastAsia" w:cstheme="minorHAnsi"/>
                               <w:sz w:val="40"/>
                               <w:szCs w:val="40"/>
-                              <w:lang w:val="en-US"/>
                             </w:rPr>
                           </w:pPr>
-                          <w:proofErr w:type="gramStart"/>
                           <w:r>
                             <w:rPr>
                               <w:rFonts w:cstheme="minorHAnsi"/>
@@ -3993,9 +3954,8 @@
                               <w:sz w:val="40"/>
                               <w:szCs w:val="40"/>
                             </w:rPr>
-                            <w:t>projecttitle</w:t>
+                            <w:t>Jeu du moulin</w:t>
                           </w:r>
-                          <w:proofErr w:type="gramEnd"/>
                         </w:p>
                       </w:txbxContent>
                     </v:textbox>
@@ -4155,7 +4115,6 @@
                                   </w:rPr>
                                   <w:t xml:space="preserve">, </w:t>
                                 </w:r>
-                                <w:proofErr w:type="spellStart"/>
                                 <w:r>
                                   <w:rPr>
                                     <w:rFonts w:cstheme="minorHAnsi"/>
@@ -4164,7 +4123,6 @@
                                   </w:rPr>
                                   <w:t>Beruf</w:t>
                                 </w:r>
-                                <w:proofErr w:type="spellEnd"/>
                               </w:p>
                             </w:txbxContent>
                           </wps:txbx>
@@ -4185,7 +4143,7 @@
               </mc:Choice>
               <mc:Fallback>
                 <w:pict>
-                  <v:shape w14:anchorId="5051BAED" id="Zone de texte 135" o:spid="_x0000_s1056" type="#_x0000_t202" style="position:absolute;margin-left:-28.85pt;margin-top:56.4pt;width:97.9pt;height:32pt;z-index:-251658752;visibility:visible;mso-wrap-style:square;mso-width-percent:0;mso-height-percent:0;mso-wrap-distance-left:7.2pt;mso-wrap-distance-top:7.2pt;mso-wrap-distance-right:7.2pt;mso-wrap-distance-bottom:7.2pt;mso-position-horizontal:absolute;mso-position-horizontal-relative:margin;mso-position-vertical:absolute;mso-position-vertical-relative:margin;mso-width-percent:0;mso-height-percent:0;mso-width-relative:margin;mso-height-relative:margin;v-text-anchor:top" o:gfxdata="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" filled="f" stroked="f" strokeweight=".5pt">
+                  <v:shape w14:anchorId="5051BAED" id="Zone de texte 135" o:spid="_x0000_s1056" type="#_x0000_t202" style="position:absolute;margin-left:-28.85pt;margin-top:56.4pt;width:97.9pt;height:32pt;z-index:-251658752;visibility:visible;mso-wrap-style:square;mso-width-percent:0;mso-height-percent:0;mso-wrap-distance-left:7.2pt;mso-wrap-distance-top:7.2pt;mso-wrap-distance-right:7.2pt;mso-wrap-distance-bottom:7.2pt;mso-position-horizontal:absolute;mso-position-horizontal-relative:margin;mso-position-vertical:absolute;mso-position-vertical-relative:margin;mso-width-percent:0;mso-height-percent:0;mso-width-relative:margin;mso-height-relative:margin;v-text-anchor:top" o:gfxdata="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" filled="f" stroked="f" strokeweight=".5pt">
                     <v:textbox inset=",7.2pt,,7.2pt">
                       <w:txbxContent>
                         <w:p>
@@ -4214,7 +4172,6 @@
                             </w:rPr>
                             <w:t xml:space="preserve">, </w:t>
                           </w:r>
-                          <w:proofErr w:type="spellStart"/>
                           <w:r>
                             <w:rPr>
                               <w:rFonts w:cstheme="minorHAnsi"/>
@@ -4223,7 +4180,6 @@
                             </w:rPr>
                             <w:t>Beruf</w:t>
                           </w:r>
-                          <w:proofErr w:type="spellEnd"/>
                         </w:p>
                       </w:txbxContent>
                     </v:textbox>
@@ -4327,7 +4283,7 @@
                                         <w:sz w:val="26"/>
                                         <w:szCs w:val="26"/>
                                       </w:rPr>
-                                      <w:t>myname myfirstname</w:t>
+                                      <w:t>Bourquenoud Alexandre</w:t>
                                     </w:r>
                                   </w:sdtContent>
                                 </w:sdt>
@@ -4348,7 +4304,7 @@
                                     <w:sz w:val="20"/>
                                     <w:szCs w:val="20"/>
                                   </w:rPr>
-                                  <w:t>year</w:t>
+                                  <w:t>2025</w:t>
                                 </w:r>
                               </w:p>
                               <w:p>
@@ -4439,7 +4395,7 @@
               </mc:Choice>
               <mc:Fallback>
                 <w:pict>
-                  <v:shape w14:anchorId="57976A24" id="Zone de texte 32" o:spid="_x0000_s1057" type="#_x0000_t202" style="position:absolute;margin-left:162.1pt;margin-top:740.85pt;width:267.9pt;height:52.5pt;z-index:251658752;visibility:visible;mso-wrap-style:square;mso-width-percent:450;mso-height-percent:0;mso-wrap-distance-left:9pt;mso-wrap-distance-top:0;mso-wrap-distance-right:9pt;mso-wrap-distance-bottom:0;mso-position-horizontal:absolute;mso-position-horizontal-relative:page;mso-position-vertical:absolute;mso-position-vertical-relative:page;mso-width-percent:450;mso-height-percent:0;mso-width-relative:page;mso-height-relative:margin;v-text-anchor:bottom" o:gfxdata="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" filled="f" stroked="f" strokeweight=".5pt">
+                  <v:shape w14:anchorId="57976A24" id="Zone de texte 32" o:spid="_x0000_s1057" type="#_x0000_t202" style="position:absolute;margin-left:162.1pt;margin-top:740.85pt;width:267.9pt;height:52.5pt;z-index:251658752;visibility:visible;mso-wrap-style:square;mso-width-percent:450;mso-height-percent:0;mso-wrap-distance-left:9pt;mso-wrap-distance-top:0;mso-wrap-distance-right:9pt;mso-wrap-distance-bottom:0;mso-position-horizontal:absolute;mso-position-horizontal-relative:page;mso-position-vertical:absolute;mso-position-vertical-relative:page;mso-width-percent:450;mso-height-percent:0;mso-width-relative:page;mso-height-relative:margin;v-text-anchor:bottom" o:gfxdata="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" filled="f" stroked="f" strokeweight=".5pt">
                     <v:textbox style="mso-fit-shape-to-text:t" inset="0,0,0,0">
                       <w:txbxContent>
                         <w:p>
@@ -4473,7 +4429,7 @@
                                   <w:sz w:val="26"/>
                                   <w:szCs w:val="26"/>
                                 </w:rPr>
-                                <w:t>myname myfirstname</w:t>
+                                <w:t>Bourquenoud Alexandre</w:t>
                               </w:r>
                             </w:sdtContent>
                           </w:sdt>
@@ -4494,7 +4450,7 @@
                               <w:sz w:val="20"/>
                               <w:szCs w:val="20"/>
                             </w:rPr>
-                            <w:t>year</w:t>
+                            <w:t>2025</w:t>
                           </w:r>
                         </w:p>
                         <w:p>
@@ -4580,9 +4536,9 @@
         </w:p>
       </w:sdtContent>
     </w:sdt>
-    <w:bookmarkStart w:id="0" w:name="_Toc40259938" w:displacedByCustomXml="prev"/>
+    <w:bookmarkStart w:id="0" w:name="_Toc40260289" w:displacedByCustomXml="prev"/>
     <w:bookmarkStart w:id="1" w:name="_Toc40260205" w:displacedByCustomXml="prev"/>
-    <w:bookmarkStart w:id="2" w:name="_Toc40260289" w:displacedByCustomXml="prev"/>
+    <w:bookmarkStart w:id="2" w:name="_Toc40259938" w:displacedByCustomXml="prev"/>
     <w:p>
       <w:pPr>
         <w:pStyle w:val="Titre"/>
@@ -7350,37 +7306,54 @@
         <w:lastRenderedPageBreak/>
         <w:t>Information</w:t>
       </w:r>
+      <w:bookmarkEnd w:id="3"/>
+      <w:bookmarkEnd w:id="4"/>
       <w:bookmarkEnd w:id="2"/>
       <w:bookmarkEnd w:id="1"/>
       <w:bookmarkEnd w:id="0"/>
-      <w:bookmarkEnd w:id="3"/>
-      <w:bookmarkEnd w:id="4"/>
     </w:p>
     <w:p>
       <w:pPr>
         <w:pStyle w:val="Titre2"/>
       </w:pPr>
-      <w:bookmarkStart w:id="5" w:name="_Toc40259939"/>
-      <w:bookmarkStart w:id="6" w:name="_Toc40260206"/>
-      <w:bookmarkStart w:id="7" w:name="_Toc40260290"/>
-      <w:bookmarkStart w:id="8" w:name="_Toc40260337"/>
-      <w:bookmarkStart w:id="9" w:name="_Toc72079930"/>
+      <w:bookmarkStart w:id="5" w:name="_Toc72079930"/>
+      <w:bookmarkStart w:id="6" w:name="_Toc40259939"/>
+      <w:bookmarkStart w:id="7" w:name="_Toc40260206"/>
+      <w:bookmarkStart w:id="8" w:name="_Toc40260290"/>
+      <w:bookmarkStart w:id="9" w:name="_Toc40260337"/>
       <w:r>
         <w:t>Objectifs du projet</w:t>
       </w:r>
-      <w:bookmarkEnd w:id="9"/>
+      <w:bookmarkEnd w:id="5"/>
     </w:p>
     <w:p>
+      <w:r>
+        <w:t>L’object</w:t>
+      </w:r>
+      <w:r>
+        <w:t xml:space="preserve">if de ce projet est </w:t>
+      </w:r>
+      <w:r>
+        <w:t>de concevoir un prototype fonctionnel du jeu du moulin. Cet objet pourrait être utiliser par l’EMF pour promouvoir le métier d’électronicien.</w:t>
+      </w:r>
+      <w:r>
+        <w:t xml:space="preserve"> J’ai pu m’aider d’une première version non terminer pour pouvoir</w:t>
+      </w:r>
+      <w:r>
+        <w:t xml:space="preserve"> l’utiliser comme fondation du projet.</w:t>
+      </w:r>
+    </w:p>
+    <w:p>
       <w:pPr>
         <w:pStyle w:val="Titre3"/>
       </w:pPr>
       <w:r>
         <w:t>Résumé du cahier des charges</w:t>
       </w:r>
-      <w:bookmarkEnd w:id="5"/>
       <w:bookmarkEnd w:id="6"/>
       <w:bookmarkEnd w:id="7"/>
       <w:bookmarkEnd w:id="8"/>
+      <w:bookmarkEnd w:id="9"/>
     </w:p>
     <w:p>
       <w:r>
@@ -7434,6 +7407,131 @@
         <w:t>Description des blocs principaux</w:t>
       </w:r>
     </w:p>
+    <w:p>
+      <w:r>
+        <w:t>Le fonctionnement du projet est basé sur 3 parties principales.</w:t>
+      </w:r>
+    </w:p>
+    <w:p>
+      <w:pPr>
+        <w:rPr>
+          <w:i/>
+          <w:iCs/>
+        </w:rPr>
+      </w:pPr>
+      <w:r>
+        <w:rPr>
+          <w:i/>
+          <w:iCs/>
+        </w:rPr>
+        <w:t>Images du schéma bloc</w:t>
+      </w:r>
+    </w:p>
+    <w:p>
+      <w:r>
+        <w:rPr>
+          <w:b/>
+          <w:bCs/>
+        </w:rPr>
+        <w:t>1 :</w:t>
+      </w:r>
+      <w:r>
+        <w:t xml:space="preserve"> </w:t>
+      </w:r>
+      <w:r>
+        <w:rPr>
+          <w:b/>
+          <w:bCs/>
+        </w:rPr>
+        <w:t>Touches capacitives</w:t>
+      </w:r>
+      <w:r>
+        <w:rPr>
+          <w:b/>
+          <w:bCs/>
+        </w:rPr>
+        <w:t>.</w:t>
+      </w:r>
+    </w:p>
+    <w:p>
+      <w:r>
+        <w:t xml:space="preserve">Ces touches seront </w:t>
+      </w:r>
+      <w:r>
+        <w:t>utilisées</w:t>
+      </w:r>
+      <w:r>
+        <w:t xml:space="preserve"> pour manipuler les pions </w:t>
+      </w:r>
+      <w:r>
+        <w:t>des joueurs.</w:t>
+      </w:r>
+    </w:p>
+    <w:p>
+      <w:pPr>
+        <w:rPr>
+          <w:b/>
+          <w:bCs/>
+        </w:rPr>
+      </w:pPr>
+      <w:r>
+        <w:rPr>
+          <w:b/>
+          <w:bCs/>
+        </w:rPr>
+        <w:t>2 :</w:t>
+      </w:r>
+      <w:r>
+        <w:t xml:space="preserve"> </w:t>
+      </w:r>
+      <w:r>
+        <w:rPr>
+          <w:b/>
+          <w:bCs/>
+        </w:rPr>
+        <w:t>Microcontrôleur</w:t>
+      </w:r>
+      <w:r>
+        <w:rPr>
+          <w:b/>
+          <w:bCs/>
+        </w:rPr>
+        <w:t xml:space="preserve"> STM32</w:t>
+      </w:r>
+      <w:r>
+        <w:rPr>
+          <w:b/>
+          <w:bCs/>
+        </w:rPr>
+        <w:t>L072CZT6</w:t>
+      </w:r>
+    </w:p>
+    <w:p>
+      <w:r>
+        <w:t xml:space="preserve">Ce microcontrôleur </w:t>
+      </w:r>
+      <w:r>
+        <w:t>sera utilisé pour commander toutes les parties de l’objet.</w:t>
+      </w:r>
+    </w:p>
+    <w:p>
+      <w:r>
+        <w:rPr>
+          <w:b/>
+          <w:bCs/>
+        </w:rPr>
+        <w:t>3 : LEDs</w:t>
+      </w:r>
+    </w:p>
+    <w:p>
+      <w:r>
+        <w:t xml:space="preserve">Ces LEDs indiqueront le positionnement et l’équipe du joueurs. Elles seront </w:t>
+      </w:r>
+      <w:r>
+        <w:t>contrôlées par l’IC et à l’aide des touches capacitives</w:t>
+      </w:r>
+    </w:p>
+    <w:p/>
     <w:p>
       <w:r>
         <w:br w:type="page"/>
@@ -7468,6 +7566,57 @@
       <w:bookmarkStart w:id="23" w:name="_Toc40260339"/>
       <w:bookmarkStart w:id="24" w:name="_Toc72079933"/>
       <w:r>
+        <w:drawing>
+          <wp:anchor distT="0" distB="0" distL="114300" distR="114300" simplePos="0" relativeHeight="251665920" behindDoc="0" locked="0" layoutInCell="1" allowOverlap="1" wp14:anchorId="2B70C756" wp14:editId="2E844B57">
+            <wp:simplePos x="0" y="0"/>
+            <wp:positionH relativeFrom="margin">
+              <wp:align>center</wp:align>
+            </wp:positionH>
+            <wp:positionV relativeFrom="paragraph">
+              <wp:posOffset>2181860</wp:posOffset>
+            </wp:positionV>
+            <wp:extent cx="7978775" cy="4584700"/>
+            <wp:effectExtent l="1588" t="0" r="4762" b="4763"/>
+            <wp:wrapTopAndBottom/>
+            <wp:docPr id="1581636676" name="Image 1" descr="Une image contenant texte, capture d’écran, Parallèle, ligne&#10;&#10;Le contenu généré par l’IA peut être incorrect."/>
+            <wp:cNvGraphicFramePr>
+              <a:graphicFrameLocks xmlns:a="http://schemas.openxmlformats.org/drawingml/2006/main" noChangeAspect="1"/>
+            </wp:cNvGraphicFramePr>
+            <a:graphic xmlns:a="http://schemas.openxmlformats.org/drawingml/2006/main">
+              <a:graphicData uri="http://schemas.openxmlformats.org/drawingml/2006/picture">
+                <pic:pic xmlns:pic="http://schemas.openxmlformats.org/drawingml/2006/picture">
+                  <pic:nvPicPr>
+                    <pic:cNvPr id="1581636676" name="Image 1" descr="Une image contenant texte, capture d’écran, Parallèle, ligne&#10;&#10;Le contenu généré par l’IA peut être incorrect."/>
+                    <pic:cNvPicPr/>
+                  </pic:nvPicPr>
+                  <pic:blipFill>
+                    <a:blip r:embed="rId11">
+                      <a:extLst>
+                        <a:ext uri="{28A0092B-C50C-407E-A947-70E740481C1C}">
+                          <a14:useLocalDpi xmlns:a14="http://schemas.microsoft.com/office/drawing/2010/main" val="0"/>
+                        </a:ext>
+                      </a:extLst>
+                    </a:blip>
+                    <a:stretch>
+                      <a:fillRect/>
+                    </a:stretch>
+                  </pic:blipFill>
+                  <pic:spPr>
+                    <a:xfrm rot="16200000">
+                      <a:off x="0" y="0"/>
+                      <a:ext cx="7978775" cy="4584700"/>
+                    </a:xfrm>
+                    <a:prstGeom prst="rect">
+                      <a:avLst/>
+                    </a:prstGeom>
+                  </pic:spPr>
+                </pic:pic>
+              </a:graphicData>
+            </a:graphic>
+          </wp:anchor>
+        </w:drawing>
+      </w:r>
+      <w:r>
         <w:t>Calendrier</w:t>
       </w:r>
       <w:r>
@@ -7492,6 +7641,7 @@
       <w:bookmarkStart w:id="28" w:name="_Toc40260340"/>
       <w:bookmarkStart w:id="29" w:name="_Toc72079934"/>
       <w:r>
+        <w:lastRenderedPageBreak/>
         <w:t>Calendrier</w:t>
       </w:r>
       <w:r>
@@ -7706,6 +7856,55 @@
       <w:bookmarkEnd w:id="40"/>
     </w:p>
     <w:p>
+      <w:r>
+        <w:t>Pour le schéma bloc, j’ai commencé par reprendre le même que c</w:t>
+      </w:r>
+      <w:r>
+        <w:t>elui imposer car il contient déjà tout ce qui est nécessaire. Le voici :</w:t>
+      </w:r>
+    </w:p>
+    <w:p>
+      <w:pPr>
+        <w:ind w:left="1416"/>
+      </w:pPr>
+      <w:r>
+        <w:object w:dxaOrig="7711" w:dyaOrig="5304" w14:anchorId="5149E588">
+          <v:shapetype id="_x0000_t75" coordsize="21600,21600" o:spt="75" o:preferrelative="t" path="m@4@5l@4@11@9@11@9@5xe" filled="f" stroked="f">
+            <v:stroke joinstyle="miter"/>
+            <v:formulas>
+              <v:f eqn="if lineDrawn pixelLineWidth 0"/>
+              <v:f eqn="sum @0 1 0"/>
+              <v:f eqn="sum 0 0 @1"/>
+              <v:f eqn="prod @2 1 2"/>
+              <v:f eqn="prod @3 21600 pixelWidth"/>
+              <v:f eqn="prod @3 21600 pixelHeight"/>
+              <v:f eqn="sum @0 0 1"/>
+              <v:f eqn="prod @6 1 2"/>
+              <v:f eqn="prod @7 21600 pixelWidth"/>
+              <v:f eqn="sum @8 21600 0"/>
+              <v:f eqn="prod @7 21600 pixelHeight"/>
+              <v:f eqn="sum @10 21600 0"/>
+            </v:formulas>
+            <v:path o:extrusionok="f" gradientshapeok="t" o:connecttype="rect"/>
+            <o:lock v:ext="edit" aspectratio="t"/>
+          </v:shapetype>
+          <v:shape id="_x0000_i1029" type="#_x0000_t75" style="width:281.45pt;height:193.6pt" o:ole="">
+            <v:imagedata r:id="rId12" o:title=""/>
+          </v:shape>
+          <o:OLEObject Type="Embed" ProgID="Visio.Drawing.15" ShapeID="_x0000_i1029" DrawAspect="Content" ObjectID="_1808570828" r:id="rId13"/>
+        </w:object>
+      </w:r>
+    </w:p>
+    <w:p>
+      <w:r>
+        <w:rPr>
+          <w:i/>
+          <w:iCs/>
+        </w:rPr>
+        <w:t>Changements si nécessaire :</w:t>
+      </w:r>
+    </w:p>
+    <w:p>
       <w:pPr>
         <w:pStyle w:val="Titre2"/>
       </w:pPr>
@@ -7728,13 +7927,8 @@
         <w:pStyle w:val="Titre3"/>
       </w:pPr>
       <w:r>
-        <w:t xml:space="preserve">Généralité sur le filtre </w:t>
-      </w:r>
-      <w:proofErr w:type="spellStart"/>
-      <w:r>
-        <w:t>Sallen&amp;Key</w:t>
-      </w:r>
-      <w:proofErr w:type="spellEnd"/>
+        <w:t>Généralité sur le filtre Sallen&amp;Key</w:t>
+      </w:r>
     </w:p>
     <w:p>
       <w:pPr>
@@ -7772,6 +7966,186 @@
       </w:pPr>
       <w:r>
         <w:t>Schématique globale</w:t>
+      </w:r>
+    </w:p>
+    <w:p>
+      <w:pPr>
+        <w:rPr>
+          <w:noProof/>
+        </w:rPr>
+      </w:pPr>
+      <w:r>
+        <w:t xml:space="preserve">J’ai aussi récupéré une schématique partiellement complète de Monsieur Eglis </w:t>
+      </w:r>
+      <w:r>
+        <w:t>mais il avait utilis</w:t>
+      </w:r>
+      <w:r>
+        <w:t xml:space="preserve">é </w:t>
+      </w:r>
+      <w:r>
+        <w:t xml:space="preserve">un autre IC que celui qui m’était imposer alors j’ai dû le changer. Dans les pages suivantes seront </w:t>
+      </w:r>
+      <w:r>
+        <w:t xml:space="preserve">disposé les schémas effectués </w:t>
+      </w:r>
+      <w:r>
+        <w:t>par Monsieur Eglis :</w:t>
+      </w:r>
+      <w:r>
+        <w:t xml:space="preserve"> </w:t>
+      </w:r>
+    </w:p>
+    <w:p>
+      <w:pPr>
+        <w:rPr>
+          <w:noProof/>
+        </w:rPr>
+      </w:pPr>
+      <w:r>
+        <w:rPr>
+          <w:noProof/>
+        </w:rPr>
+        <w:br w:type="page"/>
+      </w:r>
+    </w:p>
+    <w:p>
+      <w:r>
+        <w:rPr>
+          <w:noProof/>
+        </w:rPr>
+        <w:lastRenderedPageBreak/>
+        <w:drawing>
+          <wp:anchor distT="0" distB="0" distL="114300" distR="114300" simplePos="0" relativeHeight="251666944" behindDoc="0" locked="0" layoutInCell="1" allowOverlap="1" wp14:anchorId="6F3C2D81" wp14:editId="2DEDDDD6">
+            <wp:simplePos x="0" y="0"/>
+            <wp:positionH relativeFrom="margin">
+              <wp:align>left</wp:align>
+            </wp:positionH>
+            <wp:positionV relativeFrom="paragraph">
+              <wp:posOffset>1513840</wp:posOffset>
+            </wp:positionV>
+            <wp:extent cx="8366760" cy="5855335"/>
+            <wp:effectExtent l="0" t="0" r="0" b="0"/>
+            <wp:wrapTopAndBottom/>
+            <wp:docPr id="2046055027" name="Image 2"/>
+            <wp:cNvGraphicFramePr>
+              <a:graphicFrameLocks xmlns:a="http://schemas.openxmlformats.org/drawingml/2006/main" noChangeAspect="1"/>
+            </wp:cNvGraphicFramePr>
+            <a:graphic xmlns:a="http://schemas.openxmlformats.org/drawingml/2006/main">
+              <a:graphicData uri="http://schemas.openxmlformats.org/drawingml/2006/picture">
+                <pic:pic xmlns:pic="http://schemas.openxmlformats.org/drawingml/2006/picture">
+                  <pic:nvPicPr>
+                    <pic:cNvPr id="0" name="Picture 7"/>
+                    <pic:cNvPicPr>
+                      <a:picLocks noChangeAspect="1" noChangeArrowheads="1"/>
+                    </pic:cNvPicPr>
+                  </pic:nvPicPr>
+                  <pic:blipFill>
+                    <a:blip r:embed="rId18">
+                      <a:extLst>
+                        <a:ext uri="{28A0092B-C50C-407E-A947-70E740481C1C}">
+                          <a14:useLocalDpi xmlns:a14="http://schemas.microsoft.com/office/drawing/2010/main" val="0"/>
+                        </a:ext>
+                      </a:extLst>
+                    </a:blip>
+                    <a:srcRect/>
+                    <a:stretch>
+                      <a:fillRect/>
+                    </a:stretch>
+                  </pic:blipFill>
+                  <pic:spPr bwMode="auto">
+                    <a:xfrm rot="16200000">
+                      <a:off x="0" y="0"/>
+                      <a:ext cx="8366760" cy="5855335"/>
+                    </a:xfrm>
+                    <a:prstGeom prst="rect">
+                      <a:avLst/>
+                    </a:prstGeom>
+                    <a:noFill/>
+                    <a:ln>
+                      <a:noFill/>
+                    </a:ln>
+                  </pic:spPr>
+                </pic:pic>
+              </a:graphicData>
+            </a:graphic>
+          </wp:anchor>
+        </w:drawing>
+      </w:r>
+    </w:p>
+    <w:p/>
+    <w:p>
+      <w:r>
+        <w:rPr>
+          <w:noProof/>
+        </w:rPr>
+        <w:lastRenderedPageBreak/>
+        <w:drawing>
+          <wp:anchor distT="0" distB="0" distL="114300" distR="114300" simplePos="0" relativeHeight="251667968" behindDoc="0" locked="0" layoutInCell="1" allowOverlap="1" wp14:anchorId="6DF9D95A" wp14:editId="12F05A8B">
+            <wp:simplePos x="0" y="0"/>
+            <wp:positionH relativeFrom="margin">
+              <wp:align>center</wp:align>
+            </wp:positionH>
+            <wp:positionV relativeFrom="paragraph">
+              <wp:posOffset>1875790</wp:posOffset>
+            </wp:positionV>
+            <wp:extent cx="8365490" cy="5136515"/>
+            <wp:effectExtent l="0" t="4763" r="0" b="0"/>
+            <wp:wrapTopAndBottom/>
+            <wp:docPr id="616093167" name="Image 3"/>
+            <wp:cNvGraphicFramePr>
+              <a:graphicFrameLocks xmlns:a="http://schemas.openxmlformats.org/drawingml/2006/main" noChangeAspect="1"/>
+            </wp:cNvGraphicFramePr>
+            <a:graphic xmlns:a="http://schemas.openxmlformats.org/drawingml/2006/main">
+              <a:graphicData uri="http://schemas.openxmlformats.org/drawingml/2006/picture">
+                <pic:pic xmlns:pic="http://schemas.openxmlformats.org/drawingml/2006/picture">
+                  <pic:nvPicPr>
+                    <pic:cNvPr id="0" name="Picture 8"/>
+                    <pic:cNvPicPr>
+                      <a:picLocks noChangeAspect="1" noChangeArrowheads="1"/>
+                    </pic:cNvPicPr>
+                  </pic:nvPicPr>
+                  <pic:blipFill>
+                    <a:blip r:embed="rId19">
+                      <a:extLst>
+                        <a:ext uri="{28A0092B-C50C-407E-A947-70E740481C1C}">
+                          <a14:useLocalDpi xmlns:a14="http://schemas.microsoft.com/office/drawing/2010/main" val="0"/>
+                        </a:ext>
+                      </a:extLst>
+                    </a:blip>
+                    <a:srcRect/>
+                    <a:stretch>
+                      <a:fillRect/>
+                    </a:stretch>
+                  </pic:blipFill>
+                  <pic:spPr bwMode="auto">
+                    <a:xfrm rot="16200000">
+                      <a:off x="0" y="0"/>
+                      <a:ext cx="8365490" cy="5136515"/>
+                    </a:xfrm>
+                    <a:prstGeom prst="rect">
+                      <a:avLst/>
+                    </a:prstGeom>
+                    <a:noFill/>
+                    <a:ln>
+                      <a:noFill/>
+                    </a:ln>
+                  </pic:spPr>
+                </pic:pic>
+              </a:graphicData>
+            </a:graphic>
+          </wp:anchor>
+        </w:drawing>
+      </w:r>
+      <w:r>
+        <w:t>sx</w:t>
+      </w:r>
+    </w:p>
+    <w:p/>
+    <w:p>
+      <w:r>
+        <w:lastRenderedPageBreak/>
+        <w:t>Voici ci-après les schémas après mes changements avec des commentaires sur la raison des changements.</w:t>
       </w:r>
     </w:p>
     <w:p>
@@ -8021,23 +8395,7 @@
                 <w:sz w:val="18"/>
                 <w:szCs w:val="18"/>
               </w:rPr>
-              <w:t xml:space="preserve">Mes. </w:t>
-            </w:r>
-            <w:proofErr w:type="spellStart"/>
-            <w:r>
-              <w:rPr>
-                <w:sz w:val="18"/>
-                <w:szCs w:val="18"/>
-              </w:rPr>
-              <w:t>Ref</w:t>
-            </w:r>
-            <w:proofErr w:type="spellEnd"/>
-            <w:r>
-              <w:rPr>
-                <w:sz w:val="18"/>
-                <w:szCs w:val="18"/>
-              </w:rPr>
-              <w:t>.</w:t>
+              <w:t>Mes. Ref.</w:t>
             </w:r>
           </w:p>
         </w:tc>
@@ -8108,30 +8466,14 @@
                 <w:sz w:val="18"/>
                 <w:szCs w:val="18"/>
               </w:rPr>
-              <w:t xml:space="preserve"> R</w:t>
-            </w:r>
-            <w:proofErr w:type="gramStart"/>
-            <w:r>
-              <w:rPr>
-                <w:sz w:val="18"/>
-                <w:szCs w:val="18"/>
-              </w:rPr>
-              <w:t>2</w:t>
+              <w:t xml:space="preserve"> R2</w:t>
             </w:r>
             <w:r>
               <w:rPr>
                 <w:sz w:val="18"/>
                 <w:szCs w:val="18"/>
               </w:rPr>
-              <w:t>..</w:t>
-            </w:r>
-            <w:proofErr w:type="gramEnd"/>
-            <w:r>
-              <w:rPr>
-                <w:sz w:val="18"/>
-                <w:szCs w:val="18"/>
-              </w:rPr>
-              <w:t>R9</w:t>
+              <w:t>..R9</w:t>
             </w:r>
           </w:p>
           <w:p>
@@ -8817,13 +9159,7 @@
         <w:pStyle w:val="Titre4"/>
       </w:pPr>
       <w:r>
-        <w:t xml:space="preserve">Tableaux </w:t>
-      </w:r>
-      <w:r>
-        <w:t xml:space="preserve">des </w:t>
-      </w:r>
-      <w:r>
-        <w:t>valeurs mesurées</w:t>
+        <w:t>Tableaux des valeurs mesurées</w:t>
       </w:r>
     </w:p>
     <w:p>
@@ -8921,7 +9257,6 @@
       <w:bookmarkStart w:id="48" w:name="_Toc40260317"/>
       <w:bookmarkStart w:id="49" w:name="_Toc40260364"/>
       <w:bookmarkStart w:id="50" w:name="_Toc72079942"/>
-      <w:proofErr w:type="spellStart"/>
       <w:r>
         <w:t>Layout</w:t>
       </w:r>
@@ -8930,7 +9265,6 @@
       <w:bookmarkEnd w:id="48"/>
       <w:bookmarkEnd w:id="49"/>
       <w:bookmarkEnd w:id="50"/>
-      <w:proofErr w:type="spellEnd"/>
     </w:p>
     <w:p>
       <w:pPr>
@@ -8956,16 +9290,11 @@
         <w:pStyle w:val="Titre4"/>
       </w:pPr>
       <w:r>
-        <w:t xml:space="preserve">Diamètres des </w:t>
-      </w:r>
-      <w:proofErr w:type="spellStart"/>
-      <w:r>
-        <w:t>v</w:t>
+        <w:t>Diamètres des v</w:t>
       </w:r>
       <w:r>
         <w:t>ias</w:t>
       </w:r>
-      <w:proofErr w:type="spellEnd"/>
     </w:p>
     <w:p>
       <w:pPr>
@@ -9001,7 +9330,6 @@
       <w:bookmarkStart w:id="53" w:name="_Toc40260323"/>
       <w:bookmarkStart w:id="54" w:name="_Toc40260370"/>
       <w:bookmarkStart w:id="55" w:name="_Toc72079943"/>
-      <w:proofErr w:type="spellStart"/>
       <w:r>
         <w:lastRenderedPageBreak/>
         <w:t>Firmware</w:t>
@@ -9011,7 +9339,6 @@
       <w:bookmarkEnd w:id="53"/>
       <w:bookmarkEnd w:id="54"/>
       <w:bookmarkEnd w:id="55"/>
-      <w:proofErr w:type="spellEnd"/>
     </w:p>
     <w:p>
       <w:pPr>
@@ -9025,21 +9352,17 @@
       <w:pPr>
         <w:pStyle w:val="Titre3"/>
       </w:pPr>
-      <w:proofErr w:type="spellStart"/>
       <w:r>
         <w:t>Flowchart</w:t>
       </w:r>
-      <w:proofErr w:type="spellEnd"/>
     </w:p>
     <w:p>
       <w:pPr>
         <w:pStyle w:val="Titre3"/>
       </w:pPr>
-      <w:proofErr w:type="spellStart"/>
       <w:r>
         <w:t>Structogramme</w:t>
       </w:r>
-      <w:proofErr w:type="spellEnd"/>
     </w:p>
     <w:p>
       <w:pPr>
@@ -9159,14 +9482,9 @@
       </w:pPr>
       <w:bookmarkStart w:id="66" w:name="_Toc72079950"/>
       <w:r>
-        <w:t xml:space="preserve">Validation </w:t>
-      </w:r>
-      <w:proofErr w:type="spellStart"/>
-      <w:r>
-        <w:t>Eurocircuits</w:t>
+        <w:t>Validation Eurocircuits</w:t>
       </w:r>
       <w:bookmarkEnd w:id="66"/>
-      <w:proofErr w:type="spellEnd"/>
     </w:p>
     <w:p>
       <w:pPr>
@@ -9267,13 +9585,9 @@
             <w:shd w:val="clear" w:color="auto" w:fill="D9D9D9" w:themeFill="background1" w:themeFillShade="D9"/>
           </w:tcPr>
           <w:p>
-            <w:proofErr w:type="spellStart"/>
-            <w:proofErr w:type="gramStart"/>
             <w:r>
               <w:t>pcb</w:t>
             </w:r>
-            <w:proofErr w:type="spellEnd"/>
-            <w:proofErr w:type="gramEnd"/>
           </w:p>
         </w:tc>
         <w:tc>
@@ -9295,23 +9609,7 @@
                 <w:b/>
                 <w:bCs/>
               </w:rPr>
-              <w:t xml:space="preserve"> (.</w:t>
-            </w:r>
-            <w:proofErr w:type="spellStart"/>
-            <w:r>
-              <w:rPr>
-                <w:b/>
-                <w:bCs/>
-              </w:rPr>
-              <w:t>pdf</w:t>
-            </w:r>
-            <w:proofErr w:type="spellEnd"/>
-            <w:r>
-              <w:rPr>
-                <w:b/>
-                <w:bCs/>
-              </w:rPr>
-              <w:t>)</w:t>
+              <w:t xml:space="preserve"> (.pdf)</w:t>
             </w:r>
           </w:p>
         </w:tc>
@@ -9383,21 +9681,12 @@
                 <w:szCs w:val="18"/>
               </w:rPr>
             </w:pPr>
-            <w:proofErr w:type="gramStart"/>
             <w:r>
               <w:rPr>
                 <w:sz w:val="18"/>
                 <w:szCs w:val="18"/>
               </w:rPr>
-              <w:t>annexé</w:t>
-            </w:r>
-            <w:proofErr w:type="gramEnd"/>
-            <w:r>
-              <w:rPr>
-                <w:sz w:val="18"/>
-                <w:szCs w:val="18"/>
-              </w:rPr>
-              <w:t xml:space="preserve"> </w:t>
+              <w:t xml:space="preserve">annexé </w:t>
             </w:r>
             <w:r>
               <w:rPr>
@@ -9421,13 +9710,13 @@
                           <pic:cNvPicPr/>
                         </pic:nvPicPr>
                         <pic:blipFill>
-                          <a:blip r:embed="rId15" cstate="print">
+                          <a:blip r:embed="rId20" cstate="print">
                             <a:extLst>
                               <a:ext uri="{28A0092B-C50C-407E-A947-70E740481C1C}">
                                 <a14:useLocalDpi xmlns:a14="http://schemas.microsoft.com/office/drawing/2010/main" val="0"/>
                               </a:ext>
                               <a:ext uri="{96DAC541-7B7A-43D3-8B79-37D633B846F1}">
-                                <asvg:svgBlip xmlns:asvg="http://schemas.microsoft.com/office/drawing/2016/SVG/main" r:embed="rId16"/>
+                                <asvg:svgBlip xmlns:asvg="http://schemas.microsoft.com/office/drawing/2016/SVG/main" r:embed="rId21"/>
                               </a:ext>
                             </a:extLst>
                           </a:blip>
@@ -9498,7 +9787,6 @@
                 <w:szCs w:val="18"/>
               </w:rPr>
             </w:pPr>
-            <w:proofErr w:type="gramStart"/>
             <w:r>
               <w:rPr>
                 <w:sz w:val="18"/>
@@ -9513,7 +9801,6 @@
               </w:rPr>
               <w:t>\</w:t>
             </w:r>
-            <w:proofErr w:type="spellStart"/>
             <w:r>
               <w:rPr>
                 <w:sz w:val="18"/>
@@ -9522,7 +9809,6 @@
               </w:rPr>
               <w:t>projectname</w:t>
             </w:r>
-            <w:proofErr w:type="spellEnd"/>
             <w:r>
               <w:rPr>
                 <w:sz w:val="18"/>
@@ -9531,7 +9817,6 @@
               </w:rPr>
               <w:t>\</w:t>
             </w:r>
-            <w:proofErr w:type="spellStart"/>
             <w:r>
               <w:rPr>
                 <w:sz w:val="18"/>
@@ -9540,7 +9825,6 @@
               </w:rPr>
               <w:t>pcb</w:t>
             </w:r>
-            <w:proofErr w:type="spellEnd"/>
             <w:r>
               <w:rPr>
                 <w:sz w:val="18"/>
@@ -9549,7 +9833,6 @@
               </w:rPr>
               <w:t>\</w:t>
             </w:r>
-            <w:proofErr w:type="spellStart"/>
             <w:r>
               <w:rPr>
                 <w:sz w:val="18"/>
@@ -9558,7 +9841,6 @@
               </w:rPr>
               <w:t>pdf</w:t>
             </w:r>
-            <w:proofErr w:type="spellEnd"/>
             <w:r>
               <w:rPr>
                 <w:sz w:val="18"/>
@@ -9567,7 +9849,6 @@
               </w:rPr>
               <w:t>\</w:t>
             </w:r>
-            <w:proofErr w:type="gramEnd"/>
           </w:p>
         </w:tc>
         <w:tc>
@@ -9591,13 +9872,9 @@
             <w:shd w:val="clear" w:color="auto" w:fill="D9D9D9" w:themeFill="background1" w:themeFillShade="D9"/>
           </w:tcPr>
           <w:p>
-            <w:proofErr w:type="spellStart"/>
-            <w:proofErr w:type="gramStart"/>
             <w:r>
               <w:t>pcb</w:t>
             </w:r>
-            <w:proofErr w:type="spellEnd"/>
-            <w:proofErr w:type="gramEnd"/>
           </w:p>
         </w:tc>
         <w:tc>
@@ -9619,23 +9896,7 @@
                 <w:b/>
                 <w:bCs/>
               </w:rPr>
-              <w:t xml:space="preserve"> (.</w:t>
-            </w:r>
-            <w:proofErr w:type="spellStart"/>
-            <w:r>
-              <w:rPr>
-                <w:b/>
-                <w:bCs/>
-              </w:rPr>
-              <w:t>pdf</w:t>
-            </w:r>
-            <w:proofErr w:type="spellEnd"/>
-            <w:r>
-              <w:rPr>
-                <w:b/>
-                <w:bCs/>
-              </w:rPr>
-              <w:t>)</w:t>
+              <w:t xml:space="preserve"> (.pdf)</w:t>
             </w:r>
           </w:p>
         </w:tc>
@@ -9730,21 +9991,12 @@
                 <w:szCs w:val="18"/>
               </w:rPr>
             </w:pPr>
-            <w:proofErr w:type="gramStart"/>
             <w:r>
               <w:rPr>
                 <w:sz w:val="18"/>
                 <w:szCs w:val="18"/>
               </w:rPr>
-              <w:t>annexé</w:t>
-            </w:r>
-            <w:proofErr w:type="gramEnd"/>
-            <w:r>
-              <w:rPr>
-                <w:sz w:val="18"/>
-                <w:szCs w:val="18"/>
-              </w:rPr>
-              <w:t xml:space="preserve"> </w:t>
+              <w:t xml:space="preserve">annexé </w:t>
             </w:r>
             <w:r>
               <w:rPr>
@@ -9768,13 +10020,13 @@
                           <pic:cNvPicPr/>
                         </pic:nvPicPr>
                         <pic:blipFill>
-                          <a:blip r:embed="rId15" cstate="print">
+                          <a:blip r:embed="rId20" cstate="print">
                             <a:extLst>
                               <a:ext uri="{28A0092B-C50C-407E-A947-70E740481C1C}">
                                 <a14:useLocalDpi xmlns:a14="http://schemas.microsoft.com/office/drawing/2010/main" val="0"/>
                               </a:ext>
                               <a:ext uri="{96DAC541-7B7A-43D3-8B79-37D633B846F1}">
-                                <asvg:svgBlip xmlns:asvg="http://schemas.microsoft.com/office/drawing/2016/SVG/main" r:embed="rId16"/>
+                                <asvg:svgBlip xmlns:asvg="http://schemas.microsoft.com/office/drawing/2016/SVG/main" r:embed="rId21"/>
                               </a:ext>
                             </a:extLst>
                           </a:blip>
@@ -9867,21 +10119,12 @@
                 <w:szCs w:val="18"/>
               </w:rPr>
             </w:pPr>
-            <w:proofErr w:type="gramStart"/>
             <w:r>
               <w:rPr>
                 <w:sz w:val="18"/>
                 <w:szCs w:val="18"/>
               </w:rPr>
-              <w:t>annexé</w:t>
-            </w:r>
-            <w:proofErr w:type="gramEnd"/>
-            <w:r>
-              <w:rPr>
-                <w:sz w:val="18"/>
-                <w:szCs w:val="18"/>
-              </w:rPr>
-              <w:t xml:space="preserve"> </w:t>
+              <w:t xml:space="preserve">annexé </w:t>
             </w:r>
             <w:r>
               <w:rPr>
@@ -9905,13 +10148,13 @@
                           <pic:cNvPicPr/>
                         </pic:nvPicPr>
                         <pic:blipFill>
-                          <a:blip r:embed="rId15" cstate="print">
+                          <a:blip r:embed="rId20" cstate="print">
                             <a:extLst>
                               <a:ext uri="{28A0092B-C50C-407E-A947-70E740481C1C}">
                                 <a14:useLocalDpi xmlns:a14="http://schemas.microsoft.com/office/drawing/2010/main" val="0"/>
                               </a:ext>
                               <a:ext uri="{96DAC541-7B7A-43D3-8B79-37D633B846F1}">
-                                <asvg:svgBlip xmlns:asvg="http://schemas.microsoft.com/office/drawing/2016/SVG/main" r:embed="rId16"/>
+                                <asvg:svgBlip xmlns:asvg="http://schemas.microsoft.com/office/drawing/2016/SVG/main" r:embed="rId21"/>
                               </a:ext>
                             </a:extLst>
                           </a:blip>
@@ -9982,7 +10225,6 @@
                 <w:szCs w:val="18"/>
               </w:rPr>
             </w:pPr>
-            <w:proofErr w:type="gramStart"/>
             <w:r>
               <w:rPr>
                 <w:sz w:val="18"/>
@@ -9997,7 +10239,6 @@
               </w:rPr>
               <w:t>\</w:t>
             </w:r>
-            <w:proofErr w:type="spellStart"/>
             <w:r>
               <w:rPr>
                 <w:sz w:val="18"/>
@@ -10006,7 +10247,6 @@
               </w:rPr>
               <w:t>projectname</w:t>
             </w:r>
-            <w:proofErr w:type="spellEnd"/>
             <w:r>
               <w:rPr>
                 <w:sz w:val="18"/>
@@ -10015,7 +10255,6 @@
               </w:rPr>
               <w:t>\</w:t>
             </w:r>
-            <w:proofErr w:type="spellStart"/>
             <w:r>
               <w:rPr>
                 <w:sz w:val="18"/>
@@ -10024,7 +10263,6 @@
               </w:rPr>
               <w:t>pcb</w:t>
             </w:r>
-            <w:proofErr w:type="spellEnd"/>
             <w:r>
               <w:rPr>
                 <w:sz w:val="18"/>
@@ -10033,7 +10271,6 @@
               </w:rPr>
               <w:t>\</w:t>
             </w:r>
-            <w:proofErr w:type="spellStart"/>
             <w:r>
               <w:rPr>
                 <w:sz w:val="18"/>
@@ -10042,7 +10279,6 @@
               </w:rPr>
               <w:t>pdf</w:t>
             </w:r>
-            <w:proofErr w:type="spellEnd"/>
             <w:r>
               <w:rPr>
                 <w:sz w:val="18"/>
@@ -10051,7 +10287,6 @@
               </w:rPr>
               <w:t>\</w:t>
             </w:r>
-            <w:proofErr w:type="gramEnd"/>
           </w:p>
         </w:tc>
         <w:tc>
@@ -10075,13 +10310,9 @@
             <w:shd w:val="clear" w:color="auto" w:fill="D9D9D9" w:themeFill="background1" w:themeFillShade="D9"/>
           </w:tcPr>
           <w:p>
-            <w:proofErr w:type="spellStart"/>
-            <w:proofErr w:type="gramStart"/>
             <w:r>
               <w:t>pcb</w:t>
             </w:r>
-            <w:proofErr w:type="spellEnd"/>
-            <w:proofErr w:type="gramEnd"/>
           </w:p>
         </w:tc>
         <w:tc>
@@ -10246,7 +10477,6 @@
                 <w:szCs w:val="18"/>
               </w:rPr>
             </w:pPr>
-            <w:proofErr w:type="gramStart"/>
             <w:r>
               <w:rPr>
                 <w:sz w:val="18"/>
@@ -10261,7 +10491,6 @@
               </w:rPr>
               <w:t>\</w:t>
             </w:r>
-            <w:proofErr w:type="spellStart"/>
             <w:r>
               <w:rPr>
                 <w:sz w:val="18"/>
@@ -10270,7 +10499,6 @@
               </w:rPr>
               <w:t>projectname</w:t>
             </w:r>
-            <w:proofErr w:type="spellEnd"/>
             <w:r>
               <w:rPr>
                 <w:sz w:val="18"/>
@@ -10279,7 +10507,6 @@
               </w:rPr>
               <w:t>\</w:t>
             </w:r>
-            <w:proofErr w:type="spellStart"/>
             <w:r>
               <w:rPr>
                 <w:sz w:val="18"/>
@@ -10288,7 +10515,6 @@
               </w:rPr>
               <w:t>pcb</w:t>
             </w:r>
-            <w:proofErr w:type="spellEnd"/>
             <w:r>
               <w:rPr>
                 <w:sz w:val="18"/>
@@ -10297,7 +10523,6 @@
               </w:rPr>
               <w:t>\</w:t>
             </w:r>
-            <w:proofErr w:type="gramEnd"/>
           </w:p>
         </w:tc>
         <w:tc>
@@ -10321,13 +10546,9 @@
             <w:shd w:val="clear" w:color="auto" w:fill="D9D9D9" w:themeFill="background1" w:themeFillShade="D9"/>
           </w:tcPr>
           <w:p>
-            <w:proofErr w:type="spellStart"/>
-            <w:proofErr w:type="gramStart"/>
             <w:r>
               <w:t>fwr</w:t>
             </w:r>
-            <w:proofErr w:type="spellEnd"/>
-            <w:proofErr w:type="gramEnd"/>
           </w:p>
         </w:tc>
         <w:tc>
@@ -10337,7 +10558,6 @@
             <w:shd w:val="clear" w:color="auto" w:fill="D9D9D9" w:themeFill="background1" w:themeFillShade="D9"/>
           </w:tcPr>
           <w:p>
-            <w:proofErr w:type="spellStart"/>
             <w:r>
               <w:rPr>
                 <w:b/>
@@ -10345,29 +10565,12 @@
               </w:rPr>
               <w:t>Firmware</w:t>
             </w:r>
-            <w:proofErr w:type="spellEnd"/>
             <w:r>
               <w:rPr>
                 <w:b/>
                 <w:bCs/>
               </w:rPr>
-              <w:t xml:space="preserve"> (.</w:t>
-            </w:r>
-            <w:proofErr w:type="spellStart"/>
-            <w:r>
-              <w:rPr>
-                <w:b/>
-                <w:bCs/>
-              </w:rPr>
-              <w:t>hex</w:t>
-            </w:r>
-            <w:proofErr w:type="spellEnd"/>
-            <w:r>
-              <w:rPr>
-                <w:b/>
-                <w:bCs/>
-              </w:rPr>
-              <w:t>)</w:t>
+              <w:t xml:space="preserve"> (.hex)</w:t>
             </w:r>
           </w:p>
         </w:tc>
@@ -10508,13 +10711,9 @@
             <w:shd w:val="clear" w:color="auto" w:fill="D9D9D9" w:themeFill="background1" w:themeFillShade="D9"/>
           </w:tcPr>
           <w:p>
-            <w:proofErr w:type="spellStart"/>
-            <w:proofErr w:type="gramStart"/>
             <w:r>
               <w:t>swr</w:t>
             </w:r>
-            <w:proofErr w:type="spellEnd"/>
-            <w:proofErr w:type="gramEnd"/>
           </w:p>
         </w:tc>
         <w:tc>
@@ -10691,11 +10890,9 @@
             <w:shd w:val="clear" w:color="auto" w:fill="D9D9D9" w:themeFill="background1" w:themeFillShade="D9"/>
           </w:tcPr>
           <w:p>
-            <w:proofErr w:type="gramStart"/>
             <w:r>
               <w:t>mec</w:t>
             </w:r>
-            <w:proofErr w:type="gramEnd"/>
           </w:p>
         </w:tc>
         <w:tc>
@@ -10717,23 +10914,7 @@
                 <w:b/>
                 <w:bCs/>
               </w:rPr>
-              <w:t xml:space="preserve"> (.</w:t>
-            </w:r>
-            <w:proofErr w:type="spellStart"/>
-            <w:r>
-              <w:rPr>
-                <w:b/>
-                <w:bCs/>
-              </w:rPr>
-              <w:t>pdf</w:t>
-            </w:r>
-            <w:proofErr w:type="spellEnd"/>
-            <w:r>
-              <w:rPr>
-                <w:b/>
-                <w:bCs/>
-              </w:rPr>
-              <w:t>)</w:t>
+              <w:t xml:space="preserve"> (.pdf)</w:t>
             </w:r>
           </w:p>
         </w:tc>
@@ -10874,13 +11055,9 @@
             <w:shd w:val="clear" w:color="auto" w:fill="D9D9D9" w:themeFill="background1" w:themeFillShade="D9"/>
           </w:tcPr>
           <w:p>
-            <w:proofErr w:type="spellStart"/>
-            <w:proofErr w:type="gramStart"/>
             <w:r>
               <w:t>rpt</w:t>
             </w:r>
-            <w:proofErr w:type="spellEnd"/>
-            <w:proofErr w:type="gramEnd"/>
           </w:p>
         </w:tc>
         <w:tc>
@@ -10895,23 +11072,7 @@
                 <w:b/>
                 <w:bCs/>
               </w:rPr>
-              <w:t>Liste de matériel (.</w:t>
-            </w:r>
-            <w:proofErr w:type="spellStart"/>
-            <w:r>
-              <w:rPr>
-                <w:b/>
-                <w:bCs/>
-              </w:rPr>
-              <w:t>pdf</w:t>
-            </w:r>
-            <w:proofErr w:type="spellEnd"/>
-            <w:r>
-              <w:rPr>
-                <w:b/>
-                <w:bCs/>
-              </w:rPr>
-              <w:t>)</w:t>
+              <w:t>Liste de matériel (.pdf)</w:t>
             </w:r>
           </w:p>
         </w:tc>
@@ -11023,21 +11184,12 @@
                 <w:lang w:val="en-US"/>
               </w:rPr>
             </w:pPr>
-            <w:proofErr w:type="gramStart"/>
             <w:r>
               <w:rPr>
                 <w:sz w:val="18"/>
                 <w:szCs w:val="18"/>
               </w:rPr>
-              <w:t>annexé</w:t>
-            </w:r>
-            <w:proofErr w:type="gramEnd"/>
-            <w:r>
-              <w:rPr>
-                <w:sz w:val="18"/>
-                <w:szCs w:val="18"/>
-              </w:rPr>
-              <w:t xml:space="preserve"> </w:t>
+              <w:t xml:space="preserve">annexé </w:t>
             </w:r>
             <w:r>
               <w:rPr>
@@ -11061,13 +11213,13 @@
                           <pic:cNvPicPr/>
                         </pic:nvPicPr>
                         <pic:blipFill>
-                          <a:blip r:embed="rId15" cstate="print">
+                          <a:blip r:embed="rId20" cstate="print">
                             <a:extLst>
                               <a:ext uri="{28A0092B-C50C-407E-A947-70E740481C1C}">
                                 <a14:useLocalDpi xmlns:a14="http://schemas.microsoft.com/office/drawing/2010/main" val="0"/>
                               </a:ext>
                               <a:ext uri="{96DAC541-7B7A-43D3-8B79-37D633B846F1}">
-                                <asvg:svgBlip xmlns:asvg="http://schemas.microsoft.com/office/drawing/2016/SVG/main" r:embed="rId16"/>
+                                <asvg:svgBlip xmlns:asvg="http://schemas.microsoft.com/office/drawing/2016/SVG/main" r:embed="rId21"/>
                               </a:ext>
                             </a:extLst>
                           </a:blip>
@@ -11139,7 +11291,6 @@
                 <w:szCs w:val="18"/>
               </w:rPr>
             </w:pPr>
-            <w:proofErr w:type="gramStart"/>
             <w:r>
               <w:rPr>
                 <w:sz w:val="18"/>
@@ -11154,7 +11305,6 @@
               </w:rPr>
               <w:t>\</w:t>
             </w:r>
-            <w:proofErr w:type="spellStart"/>
             <w:r>
               <w:rPr>
                 <w:sz w:val="18"/>
@@ -11163,7 +11313,6 @@
               </w:rPr>
               <w:t>projectname</w:t>
             </w:r>
-            <w:proofErr w:type="spellEnd"/>
             <w:r>
               <w:rPr>
                 <w:sz w:val="18"/>
@@ -11172,7 +11321,6 @@
               </w:rPr>
               <w:t>\</w:t>
             </w:r>
-            <w:proofErr w:type="spellStart"/>
             <w:r>
               <w:rPr>
                 <w:sz w:val="18"/>
@@ -11181,7 +11329,6 @@
               </w:rPr>
               <w:t>pcb</w:t>
             </w:r>
-            <w:proofErr w:type="spellEnd"/>
             <w:r>
               <w:rPr>
                 <w:sz w:val="18"/>
@@ -11190,25 +11337,14 @@
               </w:rPr>
               <w:t>\</w:t>
             </w:r>
-            <w:proofErr w:type="spellStart"/>
             <w:r>
               <w:rPr>
                 <w:sz w:val="18"/>
                 <w:szCs w:val="18"/>
                 <w:lang w:val="de-CH"/>
               </w:rPr>
-              <w:t>bom</w:t>
+              <w:t>bom\</w:t>
             </w:r>
-            <w:proofErr w:type="spellEnd"/>
-            <w:r>
-              <w:rPr>
-                <w:sz w:val="18"/>
-                <w:szCs w:val="18"/>
-                <w:lang w:val="de-CH"/>
-              </w:rPr>
-              <w:t>\</w:t>
-            </w:r>
-            <w:proofErr w:type="gramEnd"/>
           </w:p>
         </w:tc>
         <w:tc>
@@ -11382,7 +11518,7 @@
           <w:numId w:val="30"/>
         </w:numPr>
       </w:pPr>
-      <w:hyperlink r:id="rId17" w:history="1">
+      <w:hyperlink r:id="rId22" w:history="1">
         <w:r>
           <w:rPr>
             <w:rStyle w:val="Lienhypertexte"/>
@@ -11425,11 +11561,9 @@
             <w:tcW w:w="2265" w:type="dxa"/>
           </w:tcPr>
           <w:p>
-            <w:proofErr w:type="gramStart"/>
             <w:r>
               <w:t>version</w:t>
             </w:r>
-            <w:proofErr w:type="gramEnd"/>
           </w:p>
         </w:tc>
         <w:tc>
@@ -11437,11 +11571,9 @@
             <w:tcW w:w="2265" w:type="dxa"/>
           </w:tcPr>
           <w:p>
-            <w:proofErr w:type="gramStart"/>
             <w:r>
               <w:t>date</w:t>
             </w:r>
-            <w:proofErr w:type="gramEnd"/>
           </w:p>
         </w:tc>
         <w:tc>
@@ -11449,11 +11581,9 @@
             <w:tcW w:w="2266" w:type="dxa"/>
           </w:tcPr>
           <w:p>
-            <w:proofErr w:type="gramStart"/>
             <w:r>
               <w:t>qui</w:t>
             </w:r>
-            <w:proofErr w:type="gramEnd"/>
           </w:p>
         </w:tc>
         <w:tc>
@@ -11461,11 +11591,9 @@
             <w:tcW w:w="2266" w:type="dxa"/>
           </w:tcPr>
           <w:p>
-            <w:proofErr w:type="gramStart"/>
             <w:r>
               <w:t>modification</w:t>
             </w:r>
-            <w:proofErr w:type="gramEnd"/>
           </w:p>
         </w:tc>
       </w:tr>
@@ -11495,13 +11623,9 @@
             <w:tcW w:w="2266" w:type="dxa"/>
           </w:tcPr>
           <w:p>
-            <w:proofErr w:type="spellStart"/>
-            <w:proofErr w:type="gramStart"/>
             <w:r>
               <w:t>gauchl</w:t>
             </w:r>
-            <w:proofErr w:type="spellEnd"/>
-            <w:proofErr w:type="gramEnd"/>
           </w:p>
         </w:tc>
         <w:tc>
@@ -11557,12 +11681,8 @@
     </w:p>
     <w:p/>
     <w:sectPr>
-      <w:headerReference w:type="even" r:id="rId18"/>
-      <w:headerReference w:type="default" r:id="rId19"/>
-      <w:footerReference w:type="even" r:id="rId20"/>
-      <w:footerReference w:type="default" r:id="rId21"/>
-      <w:headerReference w:type="first" r:id="rId22"/>
-      <w:footerReference w:type="first" r:id="rId23"/>
+      <w:headerReference w:type="default" r:id="rId23"/>
+      <w:footerReference w:type="default" r:id="rId24"/>
       <w:pgSz w:w="11906" w:h="16838"/>
       <w:pgMar w:top="1417" w:right="1417" w:bottom="1417" w:left="1417" w:header="708" w:footer="708" w:gutter="0"/>
       <w:pgNumType w:start="0"/>
@@ -11575,7 +11695,7 @@
 </file>
 
 <file path=word/comments.xml><?xml version="1.0" encoding="utf-8"?>
-<w:comments xmlns:wpc="http://schemas.microsoft.com/office/word/2010/wordprocessingCanvas" xmlns:cx="http://schemas.microsoft.com/office/drawing/2014/chartex" xmlns:cx1="http://schemas.microsoft.com/office/drawing/2015/9/8/chartex" xmlns:cx2="http://schemas.microsoft.com/office/drawing/2015/10/21/chartex" xmlns:cx3="http://schemas.microsoft.com/office/drawing/2016/5/9/chartex" xmlns:cx4="http://schemas.microsoft.com/office/drawing/2016/5/10/chartex" xmlns:cx5="http://schemas.microsoft.com/office/drawing/2016/5/11/chartex" xmlns:cx6="http://schemas.microsoft.com/office/drawing/2016/5/12/chartex" xmlns:cx7="http://schemas.microsoft.com/office/drawing/2016/5/13/chartex" xmlns:cx8="http://schemas.microsoft.com/office/drawing/2016/5/14/chartex" xmlns:mc="http://schemas.openxmlformats.org/markup-compatibility/2006" xmlns:aink="http://schemas.microsoft.com/office/drawing/2016/ink" xmlns:am3d="http://schemas.microsoft.com/office/drawing/2017/model3d" xmlns:o="urn:schemas-microsoft-com:office:office" xmlns:r="http://schemas.openxmlformats.org/officeDocument/2006/relationships" xmlns:m="http://schemas.openxmlformats.org/officeDocument/2006/math" xmlns:v="urn:schemas-microsoft-com:vml" xmlns:wp14="http://schemas.microsoft.com/office/word/2010/wordprocessingDrawing" xmlns:wp="http://schemas.openxmlformats.org/drawingml/2006/wordprocessingDrawing" xmlns:w10="urn:schemas-microsoft-com:office:word" xmlns:w="http://schemas.openxmlformats.org/wordprocessingml/2006/main" xmlns:w14="http://schemas.microsoft.com/office/word/2010/wordml" xmlns:w15="http://schemas.microsoft.com/office/word/2012/wordml" xmlns:w16cex="http://schemas.microsoft.com/office/word/2018/wordml/cex" xmlns:w16cid="http://schemas.microsoft.com/office/word/2016/wordml/cid" xmlns:w16="http://schemas.microsoft.com/office/word/2018/wordml" xmlns:w16sdtdh="http://schemas.microsoft.com/office/word/2020/wordml/sdtdatahash" xmlns:w16se="http://schemas.microsoft.com/office/word/2015/wordml/symex" xmlns:wpg="http://schemas.microsoft.com/office/word/2010/wordprocessingGroup" xmlns:wpi="http://schemas.microsoft.com/office/word/2010/wordprocessingInk" xmlns:wne="http://schemas.microsoft.com/office/word/2006/wordml" xmlns:wps="http://schemas.microsoft.com/office/word/2010/wordprocessingShape" mc:Ignorable="w14 w15 w16se w16cid w16 w16cex w16sdtdh wp14">
+<w:comments xmlns:wpc="http://schemas.microsoft.com/office/word/2010/wordprocessingCanvas" xmlns:cx="http://schemas.microsoft.com/office/drawing/2014/chartex" xmlns:cx1="http://schemas.microsoft.com/office/drawing/2015/9/8/chartex" xmlns:cx2="http://schemas.microsoft.com/office/drawing/2015/10/21/chartex" xmlns:cx3="http://schemas.microsoft.com/office/drawing/2016/5/9/chartex" xmlns:cx4="http://schemas.microsoft.com/office/drawing/2016/5/10/chartex" xmlns:cx5="http://schemas.microsoft.com/office/drawing/2016/5/11/chartex" xmlns:cx6="http://schemas.microsoft.com/office/drawing/2016/5/12/chartex" xmlns:cx7="http://schemas.microsoft.com/office/drawing/2016/5/13/chartex" xmlns:cx8="http://schemas.microsoft.com/office/drawing/2016/5/14/chartex" xmlns:mc="http://schemas.openxmlformats.org/markup-compatibility/2006" xmlns:aink="http://schemas.microsoft.com/office/drawing/2016/ink" xmlns:am3d="http://schemas.microsoft.com/office/drawing/2017/model3d" xmlns:o="urn:schemas-microsoft-com:office:office" xmlns:oel="http://schemas.microsoft.com/office/2019/extlst" xmlns:r="http://schemas.openxmlformats.org/officeDocument/2006/relationships" xmlns:m="http://schemas.openxmlformats.org/officeDocument/2006/math" xmlns:v="urn:schemas-microsoft-com:vml" xmlns:wp14="http://schemas.microsoft.com/office/word/2010/wordprocessingDrawing" xmlns:wp="http://schemas.openxmlformats.org/drawingml/2006/wordprocessingDrawing" xmlns:w10="urn:schemas-microsoft-com:office:word" xmlns:w="http://schemas.openxmlformats.org/wordprocessingml/2006/main" xmlns:w14="http://schemas.microsoft.com/office/word/2010/wordml" xmlns:w15="http://schemas.microsoft.com/office/word/2012/wordml" xmlns:w16cex="http://schemas.microsoft.com/office/word/2018/wordml/cex" xmlns:w16cid="http://schemas.microsoft.com/office/word/2016/wordml/cid" xmlns:w16="http://schemas.microsoft.com/office/word/2018/wordml" xmlns:w16du="http://schemas.microsoft.com/office/word/2023/wordml/word16du" xmlns:w16sdtdh="http://schemas.microsoft.com/office/word/2020/wordml/sdtdatahash" xmlns:w16sdtfl="http://schemas.microsoft.com/office/word/2024/wordml/sdtformatlock" xmlns:w16se="http://schemas.microsoft.com/office/word/2015/wordml/symex" xmlns:wpg="http://schemas.microsoft.com/office/word/2010/wordprocessingGroup" xmlns:wpi="http://schemas.microsoft.com/office/word/2010/wordprocessingInk" xmlns:wne="http://schemas.microsoft.com/office/word/2006/wordml" xmlns:wps="http://schemas.microsoft.com/office/word/2010/wordprocessingShape" mc:Ignorable="w14 w15 w16se w16cid w16 w16cex w16sdtdh w16sdtfl w16du wp14">
   <w:comment w:id="43" w:author="Gauch Laurent" w:date="2020-09-16T14:51:00Z" w:initials="GL">
     <w:p>
       <w:r>
@@ -12192,25 +12312,25 @@
 </file>
 
 <file path=word/commentsExtended.xml><?xml version="1.0" encoding="utf-8"?>
-<w15:commentsEx xmlns:wpc="http://schemas.microsoft.com/office/word/2010/wordprocessingCanvas" xmlns:cx="http://schemas.microsoft.com/office/drawing/2014/chartex" xmlns:cx1="http://schemas.microsoft.com/office/drawing/2015/9/8/chartex" xmlns:cx2="http://schemas.microsoft.com/office/drawing/2015/10/21/chartex" xmlns:cx3="http://schemas.microsoft.com/office/drawing/2016/5/9/chartex" xmlns:cx4="http://schemas.microsoft.com/office/drawing/2016/5/10/chartex" xmlns:cx5="http://schemas.microsoft.com/office/drawing/2016/5/11/chartex" xmlns:cx6="http://schemas.microsoft.com/office/drawing/2016/5/12/chartex" xmlns:cx7="http://schemas.microsoft.com/office/drawing/2016/5/13/chartex" xmlns:cx8="http://schemas.microsoft.com/office/drawing/2016/5/14/chartex" xmlns:mc="http://schemas.openxmlformats.org/markup-compatibility/2006" xmlns:aink="http://schemas.microsoft.com/office/drawing/2016/ink" xmlns:am3d="http://schemas.microsoft.com/office/drawing/2017/model3d" xmlns:o="urn:schemas-microsoft-com:office:office" xmlns:r="http://schemas.openxmlformats.org/officeDocument/2006/relationships" xmlns:m="http://schemas.openxmlformats.org/officeDocument/2006/math" xmlns:v="urn:schemas-microsoft-com:vml" xmlns:wp14="http://schemas.microsoft.com/office/word/2010/wordprocessingDrawing" xmlns:wp="http://schemas.openxmlformats.org/drawingml/2006/wordprocessingDrawing" xmlns:w10="urn:schemas-microsoft-com:office:word" xmlns:w="http://schemas.openxmlformats.org/wordprocessingml/2006/main" xmlns:w14="http://schemas.microsoft.com/office/word/2010/wordml" xmlns:w15="http://schemas.microsoft.com/office/word/2012/wordml" xmlns:w16cex="http://schemas.microsoft.com/office/word/2018/wordml/cex" xmlns:w16cid="http://schemas.microsoft.com/office/word/2016/wordml/cid" xmlns:w16="http://schemas.microsoft.com/office/word/2018/wordml" xmlns:w16sdtdh="http://schemas.microsoft.com/office/word/2020/wordml/sdtdatahash" xmlns:w16se="http://schemas.microsoft.com/office/word/2015/wordml/symex" xmlns:wpg="http://schemas.microsoft.com/office/word/2010/wordprocessingGroup" xmlns:wpi="http://schemas.microsoft.com/office/word/2010/wordprocessingInk" xmlns:wne="http://schemas.microsoft.com/office/word/2006/wordml" xmlns:wps="http://schemas.microsoft.com/office/word/2010/wordprocessingShape" mc:Ignorable="w14 w15 w16se w16cid w16 w16cex w16sdtdh wp14">
+<w15:commentsEx xmlns:wpc="http://schemas.microsoft.com/office/word/2010/wordprocessingCanvas" xmlns:cx="http://schemas.microsoft.com/office/drawing/2014/chartex" xmlns:cx1="http://schemas.microsoft.com/office/drawing/2015/9/8/chartex" xmlns:cx2="http://schemas.microsoft.com/office/drawing/2015/10/21/chartex" xmlns:cx3="http://schemas.microsoft.com/office/drawing/2016/5/9/chartex" xmlns:cx4="http://schemas.microsoft.com/office/drawing/2016/5/10/chartex" xmlns:cx5="http://schemas.microsoft.com/office/drawing/2016/5/11/chartex" xmlns:cx6="http://schemas.microsoft.com/office/drawing/2016/5/12/chartex" xmlns:cx7="http://schemas.microsoft.com/office/drawing/2016/5/13/chartex" xmlns:cx8="http://schemas.microsoft.com/office/drawing/2016/5/14/chartex" xmlns:mc="http://schemas.openxmlformats.org/markup-compatibility/2006" xmlns:aink="http://schemas.microsoft.com/office/drawing/2016/ink" xmlns:am3d="http://schemas.microsoft.com/office/drawing/2017/model3d" xmlns:o="urn:schemas-microsoft-com:office:office" xmlns:oel="http://schemas.microsoft.com/office/2019/extlst" xmlns:r="http://schemas.openxmlformats.org/officeDocument/2006/relationships" xmlns:m="http://schemas.openxmlformats.org/officeDocument/2006/math" xmlns:v="urn:schemas-microsoft-com:vml" xmlns:wp14="http://schemas.microsoft.com/office/word/2010/wordprocessingDrawing" xmlns:wp="http://schemas.openxmlformats.org/drawingml/2006/wordprocessingDrawing" xmlns:w10="urn:schemas-microsoft-com:office:word" xmlns:w="http://schemas.openxmlformats.org/wordprocessingml/2006/main" xmlns:w14="http://schemas.microsoft.com/office/word/2010/wordml" xmlns:w15="http://schemas.microsoft.com/office/word/2012/wordml" xmlns:w16cex="http://schemas.microsoft.com/office/word/2018/wordml/cex" xmlns:w16cid="http://schemas.microsoft.com/office/word/2016/wordml/cid" xmlns:w16="http://schemas.microsoft.com/office/word/2018/wordml" xmlns:w16du="http://schemas.microsoft.com/office/word/2023/wordml/word16du" xmlns:w16sdtdh="http://schemas.microsoft.com/office/word/2020/wordml/sdtdatahash" xmlns:w16sdtfl="http://schemas.microsoft.com/office/word/2024/wordml/sdtformatlock" xmlns:w16se="http://schemas.microsoft.com/office/word/2015/wordml/symex" xmlns:wpg="http://schemas.microsoft.com/office/word/2010/wordprocessingGroup" xmlns:wpi="http://schemas.microsoft.com/office/word/2010/wordprocessingInk" xmlns:wne="http://schemas.microsoft.com/office/word/2006/wordml" xmlns:wps="http://schemas.microsoft.com/office/word/2010/wordprocessingShape" mc:Ignorable="w14 w15 w16se w16cid w16 w16cex w16sdtdh w16sdtfl w16du wp14">
   <w15:commentEx w15:paraId="1D513800" w15:done="0"/>
 </w15:commentsEx>
 </file>
 
 <file path=word/commentsExtensible.xml><?xml version="1.0" encoding="utf-8"?>
-<w16cex:commentsExtensible xmlns:wpc="http://schemas.microsoft.com/office/word/2010/wordprocessingCanvas" xmlns:cx="http://schemas.microsoft.com/office/drawing/2014/chartex" xmlns:cx1="http://schemas.microsoft.com/office/drawing/2015/9/8/chartex" xmlns:cx2="http://schemas.microsoft.com/office/drawing/2015/10/21/chartex" xmlns:cx3="http://schemas.microsoft.com/office/drawing/2016/5/9/chartex" xmlns:cx4="http://schemas.microsoft.com/office/drawing/2016/5/10/chartex" xmlns:cx5="http://schemas.microsoft.com/office/drawing/2016/5/11/chartex" xmlns:cx6="http://schemas.microsoft.com/office/drawing/2016/5/12/chartex" xmlns:cx7="http://schemas.microsoft.com/office/drawing/2016/5/13/chartex" xmlns:cx8="http://schemas.microsoft.com/office/drawing/2016/5/14/chartex" xmlns:mc="http://schemas.openxmlformats.org/markup-compatibility/2006" xmlns:aink="http://schemas.microsoft.com/office/drawing/2016/ink" xmlns:am3d="http://schemas.microsoft.com/office/drawing/2017/model3d" xmlns:o="urn:schemas-microsoft-com:office:office" xmlns:r="http://schemas.openxmlformats.org/officeDocument/2006/relationships" xmlns:m="http://schemas.openxmlformats.org/officeDocument/2006/math" xmlns:v="urn:schemas-microsoft-com:vml" xmlns:wp14="http://schemas.microsoft.com/office/word/2010/wordprocessingDrawing" xmlns:wp="http://schemas.openxmlformats.org/drawingml/2006/wordprocessingDrawing" xmlns:w10="urn:schemas-microsoft-com:office:word" xmlns:w="http://schemas.openxmlformats.org/wordprocessingml/2006/main" xmlns:w14="http://schemas.microsoft.com/office/word/2010/wordml" xmlns:w15="http://schemas.microsoft.com/office/word/2012/wordml" xmlns:w16cex="http://schemas.microsoft.com/office/word/2018/wordml/cex" xmlns:w16cid="http://schemas.microsoft.com/office/word/2016/wordml/cid" xmlns:w16="http://schemas.microsoft.com/office/word/2018/wordml" xmlns:w16sdtdh="http://schemas.microsoft.com/office/word/2020/wordml/sdtdatahash" xmlns:w16se="http://schemas.microsoft.com/office/word/2015/wordml/symex" xmlns:wpg="http://schemas.microsoft.com/office/word/2010/wordprocessingGroup" xmlns:wpi="http://schemas.microsoft.com/office/word/2010/wordprocessingInk" xmlns:wne="http://schemas.microsoft.com/office/word/2006/wordml" xmlns:wps="http://schemas.microsoft.com/office/word/2010/wordprocessingShape" mc:Ignorable="w14 w15 w16se w16cid w16 w16cex w16sdtdh wp14">
+<w16cex:commentsExtensible xmlns:wpc="http://schemas.microsoft.com/office/word/2010/wordprocessingCanvas" xmlns:cx="http://schemas.microsoft.com/office/drawing/2014/chartex" xmlns:cx1="http://schemas.microsoft.com/office/drawing/2015/9/8/chartex" xmlns:cx2="http://schemas.microsoft.com/office/drawing/2015/10/21/chartex" xmlns:cx3="http://schemas.microsoft.com/office/drawing/2016/5/9/chartex" xmlns:cx4="http://schemas.microsoft.com/office/drawing/2016/5/10/chartex" xmlns:cx5="http://schemas.microsoft.com/office/drawing/2016/5/11/chartex" xmlns:cx6="http://schemas.microsoft.com/office/drawing/2016/5/12/chartex" xmlns:cx7="http://schemas.microsoft.com/office/drawing/2016/5/13/chartex" xmlns:cx8="http://schemas.microsoft.com/office/drawing/2016/5/14/chartex" xmlns:cr="http://schemas.microsoft.com/office/comments/2020/reactions" xmlns:mc="http://schemas.openxmlformats.org/markup-compatibility/2006" xmlns:aink="http://schemas.microsoft.com/office/drawing/2016/ink" xmlns:am3d="http://schemas.microsoft.com/office/drawing/2017/model3d" xmlns:o="urn:schemas-microsoft-com:office:office" xmlns:oel="http://schemas.microsoft.com/office/2019/extlst" xmlns:r="http://schemas.openxmlformats.org/officeDocument/2006/relationships" xmlns:m="http://schemas.openxmlformats.org/officeDocument/2006/math" xmlns:v="urn:schemas-microsoft-com:vml" xmlns:wp14="http://schemas.microsoft.com/office/word/2010/wordprocessingDrawing" xmlns:wp="http://schemas.openxmlformats.org/drawingml/2006/wordprocessingDrawing" xmlns:w10="urn:schemas-microsoft-com:office:word" xmlns:w="http://schemas.openxmlformats.org/wordprocessingml/2006/main" xmlns:w14="http://schemas.microsoft.com/office/word/2010/wordml" xmlns:w15="http://schemas.microsoft.com/office/word/2012/wordml" xmlns:w16cex="http://schemas.microsoft.com/office/word/2018/wordml/cex" xmlns:w16cid="http://schemas.microsoft.com/office/word/2016/wordml/cid" xmlns:w16="http://schemas.microsoft.com/office/word/2018/wordml" xmlns:w16du="http://schemas.microsoft.com/office/word/2023/wordml/word16du" xmlns:w16sdtdh="http://schemas.microsoft.com/office/word/2020/wordml/sdtdatahash" xmlns:w16sdtfl="http://schemas.microsoft.com/office/word/2024/wordml/sdtformatlock" xmlns:w16se="http://schemas.microsoft.com/office/word/2015/wordml/symex" xmlns:wpg="http://schemas.microsoft.com/office/word/2010/wordprocessingGroup" xmlns:wpi="http://schemas.microsoft.com/office/word/2010/wordprocessingInk" xmlns:wne="http://schemas.microsoft.com/office/word/2006/wordml" xmlns:wps="http://schemas.microsoft.com/office/word/2010/wordprocessingShape" mc:Ignorable="w14 w15 w16se w16cid w16 w16cex w16sdtdh w16sdtfl cr w16du wp14">
   <w16cex:commentExtensible w16cex:durableId="230CA4FD" w16cex:dateUtc="2020-09-16T12:51:00Z"/>
 </w16cex:commentsExtensible>
 </file>
 
 <file path=word/commentsIds.xml><?xml version="1.0" encoding="utf-8"?>
-<w16cid:commentsIds xmlns:wpc="http://schemas.microsoft.com/office/word/2010/wordprocessingCanvas" xmlns:cx="http://schemas.microsoft.com/office/drawing/2014/chartex" xmlns:cx1="http://schemas.microsoft.com/office/drawing/2015/9/8/chartex" xmlns:cx2="http://schemas.microsoft.com/office/drawing/2015/10/21/chartex" xmlns:cx3="http://schemas.microsoft.com/office/drawing/2016/5/9/chartex" xmlns:cx4="http://schemas.microsoft.com/office/drawing/2016/5/10/chartex" xmlns:cx5="http://schemas.microsoft.com/office/drawing/2016/5/11/chartex" xmlns:cx6="http://schemas.microsoft.com/office/drawing/2016/5/12/chartex" xmlns:cx7="http://schemas.microsoft.com/office/drawing/2016/5/13/chartex" xmlns:cx8="http://schemas.microsoft.com/office/drawing/2016/5/14/chartex" xmlns:mc="http://schemas.openxmlformats.org/markup-compatibility/2006" xmlns:aink="http://schemas.microsoft.com/office/drawing/2016/ink" xmlns:am3d="http://schemas.microsoft.com/office/drawing/2017/model3d" xmlns:o="urn:schemas-microsoft-com:office:office" xmlns:r="http://schemas.openxmlformats.org/officeDocument/2006/relationships" xmlns:m="http://schemas.openxmlformats.org/officeDocument/2006/math" xmlns:v="urn:schemas-microsoft-com:vml" xmlns:wp14="http://schemas.microsoft.com/office/word/2010/wordprocessingDrawing" xmlns:wp="http://schemas.openxmlformats.org/drawingml/2006/wordprocessingDrawing" xmlns:w10="urn:schemas-microsoft-com:office:word" xmlns:w="http://schemas.openxmlformats.org/wordprocessingml/2006/main" xmlns:w14="http://schemas.microsoft.com/office/word/2010/wordml" xmlns:w15="http://schemas.microsoft.com/office/word/2012/wordml" xmlns:w16cex="http://schemas.microsoft.com/office/word/2018/wordml/cex" xmlns:w16cid="http://schemas.microsoft.com/office/word/2016/wordml/cid" xmlns:w16="http://schemas.microsoft.com/office/word/2018/wordml" xmlns:w16sdtdh="http://schemas.microsoft.com/office/word/2020/wordml/sdtdatahash" xmlns:w16se="http://schemas.microsoft.com/office/word/2015/wordml/symex" xmlns:wpg="http://schemas.microsoft.com/office/word/2010/wordprocessingGroup" xmlns:wpi="http://schemas.microsoft.com/office/word/2010/wordprocessingInk" xmlns:wne="http://schemas.microsoft.com/office/word/2006/wordml" xmlns:wps="http://schemas.microsoft.com/office/word/2010/wordprocessingShape" mc:Ignorable="w14 w15 w16se w16cid w16 w16cex w16sdtdh wp14">
+<w16cid:commentsIds xmlns:wpc="http://schemas.microsoft.com/office/word/2010/wordprocessingCanvas" xmlns:cx="http://schemas.microsoft.com/office/drawing/2014/chartex" xmlns:cx1="http://schemas.microsoft.com/office/drawing/2015/9/8/chartex" xmlns:cx2="http://schemas.microsoft.com/office/drawing/2015/10/21/chartex" xmlns:cx3="http://schemas.microsoft.com/office/drawing/2016/5/9/chartex" xmlns:cx4="http://schemas.microsoft.com/office/drawing/2016/5/10/chartex" xmlns:cx5="http://schemas.microsoft.com/office/drawing/2016/5/11/chartex" xmlns:cx6="http://schemas.microsoft.com/office/drawing/2016/5/12/chartex" xmlns:cx7="http://schemas.microsoft.com/office/drawing/2016/5/13/chartex" xmlns:cx8="http://schemas.microsoft.com/office/drawing/2016/5/14/chartex" xmlns:mc="http://schemas.openxmlformats.org/markup-compatibility/2006" xmlns:aink="http://schemas.microsoft.com/office/drawing/2016/ink" xmlns:am3d="http://schemas.microsoft.com/office/drawing/2017/model3d" xmlns:o="urn:schemas-microsoft-com:office:office" xmlns:oel="http://schemas.microsoft.com/office/2019/extlst" xmlns:r="http://schemas.openxmlformats.org/officeDocument/2006/relationships" xmlns:m="http://schemas.openxmlformats.org/officeDocument/2006/math" xmlns:v="urn:schemas-microsoft-com:vml" xmlns:wp14="http://schemas.microsoft.com/office/word/2010/wordprocessingDrawing" xmlns:wp="http://schemas.openxmlformats.org/drawingml/2006/wordprocessingDrawing" xmlns:w10="urn:schemas-microsoft-com:office:word" xmlns:w="http://schemas.openxmlformats.org/wordprocessingml/2006/main" xmlns:w14="http://schemas.microsoft.com/office/word/2010/wordml" xmlns:w15="http://schemas.microsoft.com/office/word/2012/wordml" xmlns:w16cex="http://schemas.microsoft.com/office/word/2018/wordml/cex" xmlns:w16cid="http://schemas.microsoft.com/office/word/2016/wordml/cid" xmlns:w16="http://schemas.microsoft.com/office/word/2018/wordml" xmlns:w16du="http://schemas.microsoft.com/office/word/2023/wordml/word16du" xmlns:w16sdtdh="http://schemas.microsoft.com/office/word/2020/wordml/sdtdatahash" xmlns:w16sdtfl="http://schemas.microsoft.com/office/word/2024/wordml/sdtformatlock" xmlns:w16se="http://schemas.microsoft.com/office/word/2015/wordml/symex" xmlns:wpg="http://schemas.microsoft.com/office/word/2010/wordprocessingGroup" xmlns:wpi="http://schemas.microsoft.com/office/word/2010/wordprocessingInk" xmlns:wne="http://schemas.microsoft.com/office/word/2006/wordml" xmlns:wps="http://schemas.microsoft.com/office/word/2010/wordprocessingShape" mc:Ignorable="w14 w15 w16se w16cid w16 w16cex w16sdtdh w16sdtfl w16du wp14">
   <w16cid:commentId w16cid:paraId="1D513800" w16cid:durableId="230CA4FD"/>
 </w16cid:commentsIds>
 </file>
 
 <file path=word/endnotes.xml><?xml version="1.0" encoding="utf-8"?>
-<w:endnotes xmlns:wpc="http://schemas.microsoft.com/office/word/2010/wordprocessingCanvas" xmlns:cx="http://schemas.microsoft.com/office/drawing/2014/chartex" xmlns:cx1="http://schemas.microsoft.com/office/drawing/2015/9/8/chartex" xmlns:cx2="http://schemas.microsoft.com/office/drawing/2015/10/21/chartex" xmlns:cx3="http://schemas.microsoft.com/office/drawing/2016/5/9/chartex" xmlns:cx4="http://schemas.microsoft.com/office/drawing/2016/5/10/chartex" xmlns:cx5="http://schemas.microsoft.com/office/drawing/2016/5/11/chartex" xmlns:cx6="http://schemas.microsoft.com/office/drawing/2016/5/12/chartex" xmlns:cx7="http://schemas.microsoft.com/office/drawing/2016/5/13/chartex" xmlns:cx8="http://schemas.microsoft.com/office/drawing/2016/5/14/chartex" xmlns:mc="http://schemas.openxmlformats.org/markup-compatibility/2006" xmlns:aink="http://schemas.microsoft.com/office/drawing/2016/ink" xmlns:am3d="http://schemas.microsoft.com/office/drawing/2017/model3d" xmlns:o="urn:schemas-microsoft-com:office:office" xmlns:r="http://schemas.openxmlformats.org/officeDocument/2006/relationships" xmlns:m="http://schemas.openxmlformats.org/officeDocument/2006/math" xmlns:v="urn:schemas-microsoft-com:vml" xmlns:wp14="http://schemas.microsoft.com/office/word/2010/wordprocessingDrawing" xmlns:wp="http://schemas.openxmlformats.org/drawingml/2006/wordprocessingDrawing" xmlns:w10="urn:schemas-microsoft-com:office:word" xmlns:w="http://schemas.openxmlformats.org/wordprocessingml/2006/main" xmlns:w14="http://schemas.microsoft.com/office/word/2010/wordml" xmlns:w15="http://schemas.microsoft.com/office/word/2012/wordml" xmlns:w16cex="http://schemas.microsoft.com/office/word/2018/wordml/cex" xmlns:w16cid="http://schemas.microsoft.com/office/word/2016/wordml/cid" xmlns:w16="http://schemas.microsoft.com/office/word/2018/wordml" xmlns:w16sdtdh="http://schemas.microsoft.com/office/word/2020/wordml/sdtdatahash" xmlns:w16se="http://schemas.microsoft.com/office/word/2015/wordml/symex" xmlns:wpg="http://schemas.microsoft.com/office/word/2010/wordprocessingGroup" xmlns:wpi="http://schemas.microsoft.com/office/word/2010/wordprocessingInk" xmlns:wne="http://schemas.microsoft.com/office/word/2006/wordml" xmlns:wps="http://schemas.microsoft.com/office/word/2010/wordprocessingShape" mc:Ignorable="w14 w15 w16se w16cid w16 w16cex w16sdtdh wp14">
+<w:endnotes xmlns:wpc="http://schemas.microsoft.com/office/word/2010/wordprocessingCanvas" xmlns:cx="http://schemas.microsoft.com/office/drawing/2014/chartex" xmlns:cx1="http://schemas.microsoft.com/office/drawing/2015/9/8/chartex" xmlns:cx2="http://schemas.microsoft.com/office/drawing/2015/10/21/chartex" xmlns:cx3="http://schemas.microsoft.com/office/drawing/2016/5/9/chartex" xmlns:cx4="http://schemas.microsoft.com/office/drawing/2016/5/10/chartex" xmlns:cx5="http://schemas.microsoft.com/office/drawing/2016/5/11/chartex" xmlns:cx6="http://schemas.microsoft.com/office/drawing/2016/5/12/chartex" xmlns:cx7="http://schemas.microsoft.com/office/drawing/2016/5/13/chartex" xmlns:cx8="http://schemas.microsoft.com/office/drawing/2016/5/14/chartex" xmlns:mc="http://schemas.openxmlformats.org/markup-compatibility/2006" xmlns:aink="http://schemas.microsoft.com/office/drawing/2016/ink" xmlns:am3d="http://schemas.microsoft.com/office/drawing/2017/model3d" xmlns:o="urn:schemas-microsoft-com:office:office" xmlns:oel="http://schemas.microsoft.com/office/2019/extlst" xmlns:r="http://schemas.openxmlformats.org/officeDocument/2006/relationships" xmlns:m="http://schemas.openxmlformats.org/officeDocument/2006/math" xmlns:v="urn:schemas-microsoft-com:vml" xmlns:wp14="http://schemas.microsoft.com/office/word/2010/wordprocessingDrawing" xmlns:wp="http://schemas.openxmlformats.org/drawingml/2006/wordprocessingDrawing" xmlns:w10="urn:schemas-microsoft-com:office:word" xmlns:w="http://schemas.openxmlformats.org/wordprocessingml/2006/main" xmlns:w14="http://schemas.microsoft.com/office/word/2010/wordml" xmlns:w15="http://schemas.microsoft.com/office/word/2012/wordml" xmlns:w16cex="http://schemas.microsoft.com/office/word/2018/wordml/cex" xmlns:w16cid="http://schemas.microsoft.com/office/word/2016/wordml/cid" xmlns:w16="http://schemas.microsoft.com/office/word/2018/wordml" xmlns:w16du="http://schemas.microsoft.com/office/word/2023/wordml/word16du" xmlns:w16sdtdh="http://schemas.microsoft.com/office/word/2020/wordml/sdtdatahash" xmlns:w16sdtfl="http://schemas.microsoft.com/office/word/2024/wordml/sdtformatlock" xmlns:w16se="http://schemas.microsoft.com/office/word/2015/wordml/symex" xmlns:wpg="http://schemas.microsoft.com/office/word/2010/wordprocessingGroup" xmlns:wpi="http://schemas.microsoft.com/office/word/2010/wordprocessingInk" xmlns:wne="http://schemas.microsoft.com/office/word/2006/wordml" xmlns:wps="http://schemas.microsoft.com/office/word/2010/wordprocessingShape" mc:Ignorable="w14 w15 w16se w16cid w16 w16cex w16sdtdh w16sdtfl w16du wp14">
   <w:endnote w:type="separator" w:id="-1">
     <w:p>
       <w:pPr>
@@ -12235,17 +12355,7 @@
 </file>
 
 <file path=word/footer1.xml><?xml version="1.0" encoding="utf-8"?>
-<w:ftr xmlns:wpc="http://schemas.microsoft.com/office/word/2010/wordprocessingCanvas" xmlns:cx="http://schemas.microsoft.com/office/drawing/2014/chartex" xmlns:cx1="http://schemas.microsoft.com/office/drawing/2015/9/8/chartex" xmlns:cx2="http://schemas.microsoft.com/office/drawing/2015/10/21/chartex" xmlns:cx3="http://schemas.microsoft.com/office/drawing/2016/5/9/chartex" xmlns:cx4="http://schemas.microsoft.com/office/drawing/2016/5/10/chartex" xmlns:cx5="http://schemas.microsoft.com/office/drawing/2016/5/11/chartex" xmlns:cx6="http://schemas.microsoft.com/office/drawing/2016/5/12/chartex" xmlns:cx7="http://schemas.microsoft.com/office/drawing/2016/5/13/chartex" xmlns:cx8="http://schemas.microsoft.com/office/drawing/2016/5/14/chartex" xmlns:mc="http://schemas.openxmlformats.org/markup-compatibility/2006" xmlns:aink="http://schemas.microsoft.com/office/drawing/2016/ink" xmlns:am3d="http://schemas.microsoft.com/office/drawing/2017/model3d" xmlns:o="urn:schemas-microsoft-com:office:office" xmlns:r="http://schemas.openxmlformats.org/officeDocument/2006/relationships" xmlns:m="http://schemas.openxmlformats.org/officeDocument/2006/math" xmlns:v="urn:schemas-microsoft-com:vml" xmlns:wp14="http://schemas.microsoft.com/office/word/2010/wordprocessingDrawing" xmlns:wp="http://schemas.openxmlformats.org/drawingml/2006/wordprocessingDrawing" xmlns:w10="urn:schemas-microsoft-com:office:word" xmlns:w="http://schemas.openxmlformats.org/wordprocessingml/2006/main" xmlns:w14="http://schemas.microsoft.com/office/word/2010/wordml" xmlns:w15="http://schemas.microsoft.com/office/word/2012/wordml" xmlns:w16cex="http://schemas.microsoft.com/office/word/2018/wordml/cex" xmlns:w16cid="http://schemas.microsoft.com/office/word/2016/wordml/cid" xmlns:w16="http://schemas.microsoft.com/office/word/2018/wordml" xmlns:w16sdtdh="http://schemas.microsoft.com/office/word/2020/wordml/sdtdatahash" xmlns:w16se="http://schemas.microsoft.com/office/word/2015/wordml/symex" xmlns:wpg="http://schemas.microsoft.com/office/word/2010/wordprocessingGroup" xmlns:wpi="http://schemas.microsoft.com/office/word/2010/wordprocessingInk" xmlns:wne="http://schemas.microsoft.com/office/word/2006/wordml" xmlns:wps="http://schemas.microsoft.com/office/word/2010/wordprocessingShape" mc:Ignorable="w14 w15 w16se w16cid w16 w16cex w16sdtdh wp14">
-  <w:p>
-    <w:pPr>
-      <w:pStyle w:val="Pieddepage"/>
-    </w:pPr>
-  </w:p>
-</w:ftr>
-</file>
-
-<file path=word/footer2.xml><?xml version="1.0" encoding="utf-8"?>
-<w:ftr xmlns:wpc="http://schemas.microsoft.com/office/word/2010/wordprocessingCanvas" xmlns:cx="http://schemas.microsoft.com/office/drawing/2014/chartex" xmlns:cx1="http://schemas.microsoft.com/office/drawing/2015/9/8/chartex" xmlns:cx2="http://schemas.microsoft.com/office/drawing/2015/10/21/chartex" xmlns:cx3="http://schemas.microsoft.com/office/drawing/2016/5/9/chartex" xmlns:cx4="http://schemas.microsoft.com/office/drawing/2016/5/10/chartex" xmlns:cx5="http://schemas.microsoft.com/office/drawing/2016/5/11/chartex" xmlns:cx6="http://schemas.microsoft.com/office/drawing/2016/5/12/chartex" xmlns:cx7="http://schemas.microsoft.com/office/drawing/2016/5/13/chartex" xmlns:cx8="http://schemas.microsoft.com/office/drawing/2016/5/14/chartex" xmlns:mc="http://schemas.openxmlformats.org/markup-compatibility/2006" xmlns:aink="http://schemas.microsoft.com/office/drawing/2016/ink" xmlns:am3d="http://schemas.microsoft.com/office/drawing/2017/model3d" xmlns:o="urn:schemas-microsoft-com:office:office" xmlns:r="http://schemas.openxmlformats.org/officeDocument/2006/relationships" xmlns:m="http://schemas.openxmlformats.org/officeDocument/2006/math" xmlns:v="urn:schemas-microsoft-com:vml" xmlns:wp14="http://schemas.microsoft.com/office/word/2010/wordprocessingDrawing" xmlns:wp="http://schemas.openxmlformats.org/drawingml/2006/wordprocessingDrawing" xmlns:w10="urn:schemas-microsoft-com:office:word" xmlns:w="http://schemas.openxmlformats.org/wordprocessingml/2006/main" xmlns:w14="http://schemas.microsoft.com/office/word/2010/wordml" xmlns:w15="http://schemas.microsoft.com/office/word/2012/wordml" xmlns:w16cex="http://schemas.microsoft.com/office/word/2018/wordml/cex" xmlns:w16cid="http://schemas.microsoft.com/office/word/2016/wordml/cid" xmlns:w16="http://schemas.microsoft.com/office/word/2018/wordml" xmlns:w16sdtdh="http://schemas.microsoft.com/office/word/2020/wordml/sdtdatahash" xmlns:w16se="http://schemas.microsoft.com/office/word/2015/wordml/symex" xmlns:wpg="http://schemas.microsoft.com/office/word/2010/wordprocessingGroup" xmlns:wpi="http://schemas.microsoft.com/office/word/2010/wordprocessingInk" xmlns:wne="http://schemas.microsoft.com/office/word/2006/wordml" xmlns:wps="http://schemas.microsoft.com/office/word/2010/wordprocessingShape" mc:Ignorable="w14 w15 w16se w16cid w16 w16cex w16sdtdh wp14">
+<w:ftr xmlns:wpc="http://schemas.microsoft.com/office/word/2010/wordprocessingCanvas" xmlns:cx="http://schemas.microsoft.com/office/drawing/2014/chartex" xmlns:cx1="http://schemas.microsoft.com/office/drawing/2015/9/8/chartex" xmlns:cx2="http://schemas.microsoft.com/office/drawing/2015/10/21/chartex" xmlns:cx3="http://schemas.microsoft.com/office/drawing/2016/5/9/chartex" xmlns:cx4="http://schemas.microsoft.com/office/drawing/2016/5/10/chartex" xmlns:cx5="http://schemas.microsoft.com/office/drawing/2016/5/11/chartex" xmlns:cx6="http://schemas.microsoft.com/office/drawing/2016/5/12/chartex" xmlns:cx7="http://schemas.microsoft.com/office/drawing/2016/5/13/chartex" xmlns:cx8="http://schemas.microsoft.com/office/drawing/2016/5/14/chartex" xmlns:mc="http://schemas.openxmlformats.org/markup-compatibility/2006" xmlns:aink="http://schemas.microsoft.com/office/drawing/2016/ink" xmlns:am3d="http://schemas.microsoft.com/office/drawing/2017/model3d" xmlns:o="urn:schemas-microsoft-com:office:office" xmlns:oel="http://schemas.microsoft.com/office/2019/extlst" xmlns:r="http://schemas.openxmlformats.org/officeDocument/2006/relationships" xmlns:m="http://schemas.openxmlformats.org/officeDocument/2006/math" xmlns:v="urn:schemas-microsoft-com:vml" xmlns:wp14="http://schemas.microsoft.com/office/word/2010/wordprocessingDrawing" xmlns:wp="http://schemas.openxmlformats.org/drawingml/2006/wordprocessingDrawing" xmlns:w10="urn:schemas-microsoft-com:office:word" xmlns:w="http://schemas.openxmlformats.org/wordprocessingml/2006/main" xmlns:w14="http://schemas.microsoft.com/office/word/2010/wordml" xmlns:w15="http://schemas.microsoft.com/office/word/2012/wordml" xmlns:w16cex="http://schemas.microsoft.com/office/word/2018/wordml/cex" xmlns:w16cid="http://schemas.microsoft.com/office/word/2016/wordml/cid" xmlns:w16="http://schemas.microsoft.com/office/word/2018/wordml" xmlns:w16du="http://schemas.microsoft.com/office/word/2023/wordml/word16du" xmlns:w16sdtdh="http://schemas.microsoft.com/office/word/2020/wordml/sdtdatahash" xmlns:w16sdtfl="http://schemas.microsoft.com/office/word/2024/wordml/sdtformatlock" xmlns:w16se="http://schemas.microsoft.com/office/word/2015/wordml/symex" xmlns:wpg="http://schemas.microsoft.com/office/word/2010/wordprocessingGroup" xmlns:wpi="http://schemas.microsoft.com/office/word/2010/wordprocessingInk" xmlns:wne="http://schemas.microsoft.com/office/word/2006/wordml" xmlns:wps="http://schemas.microsoft.com/office/word/2010/wordprocessingShape" mc:Ignorable="w14 w15 w16se w16cid w16 w16cex w16sdtdh w16sdtfl w16du wp14">
   <w:sdt>
     <w:sdtPr>
       <w:id w:val="-1489161852"/>
@@ -12266,7 +12376,55 @@
             <w:rPr>
               <w:noProof/>
             </w:rPr>
-            <w:t>projectname-rpt-development.docx</w:t>
+            <w:t>jeu</w:t>
+          </w:r>
+          <w:r>
+            <w:rPr>
+              <w:noProof/>
+            </w:rPr>
+            <w:t>-</w:t>
+          </w:r>
+          <w:r>
+            <w:rPr>
+              <w:noProof/>
+            </w:rPr>
+            <w:t>du</w:t>
+          </w:r>
+          <w:r>
+            <w:rPr>
+              <w:noProof/>
+            </w:rPr>
+            <w:t>-</w:t>
+          </w:r>
+          <w:r>
+            <w:rPr>
+              <w:noProof/>
+            </w:rPr>
+            <w:t>moulin</w:t>
+          </w:r>
+          <w:r>
+            <w:rPr>
+              <w:noProof/>
+            </w:rPr>
+            <w:t>-</w:t>
+          </w:r>
+          <w:r>
+            <w:rPr>
+              <w:noProof/>
+            </w:rPr>
+            <w:t>bour</w:t>
+          </w:r>
+          <w:r>
+            <w:rPr>
+              <w:noProof/>
+            </w:rPr>
+            <w:t>quenouda</w:t>
+          </w:r>
+          <w:r>
+            <w:rPr>
+              <w:noProof/>
+            </w:rPr>
+            <w:t>-rpt-development.docx</w:t>
           </w:r>
         </w:fldSimple>
         <w:r>
@@ -12352,18 +12510,8 @@
 </w:ftr>
 </file>
 
-<file path=word/footer3.xml><?xml version="1.0" encoding="utf-8"?>
-<w:ftr xmlns:wpc="http://schemas.microsoft.com/office/word/2010/wordprocessingCanvas" xmlns:cx="http://schemas.microsoft.com/office/drawing/2014/chartex" xmlns:cx1="http://schemas.microsoft.com/office/drawing/2015/9/8/chartex" xmlns:cx2="http://schemas.microsoft.com/office/drawing/2015/10/21/chartex" xmlns:cx3="http://schemas.microsoft.com/office/drawing/2016/5/9/chartex" xmlns:cx4="http://schemas.microsoft.com/office/drawing/2016/5/10/chartex" xmlns:cx5="http://schemas.microsoft.com/office/drawing/2016/5/11/chartex" xmlns:cx6="http://schemas.microsoft.com/office/drawing/2016/5/12/chartex" xmlns:cx7="http://schemas.microsoft.com/office/drawing/2016/5/13/chartex" xmlns:cx8="http://schemas.microsoft.com/office/drawing/2016/5/14/chartex" xmlns:mc="http://schemas.openxmlformats.org/markup-compatibility/2006" xmlns:aink="http://schemas.microsoft.com/office/drawing/2016/ink" xmlns:am3d="http://schemas.microsoft.com/office/drawing/2017/model3d" xmlns:o="urn:schemas-microsoft-com:office:office" xmlns:r="http://schemas.openxmlformats.org/officeDocument/2006/relationships" xmlns:m="http://schemas.openxmlformats.org/officeDocument/2006/math" xmlns:v="urn:schemas-microsoft-com:vml" xmlns:wp14="http://schemas.microsoft.com/office/word/2010/wordprocessingDrawing" xmlns:wp="http://schemas.openxmlformats.org/drawingml/2006/wordprocessingDrawing" xmlns:w10="urn:schemas-microsoft-com:office:word" xmlns:w="http://schemas.openxmlformats.org/wordprocessingml/2006/main" xmlns:w14="http://schemas.microsoft.com/office/word/2010/wordml" xmlns:w15="http://schemas.microsoft.com/office/word/2012/wordml" xmlns:w16cex="http://schemas.microsoft.com/office/word/2018/wordml/cex" xmlns:w16cid="http://schemas.microsoft.com/office/word/2016/wordml/cid" xmlns:w16="http://schemas.microsoft.com/office/word/2018/wordml" xmlns:w16sdtdh="http://schemas.microsoft.com/office/word/2020/wordml/sdtdatahash" xmlns:w16se="http://schemas.microsoft.com/office/word/2015/wordml/symex" xmlns:wpg="http://schemas.microsoft.com/office/word/2010/wordprocessingGroup" xmlns:wpi="http://schemas.microsoft.com/office/word/2010/wordprocessingInk" xmlns:wne="http://schemas.microsoft.com/office/word/2006/wordml" xmlns:wps="http://schemas.microsoft.com/office/word/2010/wordprocessingShape" mc:Ignorable="w14 w15 w16se w16cid w16 w16cex w16sdtdh wp14">
-  <w:p>
-    <w:pPr>
-      <w:pStyle w:val="Pieddepage"/>
-    </w:pPr>
-  </w:p>
-</w:ftr>
-</file>
-
 <file path=word/footnotes.xml><?xml version="1.0" encoding="utf-8"?>
-<w:footnotes xmlns:wpc="http://schemas.microsoft.com/office/word/2010/wordprocessingCanvas" xmlns:cx="http://schemas.microsoft.com/office/drawing/2014/chartex" xmlns:cx1="http://schemas.microsoft.com/office/drawing/2015/9/8/chartex" xmlns:cx2="http://schemas.microsoft.com/office/drawing/2015/10/21/chartex" xmlns:cx3="http://schemas.microsoft.com/office/drawing/2016/5/9/chartex" xmlns:cx4="http://schemas.microsoft.com/office/drawing/2016/5/10/chartex" xmlns:cx5="http://schemas.microsoft.com/office/drawing/2016/5/11/chartex" xmlns:cx6="http://schemas.microsoft.com/office/drawing/2016/5/12/chartex" xmlns:cx7="http://schemas.microsoft.com/office/drawing/2016/5/13/chartex" xmlns:cx8="http://schemas.microsoft.com/office/drawing/2016/5/14/chartex" xmlns:mc="http://schemas.openxmlformats.org/markup-compatibility/2006" xmlns:aink="http://schemas.microsoft.com/office/drawing/2016/ink" xmlns:am3d="http://schemas.microsoft.com/office/drawing/2017/model3d" xmlns:o="urn:schemas-microsoft-com:office:office" xmlns:r="http://schemas.openxmlformats.org/officeDocument/2006/relationships" xmlns:m="http://schemas.openxmlformats.org/officeDocument/2006/math" xmlns:v="urn:schemas-microsoft-com:vml" xmlns:wp14="http://schemas.microsoft.com/office/word/2010/wordprocessingDrawing" xmlns:wp="http://schemas.openxmlformats.org/drawingml/2006/wordprocessingDrawing" xmlns:w10="urn:schemas-microsoft-com:office:word" xmlns:w="http://schemas.openxmlformats.org/wordprocessingml/2006/main" xmlns:w14="http://schemas.microsoft.com/office/word/2010/wordml" xmlns:w15="http://schemas.microsoft.com/office/word/2012/wordml" xmlns:w16cex="http://schemas.microsoft.com/office/word/2018/wordml/cex" xmlns:w16cid="http://schemas.microsoft.com/office/word/2016/wordml/cid" xmlns:w16="http://schemas.microsoft.com/office/word/2018/wordml" xmlns:w16sdtdh="http://schemas.microsoft.com/office/word/2020/wordml/sdtdatahash" xmlns:w16se="http://schemas.microsoft.com/office/word/2015/wordml/symex" xmlns:wpg="http://schemas.microsoft.com/office/word/2010/wordprocessingGroup" xmlns:wpi="http://schemas.microsoft.com/office/word/2010/wordprocessingInk" xmlns:wne="http://schemas.microsoft.com/office/word/2006/wordml" xmlns:wps="http://schemas.microsoft.com/office/word/2010/wordprocessingShape" mc:Ignorable="w14 w15 w16se w16cid w16 w16cex w16sdtdh wp14">
+<w:footnotes xmlns:wpc="http://schemas.microsoft.com/office/word/2010/wordprocessingCanvas" xmlns:cx="http://schemas.microsoft.com/office/drawing/2014/chartex" xmlns:cx1="http://schemas.microsoft.com/office/drawing/2015/9/8/chartex" xmlns:cx2="http://schemas.microsoft.com/office/drawing/2015/10/21/chartex" xmlns:cx3="http://schemas.microsoft.com/office/drawing/2016/5/9/chartex" xmlns:cx4="http://schemas.microsoft.com/office/drawing/2016/5/10/chartex" xmlns:cx5="http://schemas.microsoft.com/office/drawing/2016/5/11/chartex" xmlns:cx6="http://schemas.microsoft.com/office/drawing/2016/5/12/chartex" xmlns:cx7="http://schemas.microsoft.com/office/drawing/2016/5/13/chartex" xmlns:cx8="http://schemas.microsoft.com/office/drawing/2016/5/14/chartex" xmlns:mc="http://schemas.openxmlformats.org/markup-compatibility/2006" xmlns:aink="http://schemas.microsoft.com/office/drawing/2016/ink" xmlns:am3d="http://schemas.microsoft.com/office/drawing/2017/model3d" xmlns:o="urn:schemas-microsoft-com:office:office" xmlns:oel="http://schemas.microsoft.com/office/2019/extlst" xmlns:r="http://schemas.openxmlformats.org/officeDocument/2006/relationships" xmlns:m="http://schemas.openxmlformats.org/officeDocument/2006/math" xmlns:v="urn:schemas-microsoft-com:vml" xmlns:wp14="http://schemas.microsoft.com/office/word/2010/wordprocessingDrawing" xmlns:wp="http://schemas.openxmlformats.org/drawingml/2006/wordprocessingDrawing" xmlns:w10="urn:schemas-microsoft-com:office:word" xmlns:w="http://schemas.openxmlformats.org/wordprocessingml/2006/main" xmlns:w14="http://schemas.microsoft.com/office/word/2010/wordml" xmlns:w15="http://schemas.microsoft.com/office/word/2012/wordml" xmlns:w16cex="http://schemas.microsoft.com/office/word/2018/wordml/cex" xmlns:w16cid="http://schemas.microsoft.com/office/word/2016/wordml/cid" xmlns:w16="http://schemas.microsoft.com/office/word/2018/wordml" xmlns:w16du="http://schemas.microsoft.com/office/word/2023/wordml/word16du" xmlns:w16sdtdh="http://schemas.microsoft.com/office/word/2020/wordml/sdtdatahash" xmlns:w16sdtfl="http://schemas.microsoft.com/office/word/2024/wordml/sdtformatlock" xmlns:w16se="http://schemas.microsoft.com/office/word/2015/wordml/symex" xmlns:wpg="http://schemas.microsoft.com/office/word/2010/wordprocessingGroup" xmlns:wpi="http://schemas.microsoft.com/office/word/2010/wordprocessingInk" xmlns:wne="http://schemas.microsoft.com/office/word/2006/wordml" xmlns:wps="http://schemas.microsoft.com/office/word/2010/wordprocessingShape" mc:Ignorable="w14 w15 w16se w16cid w16 w16cex w16sdtdh w16sdtfl w16du wp14">
   <w:footnote w:type="separator" w:id="-1">
     <w:p>
       <w:pPr>
@@ -12388,17 +12536,7 @@
 </file>
 
 <file path=word/header1.xml><?xml version="1.0" encoding="utf-8"?>
-<w:hdr xmlns:wpc="http://schemas.microsoft.com/office/word/2010/wordprocessingCanvas" xmlns:cx="http://schemas.microsoft.com/office/drawing/2014/chartex" xmlns:cx1="http://schemas.microsoft.com/office/drawing/2015/9/8/chartex" xmlns:cx2="http://schemas.microsoft.com/office/drawing/2015/10/21/chartex" xmlns:cx3="http://schemas.microsoft.com/office/drawing/2016/5/9/chartex" xmlns:cx4="http://schemas.microsoft.com/office/drawing/2016/5/10/chartex" xmlns:cx5="http://schemas.microsoft.com/office/drawing/2016/5/11/chartex" xmlns:cx6="http://schemas.microsoft.com/office/drawing/2016/5/12/chartex" xmlns:cx7="http://schemas.microsoft.com/office/drawing/2016/5/13/chartex" xmlns:cx8="http://schemas.microsoft.com/office/drawing/2016/5/14/chartex" xmlns:mc="http://schemas.openxmlformats.org/markup-compatibility/2006" xmlns:aink="http://schemas.microsoft.com/office/drawing/2016/ink" xmlns:am3d="http://schemas.microsoft.com/office/drawing/2017/model3d" xmlns:o="urn:schemas-microsoft-com:office:office" xmlns:r="http://schemas.openxmlformats.org/officeDocument/2006/relationships" xmlns:m="http://schemas.openxmlformats.org/officeDocument/2006/math" xmlns:v="urn:schemas-microsoft-com:vml" xmlns:wp14="http://schemas.microsoft.com/office/word/2010/wordprocessingDrawing" xmlns:wp="http://schemas.openxmlformats.org/drawingml/2006/wordprocessingDrawing" xmlns:w10="urn:schemas-microsoft-com:office:word" xmlns:w="http://schemas.openxmlformats.org/wordprocessingml/2006/main" xmlns:w14="http://schemas.microsoft.com/office/word/2010/wordml" xmlns:w15="http://schemas.microsoft.com/office/word/2012/wordml" xmlns:w16cex="http://schemas.microsoft.com/office/word/2018/wordml/cex" xmlns:w16cid="http://schemas.microsoft.com/office/word/2016/wordml/cid" xmlns:w16="http://schemas.microsoft.com/office/word/2018/wordml" xmlns:w16sdtdh="http://schemas.microsoft.com/office/word/2020/wordml/sdtdatahash" xmlns:w16se="http://schemas.microsoft.com/office/word/2015/wordml/symex" xmlns:wpg="http://schemas.microsoft.com/office/word/2010/wordprocessingGroup" xmlns:wpi="http://schemas.microsoft.com/office/word/2010/wordprocessingInk" xmlns:wne="http://schemas.microsoft.com/office/word/2006/wordml" xmlns:wps="http://schemas.microsoft.com/office/word/2010/wordprocessingShape" mc:Ignorable="w14 w15 w16se w16cid w16 w16cex w16sdtdh wp14">
-  <w:p>
-    <w:pPr>
-      <w:pStyle w:val="En-tte"/>
-    </w:pPr>
-  </w:p>
-</w:hdr>
-</file>
-
-<file path=word/header2.xml><?xml version="1.0" encoding="utf-8"?>
-<w:hdr xmlns:wpc="http://schemas.microsoft.com/office/word/2010/wordprocessingCanvas" xmlns:cx="http://schemas.microsoft.com/office/drawing/2014/chartex" xmlns:cx1="http://schemas.microsoft.com/office/drawing/2015/9/8/chartex" xmlns:cx2="http://schemas.microsoft.com/office/drawing/2015/10/21/chartex" xmlns:cx3="http://schemas.microsoft.com/office/drawing/2016/5/9/chartex" xmlns:cx4="http://schemas.microsoft.com/office/drawing/2016/5/10/chartex" xmlns:cx5="http://schemas.microsoft.com/office/drawing/2016/5/11/chartex" xmlns:cx6="http://schemas.microsoft.com/office/drawing/2016/5/12/chartex" xmlns:cx7="http://schemas.microsoft.com/office/drawing/2016/5/13/chartex" xmlns:cx8="http://schemas.microsoft.com/office/drawing/2016/5/14/chartex" xmlns:mc="http://schemas.openxmlformats.org/markup-compatibility/2006" xmlns:aink="http://schemas.microsoft.com/office/drawing/2016/ink" xmlns:am3d="http://schemas.microsoft.com/office/drawing/2017/model3d" xmlns:o="urn:schemas-microsoft-com:office:office" xmlns:r="http://schemas.openxmlformats.org/officeDocument/2006/relationships" xmlns:m="http://schemas.openxmlformats.org/officeDocument/2006/math" xmlns:v="urn:schemas-microsoft-com:vml" xmlns:wp14="http://schemas.microsoft.com/office/word/2010/wordprocessingDrawing" xmlns:wp="http://schemas.openxmlformats.org/drawingml/2006/wordprocessingDrawing" xmlns:w10="urn:schemas-microsoft-com:office:word" xmlns:w="http://schemas.openxmlformats.org/wordprocessingml/2006/main" xmlns:w14="http://schemas.microsoft.com/office/word/2010/wordml" xmlns:w15="http://schemas.microsoft.com/office/word/2012/wordml" xmlns:w16cex="http://schemas.microsoft.com/office/word/2018/wordml/cex" xmlns:w16cid="http://schemas.microsoft.com/office/word/2016/wordml/cid" xmlns:w16="http://schemas.microsoft.com/office/word/2018/wordml" xmlns:w16sdtdh="http://schemas.microsoft.com/office/word/2020/wordml/sdtdatahash" xmlns:w16se="http://schemas.microsoft.com/office/word/2015/wordml/symex" xmlns:wpg="http://schemas.microsoft.com/office/word/2010/wordprocessingGroup" xmlns:wpi="http://schemas.microsoft.com/office/word/2010/wordprocessingInk" xmlns:wne="http://schemas.microsoft.com/office/word/2006/wordml" xmlns:wps="http://schemas.microsoft.com/office/word/2010/wordprocessingShape" mc:Ignorable="w14 w15 w16se w16cid w16 w16cex w16sdtdh wp14">
+<w:hdr xmlns:wpc="http://schemas.microsoft.com/office/word/2010/wordprocessingCanvas" xmlns:cx="http://schemas.microsoft.com/office/drawing/2014/chartex" xmlns:cx1="http://schemas.microsoft.com/office/drawing/2015/9/8/chartex" xmlns:cx2="http://schemas.microsoft.com/office/drawing/2015/10/21/chartex" xmlns:cx3="http://schemas.microsoft.com/office/drawing/2016/5/9/chartex" xmlns:cx4="http://schemas.microsoft.com/office/drawing/2016/5/10/chartex" xmlns:cx5="http://schemas.microsoft.com/office/drawing/2016/5/11/chartex" xmlns:cx6="http://schemas.microsoft.com/office/drawing/2016/5/12/chartex" xmlns:cx7="http://schemas.microsoft.com/office/drawing/2016/5/13/chartex" xmlns:cx8="http://schemas.microsoft.com/office/drawing/2016/5/14/chartex" xmlns:mc="http://schemas.openxmlformats.org/markup-compatibility/2006" xmlns:aink="http://schemas.microsoft.com/office/drawing/2016/ink" xmlns:am3d="http://schemas.microsoft.com/office/drawing/2017/model3d" xmlns:o="urn:schemas-microsoft-com:office:office" xmlns:oel="http://schemas.microsoft.com/office/2019/extlst" xmlns:r="http://schemas.openxmlformats.org/officeDocument/2006/relationships" xmlns:m="http://schemas.openxmlformats.org/officeDocument/2006/math" xmlns:v="urn:schemas-microsoft-com:vml" xmlns:wp14="http://schemas.microsoft.com/office/word/2010/wordprocessingDrawing" xmlns:wp="http://schemas.openxmlformats.org/drawingml/2006/wordprocessingDrawing" xmlns:w10="urn:schemas-microsoft-com:office:word" xmlns:w="http://schemas.openxmlformats.org/wordprocessingml/2006/main" xmlns:w14="http://schemas.microsoft.com/office/word/2010/wordml" xmlns:w15="http://schemas.microsoft.com/office/word/2012/wordml" xmlns:w16cex="http://schemas.microsoft.com/office/word/2018/wordml/cex" xmlns:w16cid="http://schemas.microsoft.com/office/word/2016/wordml/cid" xmlns:w16="http://schemas.microsoft.com/office/word/2018/wordml" xmlns:w16du="http://schemas.microsoft.com/office/word/2023/wordml/word16du" xmlns:w16sdtdh="http://schemas.microsoft.com/office/word/2020/wordml/sdtdatahash" xmlns:w16sdtfl="http://schemas.microsoft.com/office/word/2024/wordml/sdtformatlock" xmlns:w16se="http://schemas.microsoft.com/office/word/2015/wordml/symex" xmlns:wpg="http://schemas.microsoft.com/office/word/2010/wordprocessingGroup" xmlns:wpi="http://schemas.microsoft.com/office/word/2010/wordprocessingInk" xmlns:wne="http://schemas.microsoft.com/office/word/2006/wordml" xmlns:wps="http://schemas.microsoft.com/office/word/2010/wordprocessingShape" mc:Ignorable="w14 w15 w16se w16cid w16 w16cex w16sdtdh w16sdtfl w16du wp14">
   <w:p>
     <w:pPr>
       <w:pStyle w:val="En-tte"/>
@@ -12409,28 +12547,22 @@
     </w:r>
     <w:r>
       <w:tab/>
-      <w:t>projectname</w:t>
+    </w:r>
+    <w:r>
+      <w:t>Jeu du Moulin</w:t>
     </w:r>
     <w:r>
       <w:tab/>
-      <w:t>myname</w:t>
+    </w:r>
+    <w:r>
+      <w:t>Bourquenoud</w:t>
     </w:r>
   </w:p>
 </w:hdr>
 </file>
 
-<file path=word/header3.xml><?xml version="1.0" encoding="utf-8"?>
-<w:hdr xmlns:wpc="http://schemas.microsoft.com/office/word/2010/wordprocessingCanvas" xmlns:cx="http://schemas.microsoft.com/office/drawing/2014/chartex" xmlns:cx1="http://schemas.microsoft.com/office/drawing/2015/9/8/chartex" xmlns:cx2="http://schemas.microsoft.com/office/drawing/2015/10/21/chartex" xmlns:cx3="http://schemas.microsoft.com/office/drawing/2016/5/9/chartex" xmlns:cx4="http://schemas.microsoft.com/office/drawing/2016/5/10/chartex" xmlns:cx5="http://schemas.microsoft.com/office/drawing/2016/5/11/chartex" xmlns:cx6="http://schemas.microsoft.com/office/drawing/2016/5/12/chartex" xmlns:cx7="http://schemas.microsoft.com/office/drawing/2016/5/13/chartex" xmlns:cx8="http://schemas.microsoft.com/office/drawing/2016/5/14/chartex" xmlns:mc="http://schemas.openxmlformats.org/markup-compatibility/2006" xmlns:aink="http://schemas.microsoft.com/office/drawing/2016/ink" xmlns:am3d="http://schemas.microsoft.com/office/drawing/2017/model3d" xmlns:o="urn:schemas-microsoft-com:office:office" xmlns:r="http://schemas.openxmlformats.org/officeDocument/2006/relationships" xmlns:m="http://schemas.openxmlformats.org/officeDocument/2006/math" xmlns:v="urn:schemas-microsoft-com:vml" xmlns:wp14="http://schemas.microsoft.com/office/word/2010/wordprocessingDrawing" xmlns:wp="http://schemas.openxmlformats.org/drawingml/2006/wordprocessingDrawing" xmlns:w10="urn:schemas-microsoft-com:office:word" xmlns:w="http://schemas.openxmlformats.org/wordprocessingml/2006/main" xmlns:w14="http://schemas.microsoft.com/office/word/2010/wordml" xmlns:w15="http://schemas.microsoft.com/office/word/2012/wordml" xmlns:w16cex="http://schemas.microsoft.com/office/word/2018/wordml/cex" xmlns:w16cid="http://schemas.microsoft.com/office/word/2016/wordml/cid" xmlns:w16="http://schemas.microsoft.com/office/word/2018/wordml" xmlns:w16sdtdh="http://schemas.microsoft.com/office/word/2020/wordml/sdtdatahash" xmlns:w16se="http://schemas.microsoft.com/office/word/2015/wordml/symex" xmlns:wpg="http://schemas.microsoft.com/office/word/2010/wordprocessingGroup" xmlns:wpi="http://schemas.microsoft.com/office/word/2010/wordprocessingInk" xmlns:wne="http://schemas.microsoft.com/office/word/2006/wordml" xmlns:wps="http://schemas.microsoft.com/office/word/2010/wordprocessingShape" mc:Ignorable="w14 w15 w16se w16cid w16 w16cex w16sdtdh wp14">
-  <w:p>
-    <w:pPr>
-      <w:pStyle w:val="En-tte"/>
-    </w:pPr>
-  </w:p>
-</w:hdr>
-</file>
-
 <file path=word/numbering.xml><?xml version="1.0" encoding="utf-8"?>
-<w:numbering xmlns:wpc="http://schemas.microsoft.com/office/word/2010/wordprocessingCanvas" xmlns:cx="http://schemas.microsoft.com/office/drawing/2014/chartex" xmlns:cx1="http://schemas.microsoft.com/office/drawing/2015/9/8/chartex" xmlns:cx2="http://schemas.microsoft.com/office/drawing/2015/10/21/chartex" xmlns:cx3="http://schemas.microsoft.com/office/drawing/2016/5/9/chartex" xmlns:cx4="http://schemas.microsoft.com/office/drawing/2016/5/10/chartex" xmlns:cx5="http://schemas.microsoft.com/office/drawing/2016/5/11/chartex" xmlns:cx6="http://schemas.microsoft.com/office/drawing/2016/5/12/chartex" xmlns:cx7="http://schemas.microsoft.com/office/drawing/2016/5/13/chartex" xmlns:cx8="http://schemas.microsoft.com/office/drawing/2016/5/14/chartex" xmlns:mc="http://schemas.openxmlformats.org/markup-compatibility/2006" xmlns:aink="http://schemas.microsoft.com/office/drawing/2016/ink" xmlns:am3d="http://schemas.microsoft.com/office/drawing/2017/model3d" xmlns:o="urn:schemas-microsoft-com:office:office" xmlns:r="http://schemas.openxmlformats.org/officeDocument/2006/relationships" xmlns:m="http://schemas.openxmlformats.org/officeDocument/2006/math" xmlns:v="urn:schemas-microsoft-com:vml" xmlns:wp14="http://schemas.microsoft.com/office/word/2010/wordprocessingDrawing" xmlns:wp="http://schemas.openxmlformats.org/drawingml/2006/wordprocessingDrawing" xmlns:w10="urn:schemas-microsoft-com:office:word" xmlns:w="http://schemas.openxmlformats.org/wordprocessingml/2006/main" xmlns:w14="http://schemas.microsoft.com/office/word/2010/wordml" xmlns:w15="http://schemas.microsoft.com/office/word/2012/wordml" xmlns:w16cex="http://schemas.microsoft.com/office/word/2018/wordml/cex" xmlns:w16cid="http://schemas.microsoft.com/office/word/2016/wordml/cid" xmlns:w16="http://schemas.microsoft.com/office/word/2018/wordml" xmlns:w16sdtdh="http://schemas.microsoft.com/office/word/2020/wordml/sdtdatahash" xmlns:w16se="http://schemas.microsoft.com/office/word/2015/wordml/symex" xmlns:wpg="http://schemas.microsoft.com/office/word/2010/wordprocessingGroup" xmlns:wpi="http://schemas.microsoft.com/office/word/2010/wordprocessingInk" xmlns:wne="http://schemas.microsoft.com/office/word/2006/wordml" xmlns:wps="http://schemas.microsoft.com/office/word/2010/wordprocessingShape" mc:Ignorable="w14 w15 w16se w16cid w16 w16cex w16sdtdh wp14">
+<w:numbering xmlns:wpc="http://schemas.microsoft.com/office/word/2010/wordprocessingCanvas" xmlns:cx="http://schemas.microsoft.com/office/drawing/2014/chartex" xmlns:cx1="http://schemas.microsoft.com/office/drawing/2015/9/8/chartex" xmlns:cx2="http://schemas.microsoft.com/office/drawing/2015/10/21/chartex" xmlns:cx3="http://schemas.microsoft.com/office/drawing/2016/5/9/chartex" xmlns:cx4="http://schemas.microsoft.com/office/drawing/2016/5/10/chartex" xmlns:cx5="http://schemas.microsoft.com/office/drawing/2016/5/11/chartex" xmlns:cx6="http://schemas.microsoft.com/office/drawing/2016/5/12/chartex" xmlns:cx7="http://schemas.microsoft.com/office/drawing/2016/5/13/chartex" xmlns:cx8="http://schemas.microsoft.com/office/drawing/2016/5/14/chartex" xmlns:mc="http://schemas.openxmlformats.org/markup-compatibility/2006" xmlns:aink="http://schemas.microsoft.com/office/drawing/2016/ink" xmlns:am3d="http://schemas.microsoft.com/office/drawing/2017/model3d" xmlns:o="urn:schemas-microsoft-com:office:office" xmlns:oel="http://schemas.microsoft.com/office/2019/extlst" xmlns:r="http://schemas.openxmlformats.org/officeDocument/2006/relationships" xmlns:m="http://schemas.openxmlformats.org/officeDocument/2006/math" xmlns:v="urn:schemas-microsoft-com:vml" xmlns:wp14="http://schemas.microsoft.com/office/word/2010/wordprocessingDrawing" xmlns:wp="http://schemas.openxmlformats.org/drawingml/2006/wordprocessingDrawing" xmlns:w10="urn:schemas-microsoft-com:office:word" xmlns:w="http://schemas.openxmlformats.org/wordprocessingml/2006/main" xmlns:w14="http://schemas.microsoft.com/office/word/2010/wordml" xmlns:w15="http://schemas.microsoft.com/office/word/2012/wordml" xmlns:w16cex="http://schemas.microsoft.com/office/word/2018/wordml/cex" xmlns:w16cid="http://schemas.microsoft.com/office/word/2016/wordml/cid" xmlns:w16="http://schemas.microsoft.com/office/word/2018/wordml" xmlns:w16du="http://schemas.microsoft.com/office/word/2023/wordml/word16du" xmlns:w16sdtdh="http://schemas.microsoft.com/office/word/2020/wordml/sdtdatahash" xmlns:w16sdtfl="http://schemas.microsoft.com/office/word/2024/wordml/sdtformatlock" xmlns:w16se="http://schemas.microsoft.com/office/word/2015/wordml/symex" xmlns:wpg="http://schemas.microsoft.com/office/word/2010/wordprocessingGroup" xmlns:wpi="http://schemas.microsoft.com/office/word/2010/wordprocessingInk" xmlns:wne="http://schemas.microsoft.com/office/word/2006/wordml" xmlns:wps="http://schemas.microsoft.com/office/word/2010/wordprocessingShape" mc:Ignorable="w14 w15 w16se w16cid w16 w16cex w16sdtdh w16sdtfl w16du wp14">
   <w:abstractNum w:abstractNumId="0" w15:restartNumberingAfterBreak="0">
     <w:nsid w:val="FFFFFF7F"/>
     <w:multiLevelType w:val="singleLevel"/>
@@ -13533,101 +13665,101 @@
       </w:rPr>
     </w:lvl>
   </w:abstractNum>
-  <w:num w:numId="1">
+  <w:num w:numId="1" w16cid:durableId="977688671">
     <w:abstractNumId w:val="3"/>
   </w:num>
-  <w:num w:numId="2">
+  <w:num w:numId="2" w16cid:durableId="908613345">
     <w:abstractNumId w:val="8"/>
   </w:num>
-  <w:num w:numId="3">
+  <w:num w:numId="3" w16cid:durableId="1560281463">
     <w:abstractNumId w:val="6"/>
   </w:num>
-  <w:num w:numId="4">
+  <w:num w:numId="4" w16cid:durableId="1830246965">
     <w:abstractNumId w:val="7"/>
   </w:num>
-  <w:num w:numId="5">
+  <w:num w:numId="5" w16cid:durableId="1863086111">
     <w:abstractNumId w:val="5"/>
   </w:num>
-  <w:num w:numId="6">
+  <w:num w:numId="6" w16cid:durableId="1643774594">
     <w:abstractNumId w:val="2"/>
   </w:num>
-  <w:num w:numId="7">
+  <w:num w:numId="7" w16cid:durableId="1988243014">
     <w:abstractNumId w:val="9"/>
   </w:num>
-  <w:num w:numId="8">
+  <w:num w:numId="8" w16cid:durableId="274287373">
     <w:abstractNumId w:val="1"/>
   </w:num>
-  <w:num w:numId="9">
+  <w:num w:numId="9" w16cid:durableId="1130317000">
     <w:abstractNumId w:val="0"/>
   </w:num>
-  <w:num w:numId="10">
+  <w:num w:numId="10" w16cid:durableId="1990404364">
     <w:abstractNumId w:val="4"/>
   </w:num>
-  <w:num w:numId="11">
+  <w:num w:numId="11" w16cid:durableId="2012221104">
     <w:abstractNumId w:val="4"/>
   </w:num>
-  <w:num w:numId="12">
+  <w:num w:numId="12" w16cid:durableId="1798795634">
     <w:abstractNumId w:val="4"/>
   </w:num>
-  <w:num w:numId="13">
+  <w:num w:numId="13" w16cid:durableId="11879626">
     <w:abstractNumId w:val="4"/>
   </w:num>
-  <w:num w:numId="14">
+  <w:num w:numId="14" w16cid:durableId="924341260">
     <w:abstractNumId w:val="4"/>
   </w:num>
-  <w:num w:numId="15">
+  <w:num w:numId="15" w16cid:durableId="2050260834">
     <w:abstractNumId w:val="4"/>
   </w:num>
-  <w:num w:numId="16">
+  <w:num w:numId="16" w16cid:durableId="716272568">
     <w:abstractNumId w:val="4"/>
   </w:num>
-  <w:num w:numId="17">
+  <w:num w:numId="17" w16cid:durableId="1957636728">
     <w:abstractNumId w:val="4"/>
   </w:num>
-  <w:num w:numId="18">
+  <w:num w:numId="18" w16cid:durableId="1345670498">
     <w:abstractNumId w:val="4"/>
   </w:num>
-  <w:num w:numId="19">
+  <w:num w:numId="19" w16cid:durableId="1506674930">
     <w:abstractNumId w:val="4"/>
   </w:num>
-  <w:num w:numId="20">
+  <w:num w:numId="20" w16cid:durableId="1504394388">
     <w:abstractNumId w:val="4"/>
   </w:num>
-  <w:num w:numId="21">
+  <w:num w:numId="21" w16cid:durableId="1615016513">
     <w:abstractNumId w:val="4"/>
   </w:num>
-  <w:num w:numId="22">
+  <w:num w:numId="22" w16cid:durableId="1298730399">
     <w:abstractNumId w:val="4"/>
   </w:num>
-  <w:num w:numId="23">
+  <w:num w:numId="23" w16cid:durableId="84301086">
     <w:abstractNumId w:val="4"/>
   </w:num>
-  <w:num w:numId="24">
+  <w:num w:numId="24" w16cid:durableId="1925260895">
     <w:abstractNumId w:val="4"/>
   </w:num>
-  <w:num w:numId="25">
+  <w:num w:numId="25" w16cid:durableId="529613130">
     <w:abstractNumId w:val="4"/>
   </w:num>
-  <w:num w:numId="26">
+  <w:num w:numId="26" w16cid:durableId="263806053">
     <w:abstractNumId w:val="4"/>
   </w:num>
-  <w:num w:numId="27">
+  <w:num w:numId="27" w16cid:durableId="1711300230">
     <w:abstractNumId w:val="4"/>
   </w:num>
-  <w:num w:numId="28">
+  <w:num w:numId="28" w16cid:durableId="1365515563">
     <w:abstractNumId w:val="4"/>
   </w:num>
-  <w:num w:numId="29">
+  <w:num w:numId="29" w16cid:durableId="1575239489">
     <w:abstractNumId w:val="4"/>
   </w:num>
-  <w:num w:numId="30">
+  <w:num w:numId="30" w16cid:durableId="510995510">
     <w:abstractNumId w:val="10"/>
   </w:num>
 </w:numbering>
 </file>
 
 <file path=word/people.xml><?xml version="1.0" encoding="utf-8"?>
-<w15:people xmlns:wpc="http://schemas.microsoft.com/office/word/2010/wordprocessingCanvas" xmlns:cx="http://schemas.microsoft.com/office/drawing/2014/chartex" xmlns:cx1="http://schemas.microsoft.com/office/drawing/2015/9/8/chartex" xmlns:cx2="http://schemas.microsoft.com/office/drawing/2015/10/21/chartex" xmlns:cx3="http://schemas.microsoft.com/office/drawing/2016/5/9/chartex" xmlns:cx4="http://schemas.microsoft.com/office/drawing/2016/5/10/chartex" xmlns:cx5="http://schemas.microsoft.com/office/drawing/2016/5/11/chartex" xmlns:cx6="http://schemas.microsoft.com/office/drawing/2016/5/12/chartex" xmlns:cx7="http://schemas.microsoft.com/office/drawing/2016/5/13/chartex" xmlns:cx8="http://schemas.microsoft.com/office/drawing/2016/5/14/chartex" xmlns:mc="http://schemas.openxmlformats.org/markup-compatibility/2006" xmlns:aink="http://schemas.microsoft.com/office/drawing/2016/ink" xmlns:am3d="http://schemas.microsoft.com/office/drawing/2017/model3d" xmlns:o="urn:schemas-microsoft-com:office:office" xmlns:r="http://schemas.openxmlformats.org/officeDocument/2006/relationships" xmlns:m="http://schemas.openxmlformats.org/officeDocument/2006/math" xmlns:v="urn:schemas-microsoft-com:vml" xmlns:wp14="http://schemas.microsoft.com/office/word/2010/wordprocessingDrawing" xmlns:wp="http://schemas.openxmlformats.org/drawingml/2006/wordprocessingDrawing" xmlns:w10="urn:schemas-microsoft-com:office:word" xmlns:w="http://schemas.openxmlformats.org/wordprocessingml/2006/main" xmlns:w14="http://schemas.microsoft.com/office/word/2010/wordml" xmlns:w15="http://schemas.microsoft.com/office/word/2012/wordml" xmlns:w16cex="http://schemas.microsoft.com/office/word/2018/wordml/cex" xmlns:w16cid="http://schemas.microsoft.com/office/word/2016/wordml/cid" xmlns:w16="http://schemas.microsoft.com/office/word/2018/wordml" xmlns:w16sdtdh="http://schemas.microsoft.com/office/word/2020/wordml/sdtdatahash" xmlns:w16se="http://schemas.microsoft.com/office/word/2015/wordml/symex" xmlns:wpg="http://schemas.microsoft.com/office/word/2010/wordprocessingGroup" xmlns:wpi="http://schemas.microsoft.com/office/word/2010/wordprocessingInk" xmlns:wne="http://schemas.microsoft.com/office/word/2006/wordml" xmlns:wps="http://schemas.microsoft.com/office/word/2010/wordprocessingShape" mc:Ignorable="w14 w15 w16se w16cid w16 w16cex w16sdtdh wp14">
+<w15:people xmlns:wpc="http://schemas.microsoft.com/office/word/2010/wordprocessingCanvas" xmlns:cx="http://schemas.microsoft.com/office/drawing/2014/chartex" xmlns:cx1="http://schemas.microsoft.com/office/drawing/2015/9/8/chartex" xmlns:cx2="http://schemas.microsoft.com/office/drawing/2015/10/21/chartex" xmlns:cx3="http://schemas.microsoft.com/office/drawing/2016/5/9/chartex" xmlns:cx4="http://schemas.microsoft.com/office/drawing/2016/5/10/chartex" xmlns:cx5="http://schemas.microsoft.com/office/drawing/2016/5/11/chartex" xmlns:cx6="http://schemas.microsoft.com/office/drawing/2016/5/12/chartex" xmlns:cx7="http://schemas.microsoft.com/office/drawing/2016/5/13/chartex" xmlns:cx8="http://schemas.microsoft.com/office/drawing/2016/5/14/chartex" xmlns:mc="http://schemas.openxmlformats.org/markup-compatibility/2006" xmlns:aink="http://schemas.microsoft.com/office/drawing/2016/ink" xmlns:am3d="http://schemas.microsoft.com/office/drawing/2017/model3d" xmlns:o="urn:schemas-microsoft-com:office:office" xmlns:oel="http://schemas.microsoft.com/office/2019/extlst" xmlns:r="http://schemas.openxmlformats.org/officeDocument/2006/relationships" xmlns:m="http://schemas.openxmlformats.org/officeDocument/2006/math" xmlns:v="urn:schemas-microsoft-com:vml" xmlns:wp14="http://schemas.microsoft.com/office/word/2010/wordprocessingDrawing" xmlns:wp="http://schemas.openxmlformats.org/drawingml/2006/wordprocessingDrawing" xmlns:w10="urn:schemas-microsoft-com:office:word" xmlns:w="http://schemas.openxmlformats.org/wordprocessingml/2006/main" xmlns:w14="http://schemas.microsoft.com/office/word/2010/wordml" xmlns:w15="http://schemas.microsoft.com/office/word/2012/wordml" xmlns:w16cex="http://schemas.microsoft.com/office/word/2018/wordml/cex" xmlns:w16cid="http://schemas.microsoft.com/office/word/2016/wordml/cid" xmlns:w16="http://schemas.microsoft.com/office/word/2018/wordml" xmlns:w16du="http://schemas.microsoft.com/office/word/2023/wordml/word16du" xmlns:w16sdtdh="http://schemas.microsoft.com/office/word/2020/wordml/sdtdatahash" xmlns:w16sdtfl="http://schemas.microsoft.com/office/word/2024/wordml/sdtformatlock" xmlns:w16se="http://schemas.microsoft.com/office/word/2015/wordml/symex" xmlns:wpg="http://schemas.microsoft.com/office/word/2010/wordprocessingGroup" xmlns:wpi="http://schemas.microsoft.com/office/word/2010/wordprocessingInk" xmlns:wne="http://schemas.microsoft.com/office/word/2006/wordml" xmlns:wps="http://schemas.microsoft.com/office/word/2010/wordprocessingShape" mc:Ignorable="w14 w15 w16se w16cid w16 w16cex w16sdtdh w16sdtfl w16du wp14">
   <w15:person w15:author="Gauch Laurent">
     <w15:presenceInfo w15:providerId="AD" w15:userId="S::GauchL@edufr.ch::16383e90-c141-4c79-8f29-ff8f16153a76"/>
   </w15:person>
@@ -13635,7 +13767,7 @@
 </file>
 
 <file path=word/styles.xml><?xml version="1.0" encoding="utf-8"?>
-<w:styles xmlns:mc="http://schemas.openxmlformats.org/markup-compatibility/2006" xmlns:r="http://schemas.openxmlformats.org/officeDocument/2006/relationships" xmlns:w="http://schemas.openxmlformats.org/wordprocessingml/2006/main" xmlns:w14="http://schemas.microsoft.com/office/word/2010/wordml" xmlns:w15="http://schemas.microsoft.com/office/word/2012/wordml" xmlns:w16cex="http://schemas.microsoft.com/office/word/2018/wordml/cex" xmlns:w16cid="http://schemas.microsoft.com/office/word/2016/wordml/cid" xmlns:w16="http://schemas.microsoft.com/office/word/2018/wordml" xmlns:w16sdtdh="http://schemas.microsoft.com/office/word/2020/wordml/sdtdatahash" xmlns:w16se="http://schemas.microsoft.com/office/word/2015/wordml/symex" mc:Ignorable="w14 w15 w16se w16cid w16 w16cex w16sdtdh">
+<w:styles xmlns:mc="http://schemas.openxmlformats.org/markup-compatibility/2006" xmlns:r="http://schemas.openxmlformats.org/officeDocument/2006/relationships" xmlns:w="http://schemas.openxmlformats.org/wordprocessingml/2006/main" xmlns:w14="http://schemas.microsoft.com/office/word/2010/wordml" xmlns:w15="http://schemas.microsoft.com/office/word/2012/wordml" xmlns:w16cex="http://schemas.microsoft.com/office/word/2018/wordml/cex" xmlns:w16cid="http://schemas.microsoft.com/office/word/2016/wordml/cid" xmlns:w16="http://schemas.microsoft.com/office/word/2018/wordml" xmlns:w16du="http://schemas.microsoft.com/office/word/2023/wordml/word16du" xmlns:w16sdtdh="http://schemas.microsoft.com/office/word/2020/wordml/sdtdatahash" xmlns:w16sdtfl="http://schemas.microsoft.com/office/word/2024/wordml/sdtformatlock" xmlns:w16se="http://schemas.microsoft.com/office/word/2015/wordml/symex" mc:Ignorable="w14 w15 w16se w16cid w16 w16cex w16sdtdh w16sdtfl w16du">
   <w:docDefaults>
     <w:rPrDefault>
       <w:rPr>
@@ -15135,6 +15267,16 @@
       <w:szCs w:val="20"/>
     </w:rPr>
   </w:style>
+  <w:style w:type="paragraph" w:styleId="Rvision">
+    <w:name w:val="Revision"/>
+    <w:hidden/>
+    <w:uiPriority w:val="99"/>
+    <w:semiHidden/>
+    <w:rsid w:val="00742E24"/>
+    <w:pPr>
+      <w:spacing w:after="0" w:line="240" w:lineRule="auto"/>
+    </w:pPr>
+  </w:style>
 </w:styles>
 </file>
 

</xml_diff>

<commit_message>
Modifications Altium et sur la doc
J'ai ajouté toutes les empreintes nécessaires et fait les changement dans la documentation par rapport au dimensionnement
</commit_message>
<xml_diff>
--- a/jeu_du_moulin_boura/rpt/jeu-du-moulin-bourquenouda-rpt-development.docx
+++ b/jeu_du_moulin_boura/rpt/jeu-du-moulin-bourquenouda-rpt-development.docx
@@ -4536,9 +4536,9 @@
         </w:p>
       </w:sdtContent>
     </w:sdt>
-    <w:bookmarkStart w:id="0" w:name="_Toc40260289" w:displacedByCustomXml="prev"/>
+    <w:bookmarkStart w:id="0" w:name="_Toc40259938" w:displacedByCustomXml="prev"/>
     <w:bookmarkStart w:id="1" w:name="_Toc40260205" w:displacedByCustomXml="prev"/>
-    <w:bookmarkStart w:id="2" w:name="_Toc40259938" w:displacedByCustomXml="prev"/>
+    <w:bookmarkStart w:id="2" w:name="_Toc40260289" w:displacedByCustomXml="prev"/>
     <w:p>
       <w:pPr>
         <w:pStyle w:val="Titre"/>
@@ -7344,6 +7344,26 @@
       </w:r>
     </w:p>
     <w:p>
+      <w:r>
+        <w:t xml:space="preserve">Pour démontrer le fonctionnement du projet, je ne suis pas </w:t>
+      </w:r>
+      <w:r>
+        <w:t>tâché</w:t>
+      </w:r>
+      <w:r>
+        <w:t xml:space="preserve"> de recréer le jeu du moulin en lui-même, mais plutôt </w:t>
+      </w:r>
+      <w:r>
+        <w:t xml:space="preserve">de montrer que chaque </w:t>
+      </w:r>
+      <w:r>
+        <w:t>touche</w:t>
+      </w:r>
+      <w:r>
+        <w:t xml:space="preserve"> et sa LED est fonctionnel.</w:t>
+      </w:r>
+    </w:p>
+    <w:p>
       <w:pPr>
         <w:pStyle w:val="Titre3"/>
       </w:pPr>
@@ -7356,28 +7376,8 @@
       <w:bookmarkEnd w:id="9"/>
     </w:p>
     <w:p>
-      <w:r>
-        <w:t>Le cahier des charges complet e</w:t>
-      </w:r>
-      <w:r>
-        <w:t>st disponible dans le dossier de</w:t>
-      </w:r>
-      <w:r>
-        <w:t xml:space="preserve"> projet sous le répertoire \</w:t>
-      </w:r>
-      <w:r>
-        <w:t>projectname</w:t>
-      </w:r>
-      <w:r>
-        <w:t>\cdc</w:t>
-      </w:r>
-      <w:r>
-        <w:t>.</w:t>
-      </w:r>
-    </w:p>
-    <w:p>
-      <w:pPr>
-        <w:pStyle w:val="Titre2"/>
+      <w:pPr>
+        <w:pStyle w:val="Sansinterligne"/>
       </w:pPr>
       <w:bookmarkStart w:id="10" w:name="_Toc40259952"/>
       <w:bookmarkStart w:id="11" w:name="_Toc40260219"/>
@@ -7385,6 +7385,398 @@
       <w:bookmarkStart w:id="13" w:name="_Toc40260350"/>
       <w:bookmarkStart w:id="14" w:name="_Toc72079931"/>
       <w:r>
+        <w:t xml:space="preserve">Je dois créer le prototype du jeu du moulin sur PCB en continuant </w:t>
+      </w:r>
+      <w:r>
+        <w:t>et finissant le travail commencer par M. Samuel Egl</w:t>
+      </w:r>
+      <w:r>
+        <w:t>i</w:t>
+      </w:r>
+      <w:r>
+        <w:t xml:space="preserve"> et créer un code pour démontrer le fonctionnement du prototype</w:t>
+      </w:r>
+      <w:r>
+        <w:t xml:space="preserve"> en l</w:t>
+      </w:r>
+      <w:r>
+        <w:t>isant les touches et en allumant les LEDs en fonction des</w:t>
+      </w:r>
+      <w:r>
+        <w:t xml:space="preserve"> touches.</w:t>
+      </w:r>
+      <w:r>
+        <w:t xml:space="preserve"> La programmation de l’uC ce fera grâce a un connecteur TC2030.</w:t>
+      </w:r>
+    </w:p>
+    <w:p>
+      <w:pPr>
+        <w:pStyle w:val="Sansinterligne"/>
+        <w:rPr>
+          <w:rFonts w:ascii="Helvetica" w:hAnsi="Helvetica" w:cs="Helvetica"/>
+          <w:bCs/>
+          <w:sz w:val="21"/>
+          <w:szCs w:val="21"/>
+          <w:shd w:val="clear" w:color="auto" w:fill="FFFFFF"/>
+        </w:rPr>
+      </w:pPr>
+      <w:r>
+        <w:t xml:space="preserve">Pour ce faire je devrais adapter le schéma déjà fourni d’un STM32L072RBT à un MCU </w:t>
+      </w:r>
+      <w:r>
+        <w:rPr>
+          <w:rFonts w:ascii="Helvetica" w:hAnsi="Helvetica" w:cs="Helvetica"/>
+          <w:bCs/>
+          <w:sz w:val="21"/>
+          <w:szCs w:val="21"/>
+          <w:shd w:val="clear" w:color="auto" w:fill="FFFFFF"/>
+        </w:rPr>
+        <w:t>STM32L072C</w:t>
+      </w:r>
+      <w:r>
+        <w:rPr>
+          <w:rFonts w:ascii="Helvetica" w:hAnsi="Helvetica" w:cs="Helvetica"/>
+          <w:bCs/>
+          <w:sz w:val="21"/>
+          <w:szCs w:val="21"/>
+          <w:shd w:val="clear" w:color="auto" w:fill="FFFFFF"/>
+        </w:rPr>
+        <w:t xml:space="preserve">BU et rajouter </w:t>
+      </w:r>
+      <w:r>
+        <w:rPr>
+          <w:rFonts w:ascii="Helvetica" w:hAnsi="Helvetica" w:cs="Helvetica"/>
+          <w:bCs/>
+          <w:sz w:val="21"/>
+          <w:szCs w:val="21"/>
+          <w:shd w:val="clear" w:color="auto" w:fill="FFFFFF"/>
+        </w:rPr>
+        <w:t xml:space="preserve">les </w:t>
+      </w:r>
+      <w:r>
+        <w:rPr>
+          <w:rFonts w:ascii="Helvetica" w:hAnsi="Helvetica" w:cs="Helvetica"/>
+          <w:bCs/>
+          <w:sz w:val="21"/>
+          <w:szCs w:val="21"/>
+          <w:shd w:val="clear" w:color="auto" w:fill="FFFFFF"/>
+        </w:rPr>
+        <w:t>composants</w:t>
+      </w:r>
+      <w:r>
+        <w:rPr>
+          <w:rFonts w:ascii="Helvetica" w:hAnsi="Helvetica" w:cs="Helvetica"/>
+          <w:bCs/>
+          <w:sz w:val="21"/>
+          <w:szCs w:val="21"/>
+          <w:shd w:val="clear" w:color="auto" w:fill="FFFFFF"/>
+        </w:rPr>
+        <w:t xml:space="preserve"> manquants</w:t>
+      </w:r>
+      <w:r>
+        <w:rPr>
+          <w:rFonts w:ascii="Helvetica" w:hAnsi="Helvetica" w:cs="Helvetica"/>
+          <w:bCs/>
+          <w:sz w:val="21"/>
+          <w:szCs w:val="21"/>
+          <w:shd w:val="clear" w:color="auto" w:fill="FFFFFF"/>
+        </w:rPr>
+        <w:t xml:space="preserve"> en suivant certaines contraintes</w:t>
+      </w:r>
+      <w:r>
+        <w:rPr>
+          <w:rFonts w:ascii="Helvetica" w:hAnsi="Helvetica" w:cs="Helvetica"/>
+          <w:bCs/>
+          <w:sz w:val="21"/>
+          <w:szCs w:val="21"/>
+          <w:shd w:val="clear" w:color="auto" w:fill="FFFFFF"/>
+        </w:rPr>
+        <w:t xml:space="preserve"> et </w:t>
+      </w:r>
+      <w:r>
+        <w:rPr>
+          <w:rFonts w:ascii="Helvetica" w:hAnsi="Helvetica" w:cs="Helvetica"/>
+          <w:bCs/>
+          <w:sz w:val="21"/>
+          <w:szCs w:val="21"/>
+          <w:shd w:val="clear" w:color="auto" w:fill="FFFFFF"/>
+        </w:rPr>
+        <w:t>la norme IEC 60617</w:t>
+      </w:r>
+      <w:r>
+        <w:rPr>
+          <w:rFonts w:ascii="Helvetica" w:hAnsi="Helvetica" w:cs="Helvetica"/>
+          <w:bCs/>
+          <w:sz w:val="21"/>
+          <w:szCs w:val="21"/>
+          <w:shd w:val="clear" w:color="auto" w:fill="FFFFFF"/>
+        </w:rPr>
+        <w:t>.</w:t>
+      </w:r>
+    </w:p>
+    <w:p>
+      <w:pPr>
+        <w:pStyle w:val="Sansinterligne"/>
+        <w:rPr>
+          <w:rFonts w:ascii="Helvetica" w:hAnsi="Helvetica" w:cs="Helvetica"/>
+          <w:bCs/>
+          <w:sz w:val="21"/>
+          <w:szCs w:val="21"/>
+          <w:shd w:val="clear" w:color="auto" w:fill="FFFFFF"/>
+        </w:rPr>
+      </w:pPr>
+      <w:r>
+        <w:rPr>
+          <w:rFonts w:ascii="Helvetica" w:hAnsi="Helvetica" w:cs="Helvetica"/>
+          <w:bCs/>
+          <w:sz w:val="21"/>
+          <w:szCs w:val="21"/>
+          <w:shd w:val="clear" w:color="auto" w:fill="FFFFFF"/>
+        </w:rPr>
+        <w:t xml:space="preserve">À cause du manque de </w:t>
+      </w:r>
+      <w:r>
+        <w:rPr>
+          <w:rFonts w:ascii="Helvetica" w:hAnsi="Helvetica" w:cs="Helvetica"/>
+          <w:bCs/>
+          <w:sz w:val="21"/>
+          <w:szCs w:val="21"/>
+          <w:shd w:val="clear" w:color="auto" w:fill="FFFFFF"/>
+        </w:rPr>
+        <w:t xml:space="preserve">pin de l’uC pour maitriser chaque touches et LEDs une part une, Je devrai utiliser 2 </w:t>
+      </w:r>
+      <w:r>
+        <w:rPr>
+          <w:rFonts w:ascii="Helvetica" w:hAnsi="Helvetica" w:cs="Helvetica"/>
+          <w:bCs/>
+          <w:sz w:val="21"/>
+          <w:szCs w:val="21"/>
+          <w:shd w:val="clear" w:color="auto" w:fill="FFFFFF"/>
+        </w:rPr>
+        <w:t>systèmes</w:t>
+      </w:r>
+      <w:r>
+        <w:rPr>
+          <w:rFonts w:ascii="Helvetica" w:hAnsi="Helvetica" w:cs="Helvetica"/>
+          <w:bCs/>
+          <w:sz w:val="21"/>
+          <w:szCs w:val="21"/>
+          <w:shd w:val="clear" w:color="auto" w:fill="FFFFFF"/>
+        </w:rPr>
+        <w:t xml:space="preserve"> de matrice</w:t>
+      </w:r>
+      <w:r>
+        <w:rPr>
+          <w:rFonts w:ascii="Helvetica" w:hAnsi="Helvetica" w:cs="Helvetica"/>
+          <w:bCs/>
+          <w:sz w:val="21"/>
+          <w:szCs w:val="21"/>
+          <w:shd w:val="clear" w:color="auto" w:fill="FFFFFF"/>
+        </w:rPr>
+        <w:t xml:space="preserve">s </w:t>
+      </w:r>
+      <w:r>
+        <w:rPr>
+          <w:rFonts w:ascii="Helvetica" w:hAnsi="Helvetica" w:cs="Helvetica"/>
+          <w:bCs/>
+          <w:sz w:val="21"/>
+          <w:szCs w:val="21"/>
+          <w:shd w:val="clear" w:color="auto" w:fill="FFFFFF"/>
+        </w:rPr>
+        <w:t>(un pour les LEDs et un pour les touches capacitives).</w:t>
+      </w:r>
+    </w:p>
+    <w:p>
+      <w:pPr>
+        <w:pStyle w:val="Sansinterligne"/>
+        <w:rPr>
+          <w:rFonts w:ascii="Helvetica" w:hAnsi="Helvetica" w:cs="Helvetica"/>
+          <w:bCs/>
+          <w:sz w:val="21"/>
+          <w:szCs w:val="21"/>
+          <w:shd w:val="clear" w:color="auto" w:fill="FFFFFF"/>
+        </w:rPr>
+      </w:pPr>
+      <w:r>
+        <w:rPr>
+          <w:rFonts w:ascii="Helvetica" w:hAnsi="Helvetica" w:cs="Helvetica"/>
+          <w:bCs/>
+          <w:sz w:val="21"/>
+          <w:szCs w:val="21"/>
+          <w:shd w:val="clear" w:color="auto" w:fill="FFFFFF"/>
+        </w:rPr>
+        <w:t>Je dois utiliser des composants SMD et des boitiers 0603 pour</w:t>
+      </w:r>
+      <w:r>
+        <w:rPr>
+          <w:rFonts w:ascii="Helvetica" w:hAnsi="Helvetica" w:cs="Helvetica"/>
+          <w:bCs/>
+          <w:sz w:val="21"/>
+          <w:szCs w:val="21"/>
+          <w:shd w:val="clear" w:color="auto" w:fill="FFFFFF"/>
+        </w:rPr>
+        <w:t xml:space="preserve"> ne pas avoir d’agrandissement optique du montage</w:t>
+      </w:r>
+      <w:r>
+        <w:rPr>
+          <w:rFonts w:ascii="Helvetica" w:hAnsi="Helvetica" w:cs="Helvetica"/>
+          <w:bCs/>
+          <w:sz w:val="21"/>
+          <w:szCs w:val="21"/>
+          <w:shd w:val="clear" w:color="auto" w:fill="FFFFFF"/>
+        </w:rPr>
+        <w:t>.</w:t>
+      </w:r>
+    </w:p>
+    <w:p>
+      <w:pPr>
+        <w:pStyle w:val="Sansinterligne"/>
+        <w:rPr>
+          <w:rFonts w:ascii="Helvetica" w:hAnsi="Helvetica" w:cs="Helvetica"/>
+          <w:bCs/>
+          <w:sz w:val="21"/>
+          <w:szCs w:val="21"/>
+          <w:shd w:val="clear" w:color="auto" w:fill="FFFFFF"/>
+        </w:rPr>
+      </w:pPr>
+      <w:r>
+        <w:rPr>
+          <w:rFonts w:ascii="Helvetica" w:hAnsi="Helvetica" w:cs="Helvetica"/>
+          <w:bCs/>
+          <w:sz w:val="21"/>
+          <w:szCs w:val="21"/>
+          <w:shd w:val="clear" w:color="auto" w:fill="FFFFFF"/>
+        </w:rPr>
+        <w:t xml:space="preserve">Pour l’alimentation du circuit, je dois utiliser un USB-C ou une alimentation </w:t>
+      </w:r>
+      <w:r>
+        <w:rPr>
+          <w:rFonts w:ascii="Helvetica" w:hAnsi="Helvetica" w:cs="Helvetica"/>
+          <w:bCs/>
+          <w:sz w:val="21"/>
+          <w:szCs w:val="21"/>
+          <w:shd w:val="clear" w:color="auto" w:fill="FFFFFF"/>
+        </w:rPr>
+        <w:t xml:space="preserve">à 5V </w:t>
+      </w:r>
+      <w:r>
+        <w:rPr>
+          <w:rFonts w:ascii="Helvetica" w:hAnsi="Helvetica" w:cs="Helvetica"/>
+          <w:bCs/>
+          <w:sz w:val="21"/>
+          <w:szCs w:val="21"/>
+          <w:shd w:val="clear" w:color="auto" w:fill="FFFFFF"/>
+        </w:rPr>
+        <w:t xml:space="preserve">par </w:t>
+      </w:r>
+      <w:r>
+        <w:rPr>
+          <w:rFonts w:ascii="Helvetica" w:hAnsi="Helvetica" w:cs="Helvetica"/>
+          <w:bCs/>
+          <w:sz w:val="21"/>
+          <w:szCs w:val="21"/>
+          <w:shd w:val="clear" w:color="auto" w:fill="FFFFFF"/>
+        </w:rPr>
+        <w:t>2 connecteurs et ensuite réguler la tension pour avoir un VCC = 3.3V.</w:t>
+      </w:r>
+    </w:p>
+    <w:p>
+      <w:pPr>
+        <w:pStyle w:val="Sansinterligne"/>
+        <w:rPr>
+          <w:rFonts w:ascii="Helvetica" w:hAnsi="Helvetica" w:cs="Helvetica"/>
+          <w:bCs/>
+          <w:sz w:val="21"/>
+          <w:szCs w:val="21"/>
+          <w:shd w:val="clear" w:color="auto" w:fill="FFFFFF"/>
+        </w:rPr>
+      </w:pPr>
+      <w:r>
+        <w:rPr>
+          <w:rFonts w:ascii="Helvetica" w:hAnsi="Helvetica" w:cs="Helvetica"/>
+          <w:bCs/>
+          <w:sz w:val="21"/>
+          <w:szCs w:val="21"/>
+          <w:shd w:val="clear" w:color="auto" w:fill="FFFFFF"/>
+        </w:rPr>
+        <w:t xml:space="preserve">Le PCB a </w:t>
+      </w:r>
+      <w:r>
+        <w:rPr>
+          <w:rFonts w:ascii="Helvetica" w:hAnsi="Helvetica" w:cs="Helvetica"/>
+          <w:bCs/>
+          <w:sz w:val="21"/>
+          <w:szCs w:val="21"/>
+          <w:shd w:val="clear" w:color="auto" w:fill="FFFFFF"/>
+        </w:rPr>
+        <w:t>des dimensions imposées</w:t>
+      </w:r>
+      <w:r>
+        <w:rPr>
+          <w:rFonts w:ascii="Helvetica" w:hAnsi="Helvetica" w:cs="Helvetica"/>
+          <w:bCs/>
+          <w:sz w:val="21"/>
+          <w:szCs w:val="21"/>
+          <w:shd w:val="clear" w:color="auto" w:fill="FFFFFF"/>
+        </w:rPr>
+        <w:t xml:space="preserve"> de 10cm x 10xm</w:t>
+      </w:r>
+      <w:r>
+        <w:rPr>
+          <w:rFonts w:ascii="Helvetica" w:hAnsi="Helvetica" w:cs="Helvetica"/>
+          <w:bCs/>
+          <w:sz w:val="21"/>
+          <w:szCs w:val="21"/>
+          <w:shd w:val="clear" w:color="auto" w:fill="FFFFFF"/>
+        </w:rPr>
+        <w:t xml:space="preserve"> mais ses dimensions peuvent être négocié si nécessaire. La majorité </w:t>
+      </w:r>
+      <w:r>
+        <w:rPr>
+          <w:rFonts w:ascii="Helvetica" w:hAnsi="Helvetica" w:cs="Helvetica"/>
+          <w:bCs/>
+          <w:sz w:val="21"/>
+          <w:szCs w:val="21"/>
+          <w:shd w:val="clear" w:color="auto" w:fill="FFFFFF"/>
+        </w:rPr>
+        <w:t>du circuit de contrôle des touches et des LEDs sera placé sur la face BOTTOM au centre de la plaque pour</w:t>
+      </w:r>
+      <w:r>
+        <w:rPr>
+          <w:rFonts w:ascii="Helvetica" w:hAnsi="Helvetica" w:cs="Helvetica"/>
+          <w:bCs/>
+          <w:sz w:val="21"/>
+          <w:szCs w:val="21"/>
+          <w:shd w:val="clear" w:color="auto" w:fill="FFFFFF"/>
+        </w:rPr>
+        <w:t xml:space="preserve"> l’esthétique</w:t>
+      </w:r>
+      <w:r>
+        <w:rPr>
+          <w:rFonts w:ascii="Helvetica" w:hAnsi="Helvetica" w:cs="Helvetica"/>
+          <w:bCs/>
+          <w:sz w:val="21"/>
+          <w:szCs w:val="21"/>
+          <w:shd w:val="clear" w:color="auto" w:fill="FFFFFF"/>
+        </w:rPr>
+        <w:t xml:space="preserve"> qui est essentiel au projet</w:t>
+      </w:r>
+      <w:r>
+        <w:rPr>
+          <w:rFonts w:ascii="Helvetica" w:hAnsi="Helvetica" w:cs="Helvetica"/>
+          <w:bCs/>
+          <w:sz w:val="21"/>
+          <w:szCs w:val="21"/>
+          <w:shd w:val="clear" w:color="auto" w:fill="FFFFFF"/>
+        </w:rPr>
+        <w:t>.</w:t>
+      </w:r>
+    </w:p>
+    <w:p>
+      <w:pPr>
+        <w:pStyle w:val="Titre2"/>
+      </w:pPr>
+      <w:r>
         <w:t xml:space="preserve">Schéma </w:t>
       </w:r>
       <w:bookmarkEnd w:id="10"/>
@@ -7409,30 +7801,73 @@
     </w:p>
     <w:p>
       <w:r>
-        <w:t>Le fonctionnement du projet est basé sur 3 parties principales.</w:t>
+        <w:t xml:space="preserve">Le fonctionnement du projet est basé sur </w:t>
+      </w:r>
+      <w:r>
+        <w:t>4</w:t>
+      </w:r>
+      <w:r>
+        <w:t xml:space="preserve"> parties principales.</w:t>
       </w:r>
     </w:p>
     <w:p>
       <w:pPr>
-        <w:rPr>
-          <w:i/>
-          <w:iCs/>
-        </w:rPr>
-      </w:pPr>
-      <w:r>
-        <w:rPr>
-          <w:i/>
-          <w:iCs/>
-        </w:rPr>
-        <w:t>Images du schéma bloc</w:t>
-      </w:r>
-    </w:p>
-    <w:p>
-      <w:r>
         <w:rPr>
           <w:b/>
           <w:bCs/>
         </w:rPr>
+      </w:pPr>
+      <w:r>
+        <w:object w:dxaOrig="7711" w:dyaOrig="5304" w14:anchorId="67E71DBF">
+          <v:shapetype id="_x0000_t75" coordsize="21600,21600" o:spt="75" o:preferrelative="t" path="m@4@5l@4@11@9@11@9@5xe" filled="f" stroked="f">
+            <v:stroke joinstyle="miter"/>
+            <v:formulas>
+              <v:f eqn="if lineDrawn pixelLineWidth 0"/>
+              <v:f eqn="sum @0 1 0"/>
+              <v:f eqn="sum 0 0 @1"/>
+              <v:f eqn="prod @2 1 2"/>
+              <v:f eqn="prod @3 21600 pixelWidth"/>
+              <v:f eqn="prod @3 21600 pixelHeight"/>
+              <v:f eqn="sum @0 0 1"/>
+              <v:f eqn="prod @6 1 2"/>
+              <v:f eqn="prod @7 21600 pixelWidth"/>
+              <v:f eqn="sum @8 21600 0"/>
+              <v:f eqn="prod @7 21600 pixelHeight"/>
+              <v:f eqn="sum @10 21600 0"/>
+            </v:formulas>
+            <v:path o:extrusionok="f" gradientshapeok="t" o:connecttype="rect"/>
+            <o:lock v:ext="edit" aspectratio="t"/>
+          </v:shapetype>
+          <v:shape id="_x0000_i1032" type="#_x0000_t75" style="width:281.45pt;height:193.6pt" o:ole="">
+            <v:imagedata r:id="rId11" o:title=""/>
+          </v:shape>
+          <o:OLEObject Type="Embed" ProgID="Visio.Drawing.15" ShapeID="_x0000_i1032" DrawAspect="Content" ObjectID="_1808737969" r:id="rId12"/>
+        </w:object>
+      </w:r>
+    </w:p>
+    <w:p>
+      <w:pPr>
+        <w:rPr>
+          <w:b/>
+          <w:bCs/>
+        </w:rPr>
+      </w:pPr>
+    </w:p>
+    <w:p>
+      <w:pPr>
+        <w:rPr>
+          <w:b/>
+          <w:bCs/>
+        </w:rPr>
+      </w:pPr>
+    </w:p>
+    <w:p>
+      <w:r>
+        <w:rPr>
+          <w:b/>
+          <w:bCs/>
+        </w:rPr>
+        <w:lastRenderedPageBreak/>
         <w:t>1 :</w:t>
       </w:r>
       <w:r>
@@ -7503,7 +7938,14 @@
           <w:b/>
           <w:bCs/>
         </w:rPr>
-        <w:t>L072CZT6</w:t>
+        <w:t>L072</w:t>
+      </w:r>
+      <w:r>
+        <w:rPr>
+          <w:b/>
+          <w:bCs/>
+        </w:rPr>
+        <w:t>CBU</w:t>
       </w:r>
     </w:p>
     <w:p>
@@ -7529,6 +7971,9 @@
       </w:r>
       <w:r>
         <w:t>contrôlées par l’IC et à l’aide des touches capacitives</w:t>
+      </w:r>
+      <w:r>
+        <w:t>.</w:t>
       </w:r>
     </w:p>
     <w:p/>
@@ -7566,6 +8011,9 @@
       <w:bookmarkStart w:id="23" w:name="_Toc40260339"/>
       <w:bookmarkStart w:id="24" w:name="_Toc72079933"/>
       <w:r>
+        <w:rPr>
+          <w:noProof/>
+        </w:rPr>
         <w:drawing>
           <wp:anchor distT="0" distB="0" distL="114300" distR="114300" simplePos="0" relativeHeight="251665920" behindDoc="0" locked="0" layoutInCell="1" allowOverlap="1" wp14:anchorId="2B70C756" wp14:editId="2E844B57">
             <wp:simplePos x="0" y="0"/>
@@ -7590,7 +8038,7 @@
                     <pic:cNvPicPr/>
                   </pic:nvPicPr>
                   <pic:blipFill>
-                    <a:blip r:embed="rId11">
+                    <a:blip r:embed="rId13">
                       <a:extLst>
                         <a:ext uri="{28A0092B-C50C-407E-A947-70E740481C1C}">
                           <a14:useLocalDpi xmlns:a14="http://schemas.microsoft.com/office/drawing/2010/main" val="0"/>
@@ -7695,9 +8143,9 @@
       </w:tblPr>
       <w:tblGrid>
         <w:gridCol w:w="2264"/>
-        <w:gridCol w:w="2261"/>
-        <w:gridCol w:w="2264"/>
-        <w:gridCol w:w="2273"/>
+        <w:gridCol w:w="2272"/>
+        <w:gridCol w:w="2269"/>
+        <w:gridCol w:w="2257"/>
       </w:tblGrid>
       <w:tr>
         <w:tc>
@@ -7746,25 +8194,44 @@
           <w:tcPr>
             <w:tcW w:w="2303" w:type="dxa"/>
           </w:tcPr>
-          <w:p/>
+          <w:p>
+            <w:r>
+              <w:t>13.05.2025</w:t>
+            </w:r>
+          </w:p>
         </w:tc>
         <w:tc>
           <w:tcPr>
             <w:tcW w:w="2303" w:type="dxa"/>
           </w:tcPr>
-          <w:p/>
+          <w:p>
+            <w:r>
+              <w:t>Bourquenoud Alexandre, Egli Samuel, Cunha Fabio</w:t>
+            </w:r>
+          </w:p>
         </w:tc>
         <w:tc>
           <w:tcPr>
             <w:tcW w:w="2303" w:type="dxa"/>
           </w:tcPr>
-          <w:p/>
+          <w:p>
+            <w:r>
+              <w:t>Changement de boitier d</w:t>
+            </w:r>
+            <w:r>
+              <w:t xml:space="preserve">e l’uC </w:t>
+            </w:r>
+          </w:p>
         </w:tc>
         <w:tc>
           <w:tcPr>
             <w:tcW w:w="2303" w:type="dxa"/>
           </w:tcPr>
-          <w:p/>
+          <w:p>
+            <w:r>
+              <w:t>Pour avoir plus de place pendant le layout.</w:t>
+            </w:r>
+          </w:p>
         </w:tc>
       </w:tr>
       <w:tr>
@@ -7869,29 +8336,10 @@
       </w:pPr>
       <w:r>
         <w:object w:dxaOrig="7711" w:dyaOrig="5304" w14:anchorId="5149E588">
-          <v:shapetype id="_x0000_t75" coordsize="21600,21600" o:spt="75" o:preferrelative="t" path="m@4@5l@4@11@9@11@9@5xe" filled="f" stroked="f">
-            <v:stroke joinstyle="miter"/>
-            <v:formulas>
-              <v:f eqn="if lineDrawn pixelLineWidth 0"/>
-              <v:f eqn="sum @0 1 0"/>
-              <v:f eqn="sum 0 0 @1"/>
-              <v:f eqn="prod @2 1 2"/>
-              <v:f eqn="prod @3 21600 pixelWidth"/>
-              <v:f eqn="prod @3 21600 pixelHeight"/>
-              <v:f eqn="sum @0 0 1"/>
-              <v:f eqn="prod @6 1 2"/>
-              <v:f eqn="prod @7 21600 pixelWidth"/>
-              <v:f eqn="sum @8 21600 0"/>
-              <v:f eqn="prod @7 21600 pixelHeight"/>
-              <v:f eqn="sum @10 21600 0"/>
-            </v:formulas>
-            <v:path o:extrusionok="f" gradientshapeok="t" o:connecttype="rect"/>
-            <o:lock v:ext="edit" aspectratio="t"/>
-          </v:shapetype>
-          <v:shape id="_x0000_i1029" type="#_x0000_t75" style="width:281.45pt;height:193.6pt" o:ole="">
-            <v:imagedata r:id="rId12" o:title=""/>
+          <v:shape id="_x0000_i1025" type="#_x0000_t75" style="width:281.45pt;height:193.6pt" o:ole="">
+            <v:imagedata r:id="rId11" o:title=""/>
           </v:shape>
-          <o:OLEObject Type="Embed" ProgID="Visio.Drawing.15" ShapeID="_x0000_i1029" DrawAspect="Content" ObjectID="_1808570828" r:id="rId13"/>
+          <o:OLEObject Type="Embed" ProgID="Visio.Drawing.15" ShapeID="_x0000_i1025" DrawAspect="Content" ObjectID="_1808737970" r:id="rId14"/>
         </w:object>
       </w:r>
     </w:p>
@@ -7919,18 +8367,374 @@
         <w:pStyle w:val="Titre3"/>
       </w:pPr>
       <w:r>
-        <w:t>Généralité sur le bus I2C</w:t>
+        <w:t>Généralité sur le</w:t>
+      </w:r>
+      <w:r>
+        <w:t>s Touches Capacitives</w:t>
       </w:r>
     </w:p>
     <w:p>
-      <w:pPr>
-        <w:pStyle w:val="Titre3"/>
-      </w:pPr>
-      <w:r>
-        <w:t>Généralité sur le filtre Sallen&amp;Key</w:t>
+      <w:r>
+        <w:drawing>
+          <wp:anchor distT="0" distB="0" distL="114300" distR="114300" simplePos="0" relativeHeight="251670016" behindDoc="0" locked="0" layoutInCell="1" allowOverlap="1" wp14:anchorId="22845444" wp14:editId="49A17E6F">
+            <wp:simplePos x="0" y="0"/>
+            <wp:positionH relativeFrom="margin">
+              <wp:posOffset>819150</wp:posOffset>
+            </wp:positionH>
+            <wp:positionV relativeFrom="paragraph">
+              <wp:posOffset>397510</wp:posOffset>
+            </wp:positionV>
+            <wp:extent cx="3800475" cy="3550285"/>
+            <wp:effectExtent l="0" t="0" r="9525" b="0"/>
+            <wp:wrapTopAndBottom/>
+            <wp:docPr id="1358238765" name="Image 1" descr="Une image contenant cercle, Caractère coloré, Graphique, capture d’écran&#10;&#10;Le contenu généré par l’IA peut être incorrect."/>
+            <wp:cNvGraphicFramePr>
+              <a:graphicFrameLocks xmlns:a="http://schemas.openxmlformats.org/drawingml/2006/main" noChangeAspect="1"/>
+            </wp:cNvGraphicFramePr>
+            <a:graphic xmlns:a="http://schemas.openxmlformats.org/drawingml/2006/main">
+              <a:graphicData uri="http://schemas.openxmlformats.org/drawingml/2006/picture">
+                <pic:pic xmlns:pic="http://schemas.openxmlformats.org/drawingml/2006/picture">
+                  <pic:nvPicPr>
+                    <pic:cNvPr id="1358238765" name="Image 1" descr="Une image contenant cercle, Caractère coloré, Graphique, capture d’écran&#10;&#10;Le contenu généré par l’IA peut être incorrect."/>
+                    <pic:cNvPicPr/>
+                  </pic:nvPicPr>
+                  <pic:blipFill>
+                    <a:blip r:embed="rId15">
+                      <a:extLst>
+                        <a:ext uri="{28A0092B-C50C-407E-A947-70E740481C1C}">
+                          <a14:useLocalDpi xmlns:a14="http://schemas.microsoft.com/office/drawing/2010/main" val="0"/>
+                        </a:ext>
+                      </a:extLst>
+                    </a:blip>
+                    <a:stretch>
+                      <a:fillRect/>
+                    </a:stretch>
+                  </pic:blipFill>
+                  <pic:spPr>
+                    <a:xfrm>
+                      <a:off x="0" y="0"/>
+                      <a:ext cx="3800475" cy="3550285"/>
+                    </a:xfrm>
+                    <a:prstGeom prst="rect">
+                      <a:avLst/>
+                    </a:prstGeom>
+                  </pic:spPr>
+                </pic:pic>
+              </a:graphicData>
+            </a:graphic>
+            <wp14:sizeRelH relativeFrom="margin">
+              <wp14:pctWidth>0</wp14:pctWidth>
+            </wp14:sizeRelH>
+            <wp14:sizeRelV relativeFrom="margin">
+              <wp14:pctHeight>0</wp14:pctHeight>
+            </wp14:sizeRelV>
+          </wp:anchor>
+        </w:drawing>
+      </w:r>
+      <w:r>
+        <w:t xml:space="preserve">Elles sont créées directement sur le PCB à l’aide d’empreintes spécifiques qui engendre une capacité. Cette capacité variera si un doigt est présent sur la touche. </w:t>
       </w:r>
     </w:p>
     <w:p>
+      <w:r>
+        <w:lastRenderedPageBreak/>
+        <w:t>Pour détecter si la touche est pressée ou non on utilise un autre condensateur de valeur connue (Cs, Condensateur de sampling, ou échantillonnage en français).</w:t>
+      </w:r>
+    </w:p>
+    <w:p>
+      <w:r>
+        <w:t>La méthode de détection est la suivante : On charge la capacité de la touche puis on transfert cette charge sur le condensateur d’échantillonnage. En mesurant la tension aux bornes du condensateur, ou pourra déterminer si un doigt (ou autre diélectrique) est présent sur la touche.</w:t>
+      </w:r>
+    </w:p>
+    <w:p>
+      <w:r>
+        <w:t>Calculs :</w:t>
+      </w:r>
+    </w:p>
+    <w:p/>
+    <w:p>
+      <w:r>
+        <w:drawing>
+          <wp:anchor distT="0" distB="0" distL="114300" distR="114300" simplePos="0" relativeHeight="251671040" behindDoc="0" locked="0" layoutInCell="1" allowOverlap="1" wp14:anchorId="537C37F9" wp14:editId="5F7C2884">
+            <wp:simplePos x="0" y="0"/>
+            <wp:positionH relativeFrom="column">
+              <wp:posOffset>1239520</wp:posOffset>
+            </wp:positionH>
+            <wp:positionV relativeFrom="paragraph">
+              <wp:posOffset>-584200</wp:posOffset>
+            </wp:positionV>
+            <wp:extent cx="2690495" cy="4580890"/>
+            <wp:effectExtent l="7303" t="0" r="2857" b="2858"/>
+            <wp:wrapTopAndBottom/>
+            <wp:docPr id="790804129" name="Image 2" descr="Une image contenant texte, Parallèle, capture d’écran, fournitures de bureau&#10;&#10;Le contenu généré par l’IA peut être incorrect."/>
+            <wp:cNvGraphicFramePr>
+              <a:graphicFrameLocks xmlns:a="http://schemas.openxmlformats.org/drawingml/2006/main" noChangeAspect="1"/>
+            </wp:cNvGraphicFramePr>
+            <a:graphic xmlns:a="http://schemas.openxmlformats.org/drawingml/2006/main">
+              <a:graphicData uri="http://schemas.openxmlformats.org/drawingml/2006/picture">
+                <pic:pic xmlns:pic="http://schemas.openxmlformats.org/drawingml/2006/picture">
+                  <pic:nvPicPr>
+                    <pic:cNvPr id="790804129" name="Image 2" descr="Une image contenant texte, Parallèle, capture d’écran, fournitures de bureau&#10;&#10;Le contenu généré par l’IA peut être incorrect."/>
+                    <pic:cNvPicPr>
+                      <a:picLocks noChangeAspect="1" noChangeArrowheads="1"/>
+                    </pic:cNvPicPr>
+                  </pic:nvPicPr>
+                  <pic:blipFill rotWithShape="1">
+                    <a:blip r:embed="rId16">
+                      <a:extLst>
+                        <a:ext uri="{28A0092B-C50C-407E-A947-70E740481C1C}">
+                          <a14:useLocalDpi xmlns:a14="http://schemas.microsoft.com/office/drawing/2010/main" val="0"/>
+                        </a:ext>
+                      </a:extLst>
+                    </a:blip>
+                    <a:srcRect l="34226" r="-3174" b="6816"/>
+                    <a:stretch/>
+                  </pic:blipFill>
+                  <pic:spPr bwMode="auto">
+                    <a:xfrm rot="16200000">
+                      <a:off x="0" y="0"/>
+                      <a:ext cx="2690495" cy="4580890"/>
+                    </a:xfrm>
+                    <a:prstGeom prst="rect">
+                      <a:avLst/>
+                    </a:prstGeom>
+                    <a:noFill/>
+                    <a:ln>
+                      <a:noFill/>
+                    </a:ln>
+                    <a:extLst>
+                      <a:ext uri="{53640926-AAD7-44D8-BBD7-CCE9431645EC}">
+                        <a14:shadowObscured xmlns:a14="http://schemas.microsoft.com/office/drawing/2010/main"/>
+                      </a:ext>
+                    </a:extLst>
+                  </pic:spPr>
+                </pic:pic>
+              </a:graphicData>
+            </a:graphic>
+          </wp:anchor>
+        </w:drawing>
+      </w:r>
+      <w:r>
+        <w:t>Donc en mesurant la tension de la charge transférée sur Cs on peut voir que la capacité engendrée par le doigt est bien plus élevée que celle de base de la touche.</w:t>
+      </w:r>
+    </w:p>
+    <w:p>
+      <w:r>
+        <w:t>Je voulais inclure un calcul de la capacité des touches, mais après une conversation avec M. Berset, je me suis rendu compte que ce n’était pas nécessaire au fonctionnement des touches et très bancal.</w:t>
+      </w:r>
+    </w:p>
+    <w:p/>
+    <w:p>
+      <w:pPr>
+        <w:pStyle w:val="Titre3"/>
+      </w:pPr>
+      <w:r>
+        <w:t xml:space="preserve">Généralité sur le </w:t>
+      </w:r>
+      <w:r>
+        <w:t>MCU STM32 UFQFPN48</w:t>
+      </w:r>
+    </w:p>
+    <w:p>
+      <w:pPr>
+        <w:pStyle w:val="Titre3"/>
+        <w:rPr>
+          <w:rFonts w:ascii="Helvetica" w:eastAsiaTheme="minorEastAsia" w:hAnsi="Helvetica" w:cs="Helvetica"/>
+          <w:sz w:val="21"/>
+          <w:szCs w:val="21"/>
+          <w:shd w:val="clear" w:color="auto" w:fill="FFFFFF"/>
+        </w:rPr>
+      </w:pPr>
+      <w:r>
+        <w:t>Généralité sur le</w:t>
+      </w:r>
+      <w:r>
+        <w:t>s</w:t>
+      </w:r>
+      <w:r>
+        <w:t xml:space="preserve"> </w:t>
+      </w:r>
+      <w:r>
+        <w:t xml:space="preserve">LEDs </w:t>
+      </w:r>
+      <w:r>
+        <w:rPr>
+          <w:rFonts w:ascii="Helvetica" w:eastAsiaTheme="minorEastAsia" w:hAnsi="Helvetica" w:cs="Helvetica"/>
+          <w:sz w:val="21"/>
+          <w:szCs w:val="21"/>
+          <w:shd w:val="clear" w:color="auto" w:fill="FFFFFF"/>
+        </w:rPr>
+        <w:t>AAA3528SURKCGKC09</w:t>
+      </w:r>
+    </w:p>
+    <w:p>
+      <w:r>
+        <w:t xml:space="preserve">Ces </w:t>
+      </w:r>
+      <w:r>
+        <w:t>composants</w:t>
+      </w:r>
+      <w:r>
+        <w:t xml:space="preserve"> sont</w:t>
+      </w:r>
+      <w:r>
+        <w:t xml:space="preserve"> des LEDs</w:t>
+      </w:r>
+      <w:r>
+        <w:t xml:space="preserve"> bicolore</w:t>
+      </w:r>
+      <w:r>
+        <w:t>s</w:t>
+      </w:r>
+      <w:r>
+        <w:t xml:space="preserve"> de couleur rouge et vert</w:t>
+      </w:r>
+      <w:r>
+        <w:t xml:space="preserve"> produites par Kigbright</w:t>
+      </w:r>
+      <w:r>
+        <w:t xml:space="preserve">. Elles sont </w:t>
+      </w:r>
+      <w:r>
+        <w:t>utilisées</w:t>
+      </w:r>
+      <w:r>
+        <w:t xml:space="preserve"> pour </w:t>
+      </w:r>
+      <w:r>
+        <w:t xml:space="preserve">montrer </w:t>
+      </w:r>
+      <w:r>
+        <w:t>quel joueur</w:t>
+      </w:r>
+      <w:r>
+        <w:t xml:space="preserve"> est en possession de la case -&gt; Rouge pour un joueur, vert pour l’autre et orange/rien quand la case est vide.</w:t>
+      </w:r>
+      <w:r>
+        <w:t xml:space="preserve"> Éteindre les LEDs quand la case est inoccupé</w:t>
+      </w:r>
+      <w:r>
+        <w:t>e</w:t>
+      </w:r>
+      <w:r>
+        <w:t xml:space="preserve"> pourrait s’avérer être </w:t>
+      </w:r>
+      <w:r>
+        <w:t>une meilleure solution</w:t>
+      </w:r>
+      <w:r>
+        <w:t xml:space="preserve"> pour sauver des</w:t>
+      </w:r>
+      <w:r>
+        <w:t xml:space="preserve"> opérations du MCU</w:t>
+      </w:r>
+      <w:r>
+        <w:t xml:space="preserve">. </w:t>
+      </w:r>
+      <w:r>
+        <w:t xml:space="preserve">La LED rouge </w:t>
+      </w:r>
+      <w:r>
+        <w:t>fonctionne avec une tension typique de</w:t>
+      </w:r>
+      <w:r>
+        <w:t xml:space="preserve"> </w:t>
+      </w:r>
+      <w:r>
+        <w:t>1.95V</w:t>
+      </w:r>
+      <w:r>
+        <w:t xml:space="preserve"> </w:t>
+      </w:r>
+      <w:r>
+        <w:t>et un courant de 20mA</w:t>
+      </w:r>
+      <w:r>
+        <w:t>, sa tension max est de 2.5V</w:t>
+      </w:r>
+      <w:r>
+        <w:t xml:space="preserve"> tandis que la LED verte consomme </w:t>
+      </w:r>
+      <w:r>
+        <w:t>20mA à 2.1V typ.</w:t>
+      </w:r>
+      <w:r>
+        <w:t xml:space="preserve"> Avec le même maximum de 2.5V.</w:t>
+      </w:r>
+      <w:r>
+        <w:t xml:space="preserve"> voici le Pinout du composant</w:t>
+      </w:r>
+      <w:r>
+        <w:t xml:space="preserve"> prit dans le datasheet.</w:t>
+      </w:r>
+    </w:p>
+    <w:p>
+      <w:r>
+        <w:lastRenderedPageBreak/>
+        <w:drawing>
+          <wp:anchor distT="0" distB="0" distL="114300" distR="114300" simplePos="0" relativeHeight="251672064" behindDoc="0" locked="0" layoutInCell="1" allowOverlap="1" wp14:anchorId="5E25B4CF" wp14:editId="237C0B3C">
+            <wp:simplePos x="0" y="0"/>
+            <wp:positionH relativeFrom="column">
+              <wp:posOffset>-4445</wp:posOffset>
+            </wp:positionH>
+            <wp:positionV relativeFrom="paragraph">
+              <wp:posOffset>0</wp:posOffset>
+            </wp:positionV>
+            <wp:extent cx="4658375" cy="1676634"/>
+            <wp:effectExtent l="0" t="0" r="8890" b="0"/>
+            <wp:wrapTopAndBottom/>
+            <wp:docPr id="2012757863" name="Image 1" descr="Une image contenant diagramme, Police, ligne, Dessin technique&#10;&#10;Le contenu généré par l’IA peut être incorrect."/>
+            <wp:cNvGraphicFramePr>
+              <a:graphicFrameLocks xmlns:a="http://schemas.openxmlformats.org/drawingml/2006/main" noChangeAspect="1"/>
+            </wp:cNvGraphicFramePr>
+            <a:graphic xmlns:a="http://schemas.openxmlformats.org/drawingml/2006/main">
+              <a:graphicData uri="http://schemas.openxmlformats.org/drawingml/2006/picture">
+                <pic:pic xmlns:pic="http://schemas.openxmlformats.org/drawingml/2006/picture">
+                  <pic:nvPicPr>
+                    <pic:cNvPr id="2012757863" name="Image 1" descr="Une image contenant diagramme, Police, ligne, Dessin technique&#10;&#10;Le contenu généré par l’IA peut être incorrect."/>
+                    <pic:cNvPicPr/>
+                  </pic:nvPicPr>
+                  <pic:blipFill>
+                    <a:blip r:embed="rId17">
+                      <a:extLst>
+                        <a:ext uri="{28A0092B-C50C-407E-A947-70E740481C1C}">
+                          <a14:useLocalDpi xmlns:a14="http://schemas.microsoft.com/office/drawing/2010/main" val="0"/>
+                        </a:ext>
+                      </a:extLst>
+                    </a:blip>
+                    <a:stretch>
+                      <a:fillRect/>
+                    </a:stretch>
+                  </pic:blipFill>
+                  <pic:spPr>
+                    <a:xfrm>
+                      <a:off x="0" y="0"/>
+                      <a:ext cx="4658375" cy="1676634"/>
+                    </a:xfrm>
+                    <a:prstGeom prst="rect">
+                      <a:avLst/>
+                    </a:prstGeom>
+                  </pic:spPr>
+                </pic:pic>
+              </a:graphicData>
+            </a:graphic>
+          </wp:anchor>
+        </w:drawing>
+      </w:r>
+      <w:r>
+        <w:t>Idéalement, pas plus que deux LEDs</w:t>
+      </w:r>
+      <w:r>
+        <w:t xml:space="preserve"> (donc un de ces composant)</w:t>
+      </w:r>
+      <w:r>
+        <w:t xml:space="preserve"> seront allumé en même temps pour ne pas demander une consommation de courant trop élevée.</w:t>
+      </w:r>
+      <w:r>
+        <w:t xml:space="preserve"> </w:t>
+      </w:r>
+    </w:p>
+    <w:p>
       <w:pPr>
         <w:pStyle w:val="Titre2"/>
       </w:pPr>
@@ -7949,14 +8753,6 @@
       </w:r>
       <w:r>
         <w:t xml:space="preserve"> &amp; simulation</w:t>
-      </w:r>
-      <w:commentRangeStart w:id="43"/>
-      <w:commentRangeEnd w:id="43"/>
-      <w:r>
-        <w:rPr>
-          <w:rStyle w:val="Marquedecommentaire"/>
-        </w:rPr>
-        <w:commentReference w:id="43"/>
       </w:r>
       <w:bookmarkEnd w:id="42"/>
     </w:p>
@@ -7975,7 +8771,7 @@
         </w:rPr>
       </w:pPr>
       <w:r>
-        <w:t xml:space="preserve">J’ai aussi récupéré une schématique partiellement complète de Monsieur Eglis </w:t>
+        <w:t xml:space="preserve">J’ai aussi récupéré une schématique partiellement complète de Monsieur Egli </w:t>
       </w:r>
       <w:r>
         <w:t>mais il avait utilis</w:t>
@@ -7990,7 +8786,7 @@
         <w:t xml:space="preserve">disposé les schémas effectués </w:t>
       </w:r>
       <w:r>
-        <w:t>par Monsieur Eglis :</w:t>
+        <w:t>par Monsieur Egli :</w:t>
       </w:r>
       <w:r>
         <w:t xml:space="preserve"> </w:t>
@@ -8073,7 +8869,6 @@
         </w:drawing>
       </w:r>
     </w:p>
-    <w:p/>
     <w:p>
       <w:r>
         <w:rPr>
@@ -8137,9 +8932,6 @@
           </wp:anchor>
         </w:drawing>
       </w:r>
-      <w:r>
-        <w:t>sx</w:t>
-      </w:r>
     </w:p>
     <w:p/>
     <w:p>
@@ -8164,6 +8956,136 @@
         <w:t>Estimation du courant de consommation du système</w:t>
       </w:r>
     </w:p>
+    <w:p>
+      <w:pPr>
+        <w:pStyle w:val="Titre4"/>
+      </w:pPr>
+      <w:r>
+        <w:t>Régulateur de tension</w:t>
+      </w:r>
+    </w:p>
+    <w:p>
+      <w:r>
+        <w:drawing>
+          <wp:anchor distT="0" distB="0" distL="114300" distR="114300" simplePos="0" relativeHeight="251676160" behindDoc="0" locked="0" layoutInCell="1" allowOverlap="1" wp14:anchorId="3D24E313" wp14:editId="65AB2FC6">
+            <wp:simplePos x="0" y="0"/>
+            <wp:positionH relativeFrom="margin">
+              <wp:posOffset>1304290</wp:posOffset>
+            </wp:positionH>
+            <wp:positionV relativeFrom="paragraph">
+              <wp:posOffset>346710</wp:posOffset>
+            </wp:positionV>
+            <wp:extent cx="3133090" cy="5408295"/>
+            <wp:effectExtent l="5397" t="0" r="0" b="0"/>
+            <wp:wrapTopAndBottom/>
+            <wp:docPr id="1014612588" name="Image 7" descr="Une image contenant texte, écriture manuscrite, document&#10;&#10;Le contenu généré par l’IA peut être incorrect."/>
+            <wp:cNvGraphicFramePr>
+              <a:graphicFrameLocks xmlns:a="http://schemas.openxmlformats.org/drawingml/2006/main" noChangeAspect="1"/>
+            </wp:cNvGraphicFramePr>
+            <a:graphic xmlns:a="http://schemas.openxmlformats.org/drawingml/2006/main">
+              <a:graphicData uri="http://schemas.openxmlformats.org/drawingml/2006/picture">
+                <pic:pic xmlns:pic="http://schemas.openxmlformats.org/drawingml/2006/picture">
+                  <pic:nvPicPr>
+                    <pic:cNvPr id="1014612588" name="Image 7" descr="Une image contenant texte, écriture manuscrite, document&#10;&#10;Le contenu généré par l’IA peut être incorrect."/>
+                    <pic:cNvPicPr>
+                      <a:picLocks noChangeAspect="1" noChangeArrowheads="1"/>
+                    </pic:cNvPicPr>
+                  </pic:nvPicPr>
+                  <pic:blipFill rotWithShape="1">
+                    <a:blip r:embed="rId20" cstate="print">
+                      <a:extLst>
+                        <a:ext uri="{28A0092B-C50C-407E-A947-70E740481C1C}">
+                          <a14:useLocalDpi xmlns:a14="http://schemas.microsoft.com/office/drawing/2010/main" val="0"/>
+                        </a:ext>
+                      </a:extLst>
+                    </a:blip>
+                    <a:srcRect l="12809" t="3140"/>
+                    <a:stretch/>
+                  </pic:blipFill>
+                  <pic:spPr bwMode="auto">
+                    <a:xfrm rot="16200000">
+                      <a:off x="0" y="0"/>
+                      <a:ext cx="3133090" cy="5408295"/>
+                    </a:xfrm>
+                    <a:prstGeom prst="rect">
+                      <a:avLst/>
+                    </a:prstGeom>
+                    <a:noFill/>
+                    <a:ln>
+                      <a:noFill/>
+                    </a:ln>
+                    <a:extLst>
+                      <a:ext uri="{53640926-AAD7-44D8-BBD7-CCE9431645EC}">
+                        <a14:shadowObscured xmlns:a14="http://schemas.microsoft.com/office/drawing/2010/main"/>
+                      </a:ext>
+                    </a:extLst>
+                  </pic:spPr>
+                </pic:pic>
+              </a:graphicData>
+            </a:graphic>
+            <wp14:sizeRelH relativeFrom="margin">
+              <wp14:pctWidth>0</wp14:pctWidth>
+            </wp14:sizeRelH>
+            <wp14:sizeRelV relativeFrom="margin">
+              <wp14:pctHeight>0</wp14:pctHeight>
+            </wp14:sizeRelV>
+          </wp:anchor>
+        </w:drawing>
+      </w:r>
+      <w:r>
+        <w:t>La valeur en tension m’a été demandé à 3.3V mais j’ai d</w:t>
+      </w:r>
+      <w:r>
+        <w:t>û</w:t>
+      </w:r>
+      <w:r>
+        <w:t xml:space="preserve"> calculer le courant maximum </w:t>
+      </w:r>
+      <w:r>
+        <w:t xml:space="preserve">avant de pouvoir la mesurer. Je suis donc aller voir dans les cas extrêmes pour l’uC </w:t>
+      </w:r>
+      <w:r>
+        <w:t>ce qui nous donne un courant max de 105mA (</w:t>
+      </w:r>
+      <w:hyperlink r:id="rId21" w:history="1">
+        <w:r>
+          <w:rPr>
+            <w:rStyle w:val="Lienhypertexte"/>
+          </w:rPr>
+          <w:t>Datasheet - STM32L072x8 STM32L072xB STM32L072xZ - Ultra-low-power 32-bit MCU Arm®-based Cortex®-M0+, up to 192KB Flash, 20KB SRAM, 6KB EEPROM, USB, ADC, DACs</w:t>
+        </w:r>
+      </w:hyperlink>
+      <w:r>
+        <w:t xml:space="preserve"> P.</w:t>
+      </w:r>
+      <w:r>
+        <w:t>63</w:t>
+      </w:r>
+      <w:r>
+        <w:t>)</w:t>
+      </w:r>
+      <w:r>
+        <w:t xml:space="preserve">. Les deux autres matrices utiliseront aussi du courant donc j’ai fait des calculs pour les cas extrêmes </w:t>
+      </w:r>
+      <w:r>
+        <w:t>de leur côté aussi. Pour la matrice de LEDs, on pourra activer un maximum de 2 LEDs à la fois</w:t>
+      </w:r>
+      <w:r>
+        <w:t>. Avec la matrice de touches, j’estime que toutes les touches tireront le courant maximum en tout temps.</w:t>
+      </w:r>
+      <w:r>
+        <w:t xml:space="preserve"> Voici les calculs :</w:t>
+      </w:r>
+    </w:p>
+    <w:p>
+      <w:r>
+        <w:t xml:space="preserve">Il me faudra donc un régulateur </w:t>
+      </w:r>
+      <w:r>
+        <w:t>qui a la capacité de fournir plus de 146mA.</w:t>
+      </w:r>
+    </w:p>
+    <w:p/>
     <w:p>
       <w:pPr>
         <w:pStyle w:val="Titre4"/>
@@ -8176,7 +9098,7 @@
         </w:rPr>
       </w:pPr>
       <w:r>
-        <w:t>Régulateur de tension</w:t>
+        <w:t>Résistance pour le port USB-C</w:t>
       </w:r>
     </w:p>
     <w:p>
@@ -8202,38 +9124,337 @@
       </w:r>
     </w:p>
     <w:p>
-      <w:pPr>
-        <w:pStyle w:val="Titre5"/>
-      </w:pPr>
-      <w:r>
-        <w:t>Port mapping</w:t>
+      <w:r>
+        <w:t>Pour le dimensionnement des condensateurs de découplage, toutes les informations nécessaires étaient fourni</w:t>
+      </w:r>
+      <w:r>
+        <w:t>es</w:t>
+      </w:r>
+      <w:r>
+        <w:t xml:space="preserve"> </w:t>
+      </w:r>
+      <w:r>
+        <w:t>la documentation officielle</w:t>
+      </w:r>
+      <w:r>
+        <w:t xml:space="preserve"> de ST </w:t>
+      </w:r>
+      <w:r>
+        <w:t>(</w:t>
+      </w:r>
+      <w:hyperlink r:id="rId22" w:history="1">
+        <w:r>
+          <w:rPr>
+            <w:rStyle w:val="Lienhypertexte"/>
+          </w:rPr>
+          <w:t>Getting started with STM32L0xx hardware development</w:t>
+        </w:r>
+      </w:hyperlink>
+      <w:r>
+        <w:t>)</w:t>
+      </w:r>
+      <w:r>
+        <w:t>:</w:t>
       </w:r>
     </w:p>
     <w:p>
-      <w:pPr>
-        <w:pStyle w:val="Titre4"/>
-      </w:pPr>
-      <w:r>
-        <w:t>LED verte témoin</w:t>
+      <w:r>
+        <w:lastRenderedPageBreak/>
+        <w:drawing>
+          <wp:anchor distT="0" distB="0" distL="114300" distR="114300" simplePos="0" relativeHeight="251673088" behindDoc="0" locked="0" layoutInCell="1" allowOverlap="1" wp14:anchorId="6411B494" wp14:editId="6DDDB509">
+            <wp:simplePos x="0" y="0"/>
+            <wp:positionH relativeFrom="column">
+              <wp:posOffset>-4445</wp:posOffset>
+            </wp:positionH>
+            <wp:positionV relativeFrom="paragraph">
+              <wp:posOffset>0</wp:posOffset>
+            </wp:positionV>
+            <wp:extent cx="5760720" cy="4076700"/>
+            <wp:effectExtent l="0" t="0" r="0" b="0"/>
+            <wp:wrapTopAndBottom/>
+            <wp:docPr id="871300220" name="Image 1" descr="Une image contenant texte, capture d’écran, Police, nombre&#10;&#10;Le contenu généré par l’IA peut être incorrect."/>
+            <wp:cNvGraphicFramePr>
+              <a:graphicFrameLocks xmlns:a="http://schemas.openxmlformats.org/drawingml/2006/main" noChangeAspect="1"/>
+            </wp:cNvGraphicFramePr>
+            <a:graphic xmlns:a="http://schemas.openxmlformats.org/drawingml/2006/main">
+              <a:graphicData uri="http://schemas.openxmlformats.org/drawingml/2006/picture">
+                <pic:pic xmlns:pic="http://schemas.openxmlformats.org/drawingml/2006/picture">
+                  <pic:nvPicPr>
+                    <pic:cNvPr id="871300220" name="Image 1" descr="Une image contenant texte, capture d’écran, Police, nombre&#10;&#10;Le contenu généré par l’IA peut être incorrect."/>
+                    <pic:cNvPicPr/>
+                  </pic:nvPicPr>
+                  <pic:blipFill>
+                    <a:blip r:embed="rId23">
+                      <a:extLst>
+                        <a:ext uri="{28A0092B-C50C-407E-A947-70E740481C1C}">
+                          <a14:useLocalDpi xmlns:a14="http://schemas.microsoft.com/office/drawing/2010/main" val="0"/>
+                        </a:ext>
+                      </a:extLst>
+                    </a:blip>
+                    <a:stretch>
+                      <a:fillRect/>
+                    </a:stretch>
+                  </pic:blipFill>
+                  <pic:spPr>
+                    <a:xfrm>
+                      <a:off x="0" y="0"/>
+                      <a:ext cx="5760720" cy="4076700"/>
+                    </a:xfrm>
+                    <a:prstGeom prst="rect">
+                      <a:avLst/>
+                    </a:prstGeom>
+                  </pic:spPr>
+                </pic:pic>
+              </a:graphicData>
+            </a:graphic>
+          </wp:anchor>
+        </w:drawing>
       </w:r>
     </w:p>
     <w:p>
       <w:pPr>
-        <w:pStyle w:val="Titre4"/>
-      </w:pPr>
-      <w:r>
-        <w:t>Régulateur de tension</w:t>
+        <w:pStyle w:val="Titre5"/>
+      </w:pPr>
+      <w:r>
+        <w:t>Port mapping</w:t>
       </w:r>
     </w:p>
     <w:p>
       <w:pPr>
+        <w:rPr>
+          <w:rFonts w:asciiTheme="majorHAnsi" w:eastAsiaTheme="majorEastAsia" w:hAnsiTheme="majorHAnsi" w:cstheme="majorBidi"/>
+          <w:b/>
+          <w:bCs/>
+          <w:i/>
+          <w:iCs/>
+          <w:color w:val="000000" w:themeColor="text1"/>
+        </w:rPr>
+      </w:pPr>
+      <w:r>
+        <w:br w:type="page"/>
+      </w:r>
+    </w:p>
+    <w:p>
+      <w:pPr>
+        <w:pStyle w:val="Titre4"/>
+      </w:pPr>
+      <w:r>
+        <w:lastRenderedPageBreak/>
+        <w:t>Protection contre polarisation inverse</w:t>
+      </w:r>
+    </w:p>
+    <w:p>
+      <w:r>
+        <w:drawing>
+          <wp:anchor distT="0" distB="0" distL="114300" distR="114300" simplePos="0" relativeHeight="251675136" behindDoc="0" locked="0" layoutInCell="1" allowOverlap="1" wp14:anchorId="650B7E38" wp14:editId="65BE23D7">
+            <wp:simplePos x="0" y="0"/>
+            <wp:positionH relativeFrom="column">
+              <wp:posOffset>1766570</wp:posOffset>
+            </wp:positionH>
+            <wp:positionV relativeFrom="paragraph">
+              <wp:posOffset>3335020</wp:posOffset>
+            </wp:positionV>
+            <wp:extent cx="2190750" cy="6592570"/>
+            <wp:effectExtent l="8890" t="0" r="8890" b="8890"/>
+            <wp:wrapTopAndBottom/>
+            <wp:docPr id="24698513" name="Image 5" descr="Une image contenant texte, écriture manuscrite, document&#10;&#10;Le contenu généré par l’IA peut être incorrect."/>
+            <wp:cNvGraphicFramePr>
+              <a:graphicFrameLocks xmlns:a="http://schemas.openxmlformats.org/drawingml/2006/main" noChangeAspect="1"/>
+            </wp:cNvGraphicFramePr>
+            <a:graphic xmlns:a="http://schemas.openxmlformats.org/drawingml/2006/main">
+              <a:graphicData uri="http://schemas.openxmlformats.org/drawingml/2006/picture">
+                <pic:pic xmlns:pic="http://schemas.openxmlformats.org/drawingml/2006/picture">
+                  <pic:nvPicPr>
+                    <pic:cNvPr id="24698513" name="Image 5" descr="Une image contenant texte, écriture manuscrite, document&#10;&#10;Le contenu généré par l’IA peut être incorrect."/>
+                    <pic:cNvPicPr>
+                      <a:picLocks noChangeAspect="1" noChangeArrowheads="1"/>
+                    </pic:cNvPicPr>
+                  </pic:nvPicPr>
+                  <pic:blipFill rotWithShape="1">
+                    <a:blip r:embed="rId24" cstate="print">
+                      <a:extLst>
+                        <a:ext uri="{28A0092B-C50C-407E-A947-70E740481C1C}">
+                          <a14:useLocalDpi xmlns:a14="http://schemas.microsoft.com/office/drawing/2010/main" val="0"/>
+                        </a:ext>
+                      </a:extLst>
+                    </a:blip>
+                    <a:srcRect l="36094" r="3460"/>
+                    <a:stretch/>
+                  </pic:blipFill>
+                  <pic:spPr bwMode="auto">
+                    <a:xfrm rot="16200000">
+                      <a:off x="0" y="0"/>
+                      <a:ext cx="2190750" cy="6592570"/>
+                    </a:xfrm>
+                    <a:prstGeom prst="rect">
+                      <a:avLst/>
+                    </a:prstGeom>
+                    <a:noFill/>
+                    <a:ln>
+                      <a:noFill/>
+                    </a:ln>
+                    <a:extLst>
+                      <a:ext uri="{53640926-AAD7-44D8-BBD7-CCE9431645EC}">
+                        <a14:shadowObscured xmlns:a14="http://schemas.microsoft.com/office/drawing/2010/main"/>
+                      </a:ext>
+                    </a:extLst>
+                  </pic:spPr>
+                </pic:pic>
+              </a:graphicData>
+            </a:graphic>
+          </wp:anchor>
+        </w:drawing>
+      </w:r>
+      <w:r>
+        <w:drawing>
+          <wp:anchor distT="0" distB="0" distL="114300" distR="114300" simplePos="0" relativeHeight="251674112" behindDoc="0" locked="0" layoutInCell="1" allowOverlap="1" wp14:anchorId="63C784C1" wp14:editId="22AD3B49">
+            <wp:simplePos x="0" y="0"/>
+            <wp:positionH relativeFrom="margin">
+              <wp:align>right</wp:align>
+            </wp:positionH>
+            <wp:positionV relativeFrom="paragraph">
+              <wp:posOffset>497205</wp:posOffset>
+            </wp:positionV>
+            <wp:extent cx="5760720" cy="3476625"/>
+            <wp:effectExtent l="0" t="0" r="0" b="9525"/>
+            <wp:wrapTopAndBottom/>
+            <wp:docPr id="1198966848" name="Image 1" descr="Une image contenant texte, diagramme, ligne, Police&#10;&#10;Le contenu généré par l’IA peut être incorrect."/>
+            <wp:cNvGraphicFramePr>
+              <a:graphicFrameLocks xmlns:a="http://schemas.openxmlformats.org/drawingml/2006/main" noChangeAspect="1"/>
+            </wp:cNvGraphicFramePr>
+            <a:graphic xmlns:a="http://schemas.openxmlformats.org/drawingml/2006/main">
+              <a:graphicData uri="http://schemas.openxmlformats.org/drawingml/2006/picture">
+                <pic:pic xmlns:pic="http://schemas.openxmlformats.org/drawingml/2006/picture">
+                  <pic:nvPicPr>
+                    <pic:cNvPr id="1198966848" name="Image 1" descr="Une image contenant texte, diagramme, ligne, Police&#10;&#10;Le contenu généré par l’IA peut être incorrect."/>
+                    <pic:cNvPicPr/>
+                  </pic:nvPicPr>
+                  <pic:blipFill>
+                    <a:blip r:embed="rId25">
+                      <a:extLst>
+                        <a:ext uri="{28A0092B-C50C-407E-A947-70E740481C1C}">
+                          <a14:useLocalDpi xmlns:a14="http://schemas.microsoft.com/office/drawing/2010/main" val="0"/>
+                        </a:ext>
+                      </a:extLst>
+                    </a:blip>
+                    <a:stretch>
+                      <a:fillRect/>
+                    </a:stretch>
+                  </pic:blipFill>
+                  <pic:spPr>
+                    <a:xfrm>
+                      <a:off x="0" y="0"/>
+                      <a:ext cx="5760720" cy="3476625"/>
+                    </a:xfrm>
+                    <a:prstGeom prst="rect">
+                      <a:avLst/>
+                    </a:prstGeom>
+                  </pic:spPr>
+                </pic:pic>
+              </a:graphicData>
+            </a:graphic>
+          </wp:anchor>
+        </w:drawing>
+      </w:r>
+      <w:r>
+        <w:t>Pour la protection du circuit contre une polarisation inverse des TP1 et TP2, j’ai choisi d’utiliser un MOSFET channel P avec cette configuration :</w:t>
+      </w:r>
+    </w:p>
+    <w:p/>
+    <w:p>
+      <w:r>
+        <w:t xml:space="preserve">Suggérer par </w:t>
+      </w:r>
+      <w:r>
+        <w:t>le papier de ONSEMI sur la sélection des MOSFET pour la protection de polarisation inverse (</w:t>
+      </w:r>
+      <w:hyperlink r:id="rId26" w:history="1">
+        <w:r>
+          <w:rPr>
+            <w:rStyle w:val="Lienhypertexte"/>
+          </w:rPr>
+          <w:t>AND90146 - MOSFET Selection for Reverse Polarity Protection</w:t>
+        </w:r>
+      </w:hyperlink>
+      <w:r>
+        <w:t>)</w:t>
+      </w:r>
+    </w:p>
+    <w:p>
+      <w:r>
+        <w:t xml:space="preserve">J’ai donc du dimensionné la diode ZENER </w:t>
+      </w:r>
+      <w:r>
+        <w:t xml:space="preserve">D25 </w:t>
+      </w:r>
+      <w:r>
+        <w:t xml:space="preserve">et </w:t>
+      </w:r>
+      <w:r>
+        <w:t>la résistance R14</w:t>
+      </w:r>
+      <w:r>
+        <w:t xml:space="preserve"> pour qu’en polarisation correct, la Zener conduise </w:t>
+      </w:r>
+      <w:r>
+        <w:t xml:space="preserve">et donc fait conduire le MOSFET en imposant la tension </w:t>
+      </w:r>
+      <w:r>
+        <w:t>de seuil U</w:t>
+      </w:r>
+      <w:r>
+        <w:rPr>
+          <w:vertAlign w:val="subscript"/>
+        </w:rPr>
+        <w:t>GS</w:t>
+      </w:r>
+      <w:r>
+        <w:t xml:space="preserve"> sur la G</w:t>
+      </w:r>
+      <w:r>
+        <w:t>rille</w:t>
+      </w:r>
+      <w:r>
+        <w:t xml:space="preserve"> et l</w:t>
+      </w:r>
+      <w:r>
+        <w:t>a</w:t>
+      </w:r>
+      <w:r>
+        <w:t xml:space="preserve"> </w:t>
+      </w:r>
+      <w:r>
+        <w:t>source</w:t>
+      </w:r>
+      <w:r>
+        <w:t>. En lisant le datasheet, j’ai choisi une diode Zener 2.4V</w:t>
+      </w:r>
+      <w:r>
+        <w:t xml:space="preserve"> 0.5W</w:t>
+      </w:r>
+      <w:r>
+        <w:t xml:space="preserve"> en boitier SOD-123</w:t>
+      </w:r>
+      <w:r>
+        <w:t xml:space="preserve"> et j’ai simplifier le schéma de manière a pouvoir calculer R14.</w:t>
+      </w:r>
+    </w:p>
+    <w:p/>
+    <w:p>
+      <w:r>
+        <w:t xml:space="preserve"> </w:t>
+      </w:r>
+    </w:p>
+    <w:p>
+      <w:pPr>
         <w:pStyle w:val="Titre2"/>
       </w:pPr>
-      <w:bookmarkStart w:id="44" w:name="_Toc72079940"/>
-      <w:r>
+      <w:bookmarkStart w:id="43" w:name="_Toc72079940"/>
+      <w:r>
+        <w:lastRenderedPageBreak/>
         <w:t>Rédaction du protocole de mise en service du prototype</w:t>
       </w:r>
-      <w:bookmarkEnd w:id="44"/>
+      <w:bookmarkEnd w:id="43"/>
     </w:p>
     <w:p>
       <w:pPr>
@@ -9118,7 +10339,6 @@
         <w:pStyle w:val="Titre3"/>
       </w:pPr>
       <w:r>
-        <w:lastRenderedPageBreak/>
         <w:t>Mesure1</w:t>
       </w:r>
     </w:p>
@@ -9242,29 +10462,30 @@
       <w:pPr>
         <w:pStyle w:val="Titre2"/>
       </w:pPr>
-      <w:bookmarkStart w:id="45" w:name="_Toc72079941"/>
-      <w:r>
+      <w:bookmarkStart w:id="44" w:name="_Toc72079941"/>
+      <w:r>
+        <w:lastRenderedPageBreak/>
         <w:t>Liste de matériel</w:t>
       </w:r>
-      <w:bookmarkEnd w:id="45"/>
+      <w:bookmarkEnd w:id="44"/>
     </w:p>
     <w:p>
       <w:pPr>
         <w:pStyle w:val="Titre2"/>
       </w:pPr>
-      <w:bookmarkStart w:id="46" w:name="_Toc40259971"/>
-      <w:bookmarkStart w:id="47" w:name="_Toc40260233"/>
-      <w:bookmarkStart w:id="48" w:name="_Toc40260317"/>
-      <w:bookmarkStart w:id="49" w:name="_Toc40260364"/>
-      <w:bookmarkStart w:id="50" w:name="_Toc72079942"/>
+      <w:bookmarkStart w:id="45" w:name="_Toc40259971"/>
+      <w:bookmarkStart w:id="46" w:name="_Toc40260233"/>
+      <w:bookmarkStart w:id="47" w:name="_Toc40260317"/>
+      <w:bookmarkStart w:id="48" w:name="_Toc40260364"/>
+      <w:bookmarkStart w:id="49" w:name="_Toc72079942"/>
       <w:r>
         <w:t>Layout</w:t>
       </w:r>
+      <w:bookmarkEnd w:id="45"/>
       <w:bookmarkEnd w:id="46"/>
       <w:bookmarkEnd w:id="47"/>
       <w:bookmarkEnd w:id="48"/>
       <w:bookmarkEnd w:id="49"/>
-      <w:bookmarkEnd w:id="50"/>
     </w:p>
     <w:p>
       <w:pPr>
@@ -9325,19 +10546,52 @@
       <w:pPr>
         <w:pStyle w:val="Titre2"/>
       </w:pPr>
-      <w:bookmarkStart w:id="51" w:name="_Toc40259977"/>
-      <w:bookmarkStart w:id="52" w:name="_Toc40260239"/>
-      <w:bookmarkStart w:id="53" w:name="_Toc40260323"/>
-      <w:bookmarkStart w:id="54" w:name="_Toc40260370"/>
-      <w:bookmarkStart w:id="55" w:name="_Toc72079943"/>
-      <w:r>
-        <w:lastRenderedPageBreak/>
+      <w:bookmarkStart w:id="50" w:name="_Toc40259977"/>
+      <w:bookmarkStart w:id="51" w:name="_Toc40260239"/>
+      <w:bookmarkStart w:id="52" w:name="_Toc40260323"/>
+      <w:bookmarkStart w:id="53" w:name="_Toc40260370"/>
+      <w:bookmarkStart w:id="54" w:name="_Toc72079943"/>
+      <w:r>
         <w:t>Firmware</w:t>
       </w:r>
+      <w:bookmarkEnd w:id="50"/>
       <w:bookmarkEnd w:id="51"/>
       <w:bookmarkEnd w:id="52"/>
       <w:bookmarkEnd w:id="53"/>
       <w:bookmarkEnd w:id="54"/>
+    </w:p>
+    <w:p>
+      <w:pPr>
+        <w:pStyle w:val="Titre3"/>
+      </w:pPr>
+      <w:r>
+        <w:t>Machine des états</w:t>
+      </w:r>
+    </w:p>
+    <w:p>
+      <w:pPr>
+        <w:pStyle w:val="Titre3"/>
+      </w:pPr>
+      <w:r>
+        <w:t>Flowchart</w:t>
+      </w:r>
+    </w:p>
+    <w:p>
+      <w:pPr>
+        <w:pStyle w:val="Titre3"/>
+      </w:pPr>
+      <w:r>
+        <w:t>Structogramme</w:t>
+      </w:r>
+    </w:p>
+    <w:p>
+      <w:pPr>
+        <w:pStyle w:val="Titre2"/>
+      </w:pPr>
+      <w:bookmarkStart w:id="55" w:name="_Toc72079944"/>
+      <w:r>
+        <w:t>Software</w:t>
+      </w:r>
       <w:bookmarkEnd w:id="55"/>
     </w:p>
     <w:p>
@@ -9353,24 +10607,19 @@
         <w:pStyle w:val="Titre3"/>
       </w:pPr>
       <w:r>
-        <w:t>Flowchart</w:t>
+        <w:t>Structogramme</w:t>
       </w:r>
     </w:p>
     <w:p>
       <w:pPr>
-        <w:pStyle w:val="Titre3"/>
-      </w:pPr>
-      <w:r>
-        <w:t>Structogramme</w:t>
-      </w:r>
-    </w:p>
-    <w:p>
-      <w:pPr>
         <w:pStyle w:val="Titre2"/>
       </w:pPr>
-      <w:bookmarkStart w:id="56" w:name="_Toc72079944"/>
-      <w:r>
-        <w:t>Software</w:t>
+      <w:bookmarkStart w:id="56" w:name="_Toc72079945"/>
+      <w:r>
+        <w:t>Phase de production</w:t>
+      </w:r>
+      <w:r>
+        <w:t xml:space="preserve"> en série</w:t>
       </w:r>
       <w:bookmarkEnd w:id="56"/>
     </w:p>
@@ -9379,7 +10628,7 @@
         <w:pStyle w:val="Titre3"/>
       </w:pPr>
       <w:r>
-        <w:t>Machine des états</w:t>
+        <w:t>Rédaction du protocole de mise en service de post-production</w:t>
       </w:r>
     </w:p>
     <w:p>
@@ -9387,82 +10636,63 @@
         <w:pStyle w:val="Titre3"/>
       </w:pPr>
       <w:r>
-        <w:t>Structogramme</w:t>
+        <w:t>Rédaction du mode d’emploi utilisateur</w:t>
       </w:r>
     </w:p>
     <w:p>
       <w:pPr>
         <w:pStyle w:val="Titre2"/>
       </w:pPr>
-      <w:bookmarkStart w:id="57" w:name="_Toc72079945"/>
-      <w:r>
-        <w:t>Phase de production</w:t>
-      </w:r>
-      <w:r>
-        <w:t xml:space="preserve"> en série</w:t>
+      <w:bookmarkStart w:id="57" w:name="_Toc72079946"/>
+      <w:r>
+        <w:t>Liste des outils</w:t>
+      </w:r>
+      <w:r>
+        <w:t xml:space="preserve"> utilisés et leur version</w:t>
       </w:r>
       <w:bookmarkEnd w:id="57"/>
     </w:p>
     <w:p>
-      <w:pPr>
-        <w:pStyle w:val="Titre3"/>
-      </w:pPr>
-      <w:r>
-        <w:t>Rédaction du protocole de mise en service de post-production</w:t>
+      <w:r>
+        <w:br w:type="page"/>
       </w:r>
     </w:p>
     <w:p>
       <w:pPr>
-        <w:pStyle w:val="Titre3"/>
-      </w:pPr>
-      <w:r>
-        <w:t>Rédaction du mode d’emploi utilisateur</w:t>
-      </w:r>
-    </w:p>
-    <w:p>
-      <w:pPr>
-        <w:pStyle w:val="Titre2"/>
-      </w:pPr>
-      <w:bookmarkStart w:id="58" w:name="_Toc72079946"/>
-      <w:r>
-        <w:t>Liste des outils</w:t>
-      </w:r>
-      <w:r>
-        <w:t xml:space="preserve"> utilisés et leur version</w:t>
-      </w:r>
-      <w:bookmarkEnd w:id="58"/>
-    </w:p>
-    <w:p>
-      <w:r>
-        <w:br w:type="page"/>
-      </w:r>
-    </w:p>
-    <w:p>
-      <w:pPr>
         <w:pStyle w:val="Titre1"/>
       </w:pPr>
-      <w:bookmarkStart w:id="59" w:name="_Toc40259980"/>
-      <w:bookmarkStart w:id="60" w:name="_Toc40260242"/>
-      <w:bookmarkStart w:id="61" w:name="_Toc40260326"/>
-      <w:bookmarkStart w:id="62" w:name="_Toc40260373"/>
-      <w:bookmarkStart w:id="63" w:name="_Toc72079947"/>
+      <w:bookmarkStart w:id="58" w:name="_Toc40259980"/>
+      <w:bookmarkStart w:id="59" w:name="_Toc40260242"/>
+      <w:bookmarkStart w:id="60" w:name="_Toc40260326"/>
+      <w:bookmarkStart w:id="61" w:name="_Toc40260373"/>
+      <w:bookmarkStart w:id="62" w:name="_Toc72079947"/>
       <w:r>
         <w:lastRenderedPageBreak/>
         <w:t>Contrôle</w:t>
       </w:r>
+      <w:bookmarkEnd w:id="58"/>
       <w:bookmarkEnd w:id="59"/>
       <w:bookmarkEnd w:id="60"/>
       <w:bookmarkEnd w:id="61"/>
       <w:bookmarkEnd w:id="62"/>
+    </w:p>
+    <w:p>
+      <w:pPr>
+        <w:pStyle w:val="Titre2"/>
+      </w:pPr>
+      <w:bookmarkStart w:id="63" w:name="_Toc72079948"/>
+      <w:r>
+        <w:t>Validation ERC</w:t>
+      </w:r>
       <w:bookmarkEnd w:id="63"/>
     </w:p>
     <w:p>
       <w:pPr>
         <w:pStyle w:val="Titre2"/>
       </w:pPr>
-      <w:bookmarkStart w:id="64" w:name="_Toc72079948"/>
-      <w:r>
-        <w:t>Validation ERC</w:t>
+      <w:bookmarkStart w:id="64" w:name="_Toc72079949"/>
+      <w:r>
+        <w:t>Validation DRC</w:t>
       </w:r>
       <w:bookmarkEnd w:id="64"/>
     </w:p>
@@ -9470,9 +10700,9 @@
       <w:pPr>
         <w:pStyle w:val="Titre2"/>
       </w:pPr>
-      <w:bookmarkStart w:id="65" w:name="_Toc72079949"/>
-      <w:r>
-        <w:t>Validation DRC</w:t>
+      <w:bookmarkStart w:id="65" w:name="_Toc72079950"/>
+      <w:r>
+        <w:t>Validation Eurocircuits</w:t>
       </w:r>
       <w:bookmarkEnd w:id="65"/>
     </w:p>
@@ -9480,56 +10710,65 @@
       <w:pPr>
         <w:pStyle w:val="Titre2"/>
       </w:pPr>
-      <w:bookmarkStart w:id="66" w:name="_Toc72079950"/>
-      <w:r>
-        <w:t>Validation Eurocircuits</w:t>
+      <w:bookmarkStart w:id="66" w:name="_Toc72079951"/>
+      <w:r>
+        <w:t>Validation par la m</w:t>
+      </w:r>
+      <w:r>
+        <w:t>ise en service du prototype</w:t>
       </w:r>
       <w:bookmarkEnd w:id="66"/>
     </w:p>
     <w:p>
-      <w:pPr>
-        <w:pStyle w:val="Titre2"/>
-      </w:pPr>
-      <w:bookmarkStart w:id="67" w:name="_Toc72079951"/>
-      <w:r>
-        <w:t>Validation par la m</w:t>
-      </w:r>
-      <w:r>
-        <w:t>ise en service du prototype</w:t>
-      </w:r>
-      <w:bookmarkEnd w:id="67"/>
+      <w:r>
+        <w:br w:type="page"/>
+      </w:r>
     </w:p>
     <w:p>
-      <w:r>
-        <w:br w:type="page"/>
-      </w:r>
-    </w:p>
-    <w:p>
       <w:pPr>
         <w:pStyle w:val="Titre1"/>
       </w:pPr>
-      <w:bookmarkStart w:id="68" w:name="_Toc40259984"/>
-      <w:bookmarkStart w:id="69" w:name="_Toc40260246"/>
-      <w:bookmarkStart w:id="70" w:name="_Toc40260330"/>
-      <w:bookmarkStart w:id="71" w:name="_Toc40260377"/>
-      <w:bookmarkStart w:id="72" w:name="_Toc72079952"/>
+      <w:bookmarkStart w:id="67" w:name="_Toc40259984"/>
+      <w:bookmarkStart w:id="68" w:name="_Toc40260246"/>
+      <w:bookmarkStart w:id="69" w:name="_Toc40260330"/>
+      <w:bookmarkStart w:id="70" w:name="_Toc40260377"/>
+      <w:bookmarkStart w:id="71" w:name="_Toc72079952"/>
       <w:r>
         <w:lastRenderedPageBreak/>
         <w:t>Evaluation</w:t>
       </w:r>
+      <w:bookmarkEnd w:id="67"/>
       <w:bookmarkEnd w:id="68"/>
       <w:bookmarkEnd w:id="69"/>
       <w:bookmarkEnd w:id="70"/>
       <w:bookmarkEnd w:id="71"/>
+    </w:p>
+    <w:p>
+      <w:pPr>
+        <w:pStyle w:val="Titre2"/>
+      </w:pPr>
+      <w:bookmarkStart w:id="72" w:name="_Toc72079953"/>
+      <w:r>
+        <w:t>Etat du projet</w:t>
+      </w:r>
       <w:bookmarkEnd w:id="72"/>
     </w:p>
     <w:p>
       <w:pPr>
         <w:pStyle w:val="Titre2"/>
       </w:pPr>
-      <w:bookmarkStart w:id="73" w:name="_Toc72079953"/>
-      <w:r>
-        <w:t>Etat du projet</w:t>
+      <w:bookmarkStart w:id="73" w:name="_Toc72079954"/>
+      <w:r>
+        <w:t>Liste des m</w:t>
+      </w:r>
+      <w:r>
+        <w:t>odification</w:t>
+      </w:r>
+      <w:r>
+        <w:t>s</w:t>
+      </w:r>
+      <w:r>
+        <w:t xml:space="preserve"> pour la prochaine version</w:t>
       </w:r>
       <w:bookmarkEnd w:id="73"/>
     </w:p>
@@ -9537,30 +10776,11 @@
       <w:pPr>
         <w:pStyle w:val="Titre2"/>
       </w:pPr>
-      <w:bookmarkStart w:id="74" w:name="_Toc72079954"/>
-      <w:r>
-        <w:t>Liste des m</w:t>
-      </w:r>
-      <w:r>
-        <w:t>odification</w:t>
-      </w:r>
-      <w:r>
-        <w:t>s</w:t>
-      </w:r>
-      <w:r>
-        <w:t xml:space="preserve"> pour la prochaine version</w:t>
+      <w:bookmarkStart w:id="74" w:name="_Toc72079955"/>
+      <w:r>
+        <w:t>Liste des délivrables</w:t>
       </w:r>
       <w:bookmarkEnd w:id="74"/>
-    </w:p>
-    <w:p>
-      <w:pPr>
-        <w:pStyle w:val="Titre2"/>
-      </w:pPr>
-      <w:bookmarkStart w:id="75" w:name="_Toc72079955"/>
-      <w:r>
-        <w:t>Liste des délivrables</w:t>
-      </w:r>
-      <w:bookmarkEnd w:id="75"/>
       <w:r>
         <w:t xml:space="preserve"> </w:t>
       </w:r>
@@ -9710,13 +10930,13 @@
                           <pic:cNvPicPr/>
                         </pic:nvPicPr>
                         <pic:blipFill>
-                          <a:blip r:embed="rId20" cstate="print">
+                          <a:blip r:embed="rId27" cstate="print">
                             <a:extLst>
                               <a:ext uri="{28A0092B-C50C-407E-A947-70E740481C1C}">
                                 <a14:useLocalDpi xmlns:a14="http://schemas.microsoft.com/office/drawing/2010/main" val="0"/>
                               </a:ext>
                               <a:ext uri="{96DAC541-7B7A-43D3-8B79-37D633B846F1}">
-                                <asvg:svgBlip xmlns:asvg="http://schemas.microsoft.com/office/drawing/2016/SVG/main" r:embed="rId21"/>
+                                <asvg:svgBlip xmlns:asvg="http://schemas.microsoft.com/office/drawing/2016/SVG/main" r:embed="rId28"/>
                               </a:ext>
                             </a:extLst>
                           </a:blip>
@@ -10020,13 +11240,13 @@
                           <pic:cNvPicPr/>
                         </pic:nvPicPr>
                         <pic:blipFill>
-                          <a:blip r:embed="rId20" cstate="print">
+                          <a:blip r:embed="rId27" cstate="print">
                             <a:extLst>
                               <a:ext uri="{28A0092B-C50C-407E-A947-70E740481C1C}">
                                 <a14:useLocalDpi xmlns:a14="http://schemas.microsoft.com/office/drawing/2010/main" val="0"/>
                               </a:ext>
                               <a:ext uri="{96DAC541-7B7A-43D3-8B79-37D633B846F1}">
-                                <asvg:svgBlip xmlns:asvg="http://schemas.microsoft.com/office/drawing/2016/SVG/main" r:embed="rId21"/>
+                                <asvg:svgBlip xmlns:asvg="http://schemas.microsoft.com/office/drawing/2016/SVG/main" r:embed="rId28"/>
                               </a:ext>
                             </a:extLst>
                           </a:blip>
@@ -10148,13 +11368,13 @@
                           <pic:cNvPicPr/>
                         </pic:nvPicPr>
                         <pic:blipFill>
-                          <a:blip r:embed="rId20" cstate="print">
+                          <a:blip r:embed="rId27" cstate="print">
                             <a:extLst>
                               <a:ext uri="{28A0092B-C50C-407E-A947-70E740481C1C}">
                                 <a14:useLocalDpi xmlns:a14="http://schemas.microsoft.com/office/drawing/2010/main" val="0"/>
                               </a:ext>
                               <a:ext uri="{96DAC541-7B7A-43D3-8B79-37D633B846F1}">
-                                <asvg:svgBlip xmlns:asvg="http://schemas.microsoft.com/office/drawing/2016/SVG/main" r:embed="rId21"/>
+                                <asvg:svgBlip xmlns:asvg="http://schemas.microsoft.com/office/drawing/2016/SVG/main" r:embed="rId28"/>
                               </a:ext>
                             </a:extLst>
                           </a:blip>
@@ -11213,13 +12433,13 @@
                           <pic:cNvPicPr/>
                         </pic:nvPicPr>
                         <pic:blipFill>
-                          <a:blip r:embed="rId20" cstate="print">
+                          <a:blip r:embed="rId27" cstate="print">
                             <a:extLst>
                               <a:ext uri="{28A0092B-C50C-407E-A947-70E740481C1C}">
                                 <a14:useLocalDpi xmlns:a14="http://schemas.microsoft.com/office/drawing/2010/main" val="0"/>
                               </a:ext>
                               <a:ext uri="{96DAC541-7B7A-43D3-8B79-37D633B846F1}">
-                                <asvg:svgBlip xmlns:asvg="http://schemas.microsoft.com/office/drawing/2016/SVG/main" r:embed="rId21"/>
+                                <asvg:svgBlip xmlns:asvg="http://schemas.microsoft.com/office/drawing/2016/SVG/main" r:embed="rId28"/>
                               </a:ext>
                             </a:extLst>
                           </a:blip>
@@ -11367,29 +12587,29 @@
       <w:pPr>
         <w:pStyle w:val="Titre2"/>
       </w:pPr>
-      <w:bookmarkStart w:id="76" w:name="_Toc72079956"/>
+      <w:bookmarkStart w:id="75" w:name="_Toc72079956"/>
       <w:r>
         <w:t>Amélioration possible</w:t>
       </w:r>
-      <w:bookmarkEnd w:id="76"/>
+      <w:bookmarkEnd w:id="75"/>
     </w:p>
     <w:p>
       <w:pPr>
         <w:pStyle w:val="Titre2"/>
       </w:pPr>
-      <w:bookmarkStart w:id="77" w:name="_Toc40259987"/>
-      <w:bookmarkStart w:id="78" w:name="_Toc40260249"/>
-      <w:bookmarkStart w:id="79" w:name="_Toc40260333"/>
-      <w:bookmarkStart w:id="80" w:name="_Toc40260380"/>
-      <w:bookmarkStart w:id="81" w:name="_Toc72079957"/>
+      <w:bookmarkStart w:id="76" w:name="_Toc40259987"/>
+      <w:bookmarkStart w:id="77" w:name="_Toc40260249"/>
+      <w:bookmarkStart w:id="78" w:name="_Toc40260333"/>
+      <w:bookmarkStart w:id="79" w:name="_Toc40260380"/>
+      <w:bookmarkStart w:id="80" w:name="_Toc72079957"/>
       <w:r>
         <w:t>Conclusion et avis personnel</w:t>
       </w:r>
+      <w:bookmarkEnd w:id="76"/>
       <w:bookmarkEnd w:id="77"/>
       <w:bookmarkEnd w:id="78"/>
       <w:bookmarkEnd w:id="79"/>
       <w:bookmarkEnd w:id="80"/>
-      <w:bookmarkEnd w:id="81"/>
     </w:p>
     <w:p>
       <w:pPr>
@@ -11498,17 +12718,17 @@
       <w:pPr>
         <w:pStyle w:val="Titre3"/>
       </w:pPr>
-      <w:bookmarkStart w:id="82" w:name="_Toc40259989"/>
-      <w:bookmarkStart w:id="83" w:name="_Toc40260251"/>
-      <w:bookmarkStart w:id="84" w:name="_Toc40260335"/>
-      <w:bookmarkStart w:id="85" w:name="_Toc40260382"/>
+      <w:bookmarkStart w:id="81" w:name="_Toc40259989"/>
+      <w:bookmarkStart w:id="82" w:name="_Toc40260251"/>
+      <w:bookmarkStart w:id="83" w:name="_Toc40260335"/>
+      <w:bookmarkStart w:id="84" w:name="_Toc40260382"/>
       <w:r>
         <w:t>Sources</w:t>
       </w:r>
+      <w:bookmarkEnd w:id="81"/>
       <w:bookmarkEnd w:id="82"/>
       <w:bookmarkEnd w:id="83"/>
       <w:bookmarkEnd w:id="84"/>
-      <w:bookmarkEnd w:id="85"/>
     </w:p>
     <w:p>
       <w:pPr>
@@ -11518,7 +12738,7 @@
           <w:numId w:val="30"/>
         </w:numPr>
       </w:pPr>
-      <w:hyperlink r:id="rId22" w:history="1">
+      <w:hyperlink r:id="rId29" w:history="1">
         <w:r>
           <w:rPr>
             <w:rStyle w:val="Lienhypertexte"/>
@@ -11534,10 +12754,10 @@
       <w:pPr>
         <w:pStyle w:val="Titre3"/>
       </w:pPr>
-      <w:bookmarkStart w:id="86" w:name="_Toc40259988"/>
-      <w:bookmarkStart w:id="87" w:name="_Toc40260250"/>
-      <w:bookmarkStart w:id="88" w:name="_Toc40260334"/>
-      <w:bookmarkStart w:id="89" w:name="_Toc40260381"/>
+      <w:bookmarkStart w:id="85" w:name="_Toc40259988"/>
+      <w:bookmarkStart w:id="86" w:name="_Toc40260250"/>
+      <w:bookmarkStart w:id="87" w:name="_Toc40260334"/>
+      <w:bookmarkStart w:id="88" w:name="_Toc40260381"/>
       <w:r>
         <w:t>Version de ce document</w:t>
       </w:r>
@@ -11674,15 +12894,15 @@
       <w:r>
         <w:t>Annexes</w:t>
       </w:r>
+      <w:bookmarkEnd w:id="85"/>
       <w:bookmarkEnd w:id="86"/>
       <w:bookmarkEnd w:id="87"/>
       <w:bookmarkEnd w:id="88"/>
-      <w:bookmarkEnd w:id="89"/>
     </w:p>
     <w:p/>
     <w:sectPr>
-      <w:headerReference w:type="default" r:id="rId23"/>
-      <w:footerReference w:type="default" r:id="rId24"/>
+      <w:headerReference w:type="default" r:id="rId30"/>
+      <w:footerReference w:type="default" r:id="rId31"/>
       <w:pgSz w:w="11906" w:h="16838"/>
       <w:pgMar w:top="1417" w:right="1417" w:bottom="1417" w:left="1417" w:header="708" w:footer="708" w:gutter="0"/>
       <w:pgNumType w:start="0"/>
@@ -11692,641 +12912,6 @@
     </w:sectPr>
   </w:body>
 </w:document>
-</file>
-
-<file path=word/comments.xml><?xml version="1.0" encoding="utf-8"?>
-<w:comments xmlns:wpc="http://schemas.microsoft.com/office/word/2010/wordprocessingCanvas" xmlns:cx="http://schemas.microsoft.com/office/drawing/2014/chartex" xmlns:cx1="http://schemas.microsoft.com/office/drawing/2015/9/8/chartex" xmlns:cx2="http://schemas.microsoft.com/office/drawing/2015/10/21/chartex" xmlns:cx3="http://schemas.microsoft.com/office/drawing/2016/5/9/chartex" xmlns:cx4="http://schemas.microsoft.com/office/drawing/2016/5/10/chartex" xmlns:cx5="http://schemas.microsoft.com/office/drawing/2016/5/11/chartex" xmlns:cx6="http://schemas.microsoft.com/office/drawing/2016/5/12/chartex" xmlns:cx7="http://schemas.microsoft.com/office/drawing/2016/5/13/chartex" xmlns:cx8="http://schemas.microsoft.com/office/drawing/2016/5/14/chartex" xmlns:mc="http://schemas.openxmlformats.org/markup-compatibility/2006" xmlns:aink="http://schemas.microsoft.com/office/drawing/2016/ink" xmlns:am3d="http://schemas.microsoft.com/office/drawing/2017/model3d" xmlns:o="urn:schemas-microsoft-com:office:office" xmlns:oel="http://schemas.microsoft.com/office/2019/extlst" xmlns:r="http://schemas.openxmlformats.org/officeDocument/2006/relationships" xmlns:m="http://schemas.openxmlformats.org/officeDocument/2006/math" xmlns:v="urn:schemas-microsoft-com:vml" xmlns:wp14="http://schemas.microsoft.com/office/word/2010/wordprocessingDrawing" xmlns:wp="http://schemas.openxmlformats.org/drawingml/2006/wordprocessingDrawing" xmlns:w10="urn:schemas-microsoft-com:office:word" xmlns:w="http://schemas.openxmlformats.org/wordprocessingml/2006/main" xmlns:w14="http://schemas.microsoft.com/office/word/2010/wordml" xmlns:w15="http://schemas.microsoft.com/office/word/2012/wordml" xmlns:w16cex="http://schemas.microsoft.com/office/word/2018/wordml/cex" xmlns:w16cid="http://schemas.microsoft.com/office/word/2016/wordml/cid" xmlns:w16="http://schemas.microsoft.com/office/word/2018/wordml" xmlns:w16du="http://schemas.microsoft.com/office/word/2023/wordml/word16du" xmlns:w16sdtdh="http://schemas.microsoft.com/office/word/2020/wordml/sdtdatahash" xmlns:w16sdtfl="http://schemas.microsoft.com/office/word/2024/wordml/sdtformatlock" xmlns:w16se="http://schemas.microsoft.com/office/word/2015/wordml/symex" xmlns:wpg="http://schemas.microsoft.com/office/word/2010/wordprocessingGroup" xmlns:wpi="http://schemas.microsoft.com/office/word/2010/wordprocessingInk" xmlns:wne="http://schemas.microsoft.com/office/word/2006/wordml" xmlns:wps="http://schemas.microsoft.com/office/word/2010/wordprocessingShape" mc:Ignorable="w14 w15 w16se w16cid w16 w16cex w16sdtdh w16sdtfl w16du wp14">
-  <w:comment w:id="43" w:author="Gauch Laurent" w:date="2020-09-16T14:51:00Z" w:initials="GL">
-    <w:p>
-      <w:r>
-        <w:rPr>
-          <w:rStyle w:val="Marquedecommentaire"/>
-        </w:rPr>
-        <w:annotationRef/>
-      </w:r>
-      <w:r>
-        <w:t>Example de dimensionnement</w:t>
-      </w:r>
-      <w:r>
-        <w:br/>
-      </w:r>
-      <m:oMath>
-        <m:r>
-          <w:rPr>
-            <w:rFonts w:ascii="Cambria Math" w:hAnsi="Cambria Math"/>
-            <w:bdr w:val="single" w:sz="4" w:space="0" w:color="auto"/>
-          </w:rPr>
-          <m:t>U=R*I</m:t>
-        </m:r>
-      </m:oMath>
-      <w:r>
-        <w:t xml:space="preserve"> </w:t>
-      </w:r>
-    </w:p>
-    <w:p>
-      <w:r>
-        <w:t xml:space="preserve"> </w:t>
-      </w:r>
-      <m:oMath>
-        <m:r>
-          <w:rPr>
-            <w:rFonts w:ascii="Cambria Math" w:hAnsi="Cambria Math"/>
-          </w:rPr>
-          <m:t xml:space="preserve">R= </m:t>
-        </m:r>
-        <m:f>
-          <m:fPr>
-            <m:ctrlPr>
-              <w:rPr>
-                <w:rFonts w:ascii="Cambria Math" w:eastAsiaTheme="minorHAnsi" w:hAnsi="Cambria Math"/>
-                <w:i/>
-              </w:rPr>
-            </m:ctrlPr>
-          </m:fPr>
-          <m:num>
-            <m:r>
-              <w:rPr>
-                <w:rFonts w:ascii="Cambria Math" w:hAnsi="Cambria Math"/>
-              </w:rPr>
-              <m:t>U</m:t>
-            </m:r>
-          </m:num>
-          <m:den>
-            <m:r>
-              <w:rPr>
-                <w:rFonts w:ascii="Cambria Math" w:hAnsi="Cambria Math"/>
-              </w:rPr>
-              <m:t>I</m:t>
-            </m:r>
-          </m:den>
-        </m:f>
-      </m:oMath>
-      <w:r>
-        <w:t xml:space="preserve"> </w:t>
-      </w:r>
-    </w:p>
-    <w:p>
-      <w:r>
-        <w:t xml:space="preserve"> </w:t>
-      </w:r>
-      <m:oMath>
-        <m:sSub>
-          <m:sSubPr>
-            <m:ctrlPr>
-              <w:rPr>
-                <w:rFonts w:ascii="Cambria Math" w:eastAsiaTheme="minorHAnsi" w:hAnsi="Cambria Math"/>
-                <w:i/>
-              </w:rPr>
-            </m:ctrlPr>
-          </m:sSubPr>
-          <m:e>
-            <m:r>
-              <w:rPr>
-                <w:rFonts w:ascii="Cambria Math" w:hAnsi="Cambria Math"/>
-              </w:rPr>
-              <m:t>R</m:t>
-            </m:r>
-          </m:e>
-          <m:sub>
-            <m:r>
-              <w:rPr>
-                <w:rFonts w:ascii="Cambria Math" w:hAnsi="Cambria Math"/>
-              </w:rPr>
-              <m:t>5</m:t>
-            </m:r>
-          </m:sub>
-        </m:sSub>
-        <m:r>
-          <w:rPr>
-            <w:rFonts w:ascii="Cambria Math" w:hAnsi="Cambria Math"/>
-          </w:rPr>
-          <m:t xml:space="preserve">= </m:t>
-        </m:r>
-        <m:f>
-          <m:fPr>
-            <m:ctrlPr>
-              <w:rPr>
-                <w:rFonts w:ascii="Cambria Math" w:eastAsiaTheme="minorHAnsi" w:hAnsi="Cambria Math"/>
-                <w:i/>
-              </w:rPr>
-            </m:ctrlPr>
-          </m:fPr>
-          <m:num>
-            <m:sSub>
-              <m:sSubPr>
-                <m:ctrlPr>
-                  <w:rPr>
-                    <w:rFonts w:ascii="Cambria Math" w:eastAsiaTheme="minorHAnsi" w:hAnsi="Cambria Math"/>
-                    <w:i/>
-                  </w:rPr>
-                </m:ctrlPr>
-              </m:sSubPr>
-              <m:e>
-                <m:r>
-                  <w:rPr>
-                    <w:rFonts w:ascii="Cambria Math" w:hAnsi="Cambria Math"/>
-                  </w:rPr>
-                  <m:t>U</m:t>
-                </m:r>
-              </m:e>
-              <m:sub>
-                <m:sSub>
-                  <m:sSubPr>
-                    <m:ctrlPr>
-                      <w:rPr>
-                        <w:rFonts w:ascii="Cambria Math" w:eastAsiaTheme="minorHAnsi" w:hAnsi="Cambria Math"/>
-                        <w:i/>
-                      </w:rPr>
-                    </m:ctrlPr>
-                  </m:sSubPr>
-                  <m:e>
-                    <m:r>
-                      <w:rPr>
-                        <w:rFonts w:ascii="Cambria Math" w:hAnsi="Cambria Math"/>
-                      </w:rPr>
-                      <m:t>R</m:t>
-                    </m:r>
-                  </m:e>
-                  <m:sub>
-                    <m:r>
-                      <w:rPr>
-                        <w:rFonts w:ascii="Cambria Math" w:hAnsi="Cambria Math"/>
-                      </w:rPr>
-                      <m:t>5</m:t>
-                    </m:r>
-                  </m:sub>
-                </m:sSub>
-              </m:sub>
-            </m:sSub>
-          </m:num>
-          <m:den>
-            <m:sSub>
-              <m:sSubPr>
-                <m:ctrlPr>
-                  <w:rPr>
-                    <w:rFonts w:ascii="Cambria Math" w:eastAsiaTheme="minorHAnsi" w:hAnsi="Cambria Math"/>
-                    <w:i/>
-                  </w:rPr>
-                </m:ctrlPr>
-              </m:sSubPr>
-              <m:e>
-                <m:r>
-                  <w:rPr>
-                    <w:rFonts w:ascii="Cambria Math" w:hAnsi="Cambria Math"/>
-                  </w:rPr>
-                  <m:t>I</m:t>
-                </m:r>
-              </m:e>
-              <m:sub>
-                <m:sSub>
-                  <m:sSubPr>
-                    <m:ctrlPr>
-                      <w:rPr>
-                        <w:rFonts w:ascii="Cambria Math" w:eastAsiaTheme="minorHAnsi" w:hAnsi="Cambria Math"/>
-                        <w:i/>
-                      </w:rPr>
-                    </m:ctrlPr>
-                  </m:sSubPr>
-                  <m:e>
-                    <m:r>
-                      <w:rPr>
-                        <w:rFonts w:ascii="Cambria Math" w:hAnsi="Cambria Math"/>
-                      </w:rPr>
-                      <m:t>R</m:t>
-                    </m:r>
-                  </m:e>
-                  <m:sub>
-                    <m:r>
-                      <w:rPr>
-                        <w:rFonts w:ascii="Cambria Math" w:hAnsi="Cambria Math"/>
-                      </w:rPr>
-                      <m:t>5</m:t>
-                    </m:r>
-                  </m:sub>
-                </m:sSub>
-              </m:sub>
-            </m:sSub>
-          </m:den>
-        </m:f>
-      </m:oMath>
-    </w:p>
-    <w:p>
-      <w:r>
-        <w:t xml:space="preserve"> </w:t>
-      </w:r>
-      <m:oMath>
-        <m:sSub>
-          <m:sSubPr>
-            <m:ctrlPr>
-              <w:rPr>
-                <w:rFonts w:ascii="Cambria Math" w:eastAsiaTheme="minorHAnsi" w:hAnsi="Cambria Math"/>
-                <w:i/>
-              </w:rPr>
-            </m:ctrlPr>
-          </m:sSubPr>
-          <m:e>
-            <m:r>
-              <w:rPr>
-                <w:rFonts w:ascii="Cambria Math" w:hAnsi="Cambria Math"/>
-              </w:rPr>
-              <m:t>R</m:t>
-            </m:r>
-          </m:e>
-          <m:sub>
-            <m:r>
-              <w:rPr>
-                <w:rFonts w:ascii="Cambria Math" w:hAnsi="Cambria Math"/>
-              </w:rPr>
-              <m:t>5</m:t>
-            </m:r>
-          </m:sub>
-        </m:sSub>
-        <m:r>
-          <w:rPr>
-            <w:rFonts w:ascii="Cambria Math" w:hAnsi="Cambria Math"/>
-          </w:rPr>
-          <m:t xml:space="preserve">= </m:t>
-        </m:r>
-        <m:f>
-          <m:fPr>
-            <m:ctrlPr>
-              <w:rPr>
-                <w:rFonts w:ascii="Cambria Math" w:eastAsiaTheme="minorHAnsi" w:hAnsi="Cambria Math"/>
-                <w:i/>
-              </w:rPr>
-            </m:ctrlPr>
-          </m:fPr>
-          <m:num>
-            <m:r>
-              <w:rPr>
-                <w:rFonts w:ascii="Cambria Math" w:hAnsi="Cambria Math"/>
-              </w:rPr>
-              <m:t>2,25V</m:t>
-            </m:r>
-          </m:num>
-          <m:den>
-            <m:r>
-              <w:rPr>
-                <w:rFonts w:ascii="Cambria Math" w:hAnsi="Cambria Math"/>
-              </w:rPr>
-              <m:t>20mA</m:t>
-            </m:r>
-          </m:den>
-        </m:f>
-      </m:oMath>
-    </w:p>
-    <w:p>
-      <w:r>
-        <w:t xml:space="preserve"> </w:t>
-      </w:r>
-      <m:oMath>
-        <m:sSub>
-          <m:sSubPr>
-            <m:ctrlPr>
-              <w:rPr>
-                <w:rFonts w:ascii="Cambria Math" w:eastAsiaTheme="minorHAnsi" w:hAnsi="Cambria Math"/>
-                <w:i/>
-              </w:rPr>
-            </m:ctrlPr>
-          </m:sSubPr>
-          <m:e>
-            <m:r>
-              <w:rPr>
-                <w:rFonts w:ascii="Cambria Math" w:hAnsi="Cambria Math"/>
-              </w:rPr>
-              <m:t>R</m:t>
-            </m:r>
-          </m:e>
-          <m:sub>
-            <m:r>
-              <w:rPr>
-                <w:rFonts w:ascii="Cambria Math" w:hAnsi="Cambria Math"/>
-              </w:rPr>
-              <m:t>5</m:t>
-            </m:r>
-          </m:sub>
-        </m:sSub>
-        <m:r>
-          <w:rPr>
-            <w:rFonts w:ascii="Cambria Math" w:hAnsi="Cambria Math"/>
-          </w:rPr>
-          <m:t>= 112,5 Ω</m:t>
-        </m:r>
-      </m:oMath>
-    </w:p>
-    <w:p>
-      <w:r>
-        <w:t>On choisi en série E12</w:t>
-      </w:r>
-    </w:p>
-    <w:p>
-      <w:r>
-        <w:t xml:space="preserve"> </w:t>
-      </w:r>
-      <m:oMath>
-        <m:sSub>
-          <m:sSubPr>
-            <m:ctrlPr>
-              <w:rPr>
-                <w:rFonts w:ascii="Cambria Math" w:eastAsiaTheme="minorHAnsi" w:hAnsi="Cambria Math"/>
-                <w:i/>
-              </w:rPr>
-            </m:ctrlPr>
-          </m:sSubPr>
-          <m:e>
-            <m:r>
-              <w:rPr>
-                <w:rFonts w:ascii="Cambria Math" w:hAnsi="Cambria Math"/>
-              </w:rPr>
-              <m:t>R</m:t>
-            </m:r>
-          </m:e>
-          <m:sub>
-            <m:r>
-              <w:rPr>
-                <w:rFonts w:ascii="Cambria Math" w:hAnsi="Cambria Math"/>
-              </w:rPr>
-              <m:t>5</m:t>
-            </m:r>
-          </m:sub>
-        </m:sSub>
-        <m:r>
-          <w:rPr>
-            <w:rFonts w:ascii="Cambria Math" w:hAnsi="Cambria Math"/>
-          </w:rPr>
-          <m:t xml:space="preserve">= 100R </m:t>
-        </m:r>
-      </m:oMath>
-      <w:r>
-        <w:t>à 1%</w:t>
-      </w:r>
-    </w:p>
-    <w:p>
-      <w:r>
-        <w:t>Calcule des valeurs limites :</w:t>
-      </w:r>
-    </w:p>
-    <w:p>
-      <w:r>
-        <w:t xml:space="preserve"> </w:t>
-      </w:r>
-      <m:oMath>
-        <m:sSub>
-          <m:sSubPr>
-            <m:ctrlPr>
-              <w:rPr>
-                <w:rFonts w:ascii="Cambria Math" w:eastAsiaTheme="minorHAnsi" w:hAnsi="Cambria Math"/>
-                <w:i/>
-              </w:rPr>
-            </m:ctrlPr>
-          </m:sSubPr>
-          <m:e>
-            <m:r>
-              <w:rPr>
-                <w:rFonts w:ascii="Cambria Math" w:hAnsi="Cambria Math"/>
-              </w:rPr>
-              <m:t>R</m:t>
-            </m:r>
-          </m:e>
-          <m:sub>
-            <m:sSub>
-              <m:sSubPr>
-                <m:ctrlPr>
-                  <w:rPr>
-                    <w:rFonts w:ascii="Cambria Math" w:eastAsiaTheme="minorHAnsi" w:hAnsi="Cambria Math"/>
-                    <w:i/>
-                  </w:rPr>
-                </m:ctrlPr>
-              </m:sSubPr>
-              <m:e>
-                <m:r>
-                  <w:rPr>
-                    <w:rFonts w:ascii="Cambria Math" w:hAnsi="Cambria Math"/>
-                  </w:rPr>
-                  <m:t>5</m:t>
-                </m:r>
-              </m:e>
-              <m:sub>
-                <m:r>
-                  <w:rPr>
-                    <w:rFonts w:ascii="Cambria Math" w:hAnsi="Cambria Math"/>
-                  </w:rPr>
-                  <m:t>max</m:t>
-                </m:r>
-              </m:sub>
-            </m:sSub>
-          </m:sub>
-        </m:sSub>
-        <m:r>
-          <w:rPr>
-            <w:rFonts w:ascii="Cambria Math" w:hAnsi="Cambria Math"/>
-          </w:rPr>
-          <m:t xml:space="preserve">= 100Ω+1% 100Ω  </m:t>
-        </m:r>
-      </m:oMath>
-    </w:p>
-    <w:p>
-      <w:r>
-        <w:t xml:space="preserve"> </w:t>
-      </w:r>
-      <m:oMath>
-        <m:sSub>
-          <m:sSubPr>
-            <m:ctrlPr>
-              <w:rPr>
-                <w:rFonts w:ascii="Cambria Math" w:eastAsiaTheme="minorHAnsi" w:hAnsi="Cambria Math"/>
-                <w:i/>
-              </w:rPr>
-            </m:ctrlPr>
-          </m:sSubPr>
-          <m:e>
-            <m:r>
-              <w:rPr>
-                <w:rFonts w:ascii="Cambria Math" w:hAnsi="Cambria Math"/>
-              </w:rPr>
-              <m:t>R</m:t>
-            </m:r>
-          </m:e>
-          <m:sub>
-            <m:sSub>
-              <m:sSubPr>
-                <m:ctrlPr>
-                  <w:rPr>
-                    <w:rFonts w:ascii="Cambria Math" w:eastAsiaTheme="minorHAnsi" w:hAnsi="Cambria Math"/>
-                    <w:i/>
-                  </w:rPr>
-                </m:ctrlPr>
-              </m:sSubPr>
-              <m:e>
-                <m:r>
-                  <w:rPr>
-                    <w:rFonts w:ascii="Cambria Math" w:hAnsi="Cambria Math"/>
-                  </w:rPr>
-                  <m:t>5</m:t>
-                </m:r>
-              </m:e>
-              <m:sub>
-                <m:r>
-                  <w:rPr>
-                    <w:rFonts w:ascii="Cambria Math" w:hAnsi="Cambria Math"/>
-                  </w:rPr>
-                  <m:t>max</m:t>
-                </m:r>
-              </m:sub>
-            </m:sSub>
-          </m:sub>
-        </m:sSub>
-        <m:r>
-          <w:rPr>
-            <w:rFonts w:ascii="Cambria Math" w:hAnsi="Cambria Math"/>
-          </w:rPr>
-          <m:t xml:space="preserve">=101Ω </m:t>
-        </m:r>
-      </m:oMath>
-    </w:p>
-    <w:p>
-      <w:r>
-        <w:t xml:space="preserve"> </w:t>
-      </w:r>
-      <m:oMath>
-        <m:sSub>
-          <m:sSubPr>
-            <m:ctrlPr>
-              <w:rPr>
-                <w:rFonts w:ascii="Cambria Math" w:eastAsiaTheme="minorHAnsi" w:hAnsi="Cambria Math"/>
-                <w:i/>
-              </w:rPr>
-            </m:ctrlPr>
-          </m:sSubPr>
-          <m:e>
-            <m:r>
-              <w:rPr>
-                <w:rFonts w:ascii="Cambria Math" w:hAnsi="Cambria Math"/>
-              </w:rPr>
-              <m:t>R</m:t>
-            </m:r>
-          </m:e>
-          <m:sub>
-            <m:sSub>
-              <m:sSubPr>
-                <m:ctrlPr>
-                  <w:rPr>
-                    <w:rFonts w:ascii="Cambria Math" w:eastAsiaTheme="minorHAnsi" w:hAnsi="Cambria Math"/>
-                    <w:i/>
-                  </w:rPr>
-                </m:ctrlPr>
-              </m:sSubPr>
-              <m:e>
-                <m:r>
-                  <w:rPr>
-                    <w:rFonts w:ascii="Cambria Math" w:hAnsi="Cambria Math"/>
-                  </w:rPr>
-                  <m:t>5</m:t>
-                </m:r>
-              </m:e>
-              <m:sub>
-                <m:r>
-                  <w:rPr>
-                    <w:rFonts w:ascii="Cambria Math" w:hAnsi="Cambria Math"/>
-                  </w:rPr>
-                  <m:t>min</m:t>
-                </m:r>
-              </m:sub>
-            </m:sSub>
-          </m:sub>
-        </m:sSub>
-        <m:r>
-          <w:rPr>
-            <w:rFonts w:ascii="Cambria Math" w:hAnsi="Cambria Math"/>
-          </w:rPr>
-          <m:t xml:space="preserve">= 100Ω-1% 100Ω  </m:t>
-        </m:r>
-      </m:oMath>
-    </w:p>
-    <w:p>
-      <w:r>
-        <w:t xml:space="preserve"> </w:t>
-      </w:r>
-      <m:oMath>
-        <m:sSub>
-          <m:sSubPr>
-            <m:ctrlPr>
-              <w:rPr>
-                <w:rFonts w:ascii="Cambria Math" w:eastAsiaTheme="minorHAnsi" w:hAnsi="Cambria Math"/>
-                <w:i/>
-              </w:rPr>
-            </m:ctrlPr>
-          </m:sSubPr>
-          <m:e>
-            <m:r>
-              <w:rPr>
-                <w:rFonts w:ascii="Cambria Math" w:hAnsi="Cambria Math"/>
-              </w:rPr>
-              <m:t>R</m:t>
-            </m:r>
-          </m:e>
-          <m:sub>
-            <m:sSub>
-              <m:sSubPr>
-                <m:ctrlPr>
-                  <w:rPr>
-                    <w:rFonts w:ascii="Cambria Math" w:eastAsiaTheme="minorHAnsi" w:hAnsi="Cambria Math"/>
-                    <w:i/>
-                  </w:rPr>
-                </m:ctrlPr>
-              </m:sSubPr>
-              <m:e>
-                <m:r>
-                  <w:rPr>
-                    <w:rFonts w:ascii="Cambria Math" w:hAnsi="Cambria Math"/>
-                  </w:rPr>
-                  <m:t>5</m:t>
-                </m:r>
-              </m:e>
-              <m:sub>
-                <m:r>
-                  <w:rPr>
-                    <w:rFonts w:ascii="Cambria Math" w:hAnsi="Cambria Math"/>
-                  </w:rPr>
-                  <m:t>min</m:t>
-                </m:r>
-              </m:sub>
-            </m:sSub>
-          </m:sub>
-        </m:sSub>
-        <m:r>
-          <w:rPr>
-            <w:rFonts w:ascii="Cambria Math" w:hAnsi="Cambria Math"/>
-          </w:rPr>
-          <m:t xml:space="preserve">=99Ω </m:t>
-        </m:r>
-      </m:oMath>
-    </w:p>
-    <w:p>
-      <w:pPr>
-        <w:pStyle w:val="Commentaire"/>
-      </w:pPr>
-    </w:p>
-  </w:comment>
-</w:comments>
-</file>
-
-<file path=word/commentsExtended.xml><?xml version="1.0" encoding="utf-8"?>
-<w15:commentsEx xmlns:wpc="http://schemas.microsoft.com/office/word/2010/wordprocessingCanvas" xmlns:cx="http://schemas.microsoft.com/office/drawing/2014/chartex" xmlns:cx1="http://schemas.microsoft.com/office/drawing/2015/9/8/chartex" xmlns:cx2="http://schemas.microsoft.com/office/drawing/2015/10/21/chartex" xmlns:cx3="http://schemas.microsoft.com/office/drawing/2016/5/9/chartex" xmlns:cx4="http://schemas.microsoft.com/office/drawing/2016/5/10/chartex" xmlns:cx5="http://schemas.microsoft.com/office/drawing/2016/5/11/chartex" xmlns:cx6="http://schemas.microsoft.com/office/drawing/2016/5/12/chartex" xmlns:cx7="http://schemas.microsoft.com/office/drawing/2016/5/13/chartex" xmlns:cx8="http://schemas.microsoft.com/office/drawing/2016/5/14/chartex" xmlns:mc="http://schemas.openxmlformats.org/markup-compatibility/2006" xmlns:aink="http://schemas.microsoft.com/office/drawing/2016/ink" xmlns:am3d="http://schemas.microsoft.com/office/drawing/2017/model3d" xmlns:o="urn:schemas-microsoft-com:office:office" xmlns:oel="http://schemas.microsoft.com/office/2019/extlst" xmlns:r="http://schemas.openxmlformats.org/officeDocument/2006/relationships" xmlns:m="http://schemas.openxmlformats.org/officeDocument/2006/math" xmlns:v="urn:schemas-microsoft-com:vml" xmlns:wp14="http://schemas.microsoft.com/office/word/2010/wordprocessingDrawing" xmlns:wp="http://schemas.openxmlformats.org/drawingml/2006/wordprocessingDrawing" xmlns:w10="urn:schemas-microsoft-com:office:word" xmlns:w="http://schemas.openxmlformats.org/wordprocessingml/2006/main" xmlns:w14="http://schemas.microsoft.com/office/word/2010/wordml" xmlns:w15="http://schemas.microsoft.com/office/word/2012/wordml" xmlns:w16cex="http://schemas.microsoft.com/office/word/2018/wordml/cex" xmlns:w16cid="http://schemas.microsoft.com/office/word/2016/wordml/cid" xmlns:w16="http://schemas.microsoft.com/office/word/2018/wordml" xmlns:w16du="http://schemas.microsoft.com/office/word/2023/wordml/word16du" xmlns:w16sdtdh="http://schemas.microsoft.com/office/word/2020/wordml/sdtdatahash" xmlns:w16sdtfl="http://schemas.microsoft.com/office/word/2024/wordml/sdtformatlock" xmlns:w16se="http://schemas.microsoft.com/office/word/2015/wordml/symex" xmlns:wpg="http://schemas.microsoft.com/office/word/2010/wordprocessingGroup" xmlns:wpi="http://schemas.microsoft.com/office/word/2010/wordprocessingInk" xmlns:wne="http://schemas.microsoft.com/office/word/2006/wordml" xmlns:wps="http://schemas.microsoft.com/office/word/2010/wordprocessingShape" mc:Ignorable="w14 w15 w16se w16cid w16 w16cex w16sdtdh w16sdtfl w16du wp14">
-  <w15:commentEx w15:paraId="1D513800" w15:done="0"/>
-</w15:commentsEx>
-</file>
-
-<file path=word/commentsExtensible.xml><?xml version="1.0" encoding="utf-8"?>
-<w16cex:commentsExtensible xmlns:wpc="http://schemas.microsoft.com/office/word/2010/wordprocessingCanvas" xmlns:cx="http://schemas.microsoft.com/office/drawing/2014/chartex" xmlns:cx1="http://schemas.microsoft.com/office/drawing/2015/9/8/chartex" xmlns:cx2="http://schemas.microsoft.com/office/drawing/2015/10/21/chartex" xmlns:cx3="http://schemas.microsoft.com/office/drawing/2016/5/9/chartex" xmlns:cx4="http://schemas.microsoft.com/office/drawing/2016/5/10/chartex" xmlns:cx5="http://schemas.microsoft.com/office/drawing/2016/5/11/chartex" xmlns:cx6="http://schemas.microsoft.com/office/drawing/2016/5/12/chartex" xmlns:cx7="http://schemas.microsoft.com/office/drawing/2016/5/13/chartex" xmlns:cx8="http://schemas.microsoft.com/office/drawing/2016/5/14/chartex" xmlns:cr="http://schemas.microsoft.com/office/comments/2020/reactions" xmlns:mc="http://schemas.openxmlformats.org/markup-compatibility/2006" xmlns:aink="http://schemas.microsoft.com/office/drawing/2016/ink" xmlns:am3d="http://schemas.microsoft.com/office/drawing/2017/model3d" xmlns:o="urn:schemas-microsoft-com:office:office" xmlns:oel="http://schemas.microsoft.com/office/2019/extlst" xmlns:r="http://schemas.openxmlformats.org/officeDocument/2006/relationships" xmlns:m="http://schemas.openxmlformats.org/officeDocument/2006/math" xmlns:v="urn:schemas-microsoft-com:vml" xmlns:wp14="http://schemas.microsoft.com/office/word/2010/wordprocessingDrawing" xmlns:wp="http://schemas.openxmlformats.org/drawingml/2006/wordprocessingDrawing" xmlns:w10="urn:schemas-microsoft-com:office:word" xmlns:w="http://schemas.openxmlformats.org/wordprocessingml/2006/main" xmlns:w14="http://schemas.microsoft.com/office/word/2010/wordml" xmlns:w15="http://schemas.microsoft.com/office/word/2012/wordml" xmlns:w16cex="http://schemas.microsoft.com/office/word/2018/wordml/cex" xmlns:w16cid="http://schemas.microsoft.com/office/word/2016/wordml/cid" xmlns:w16="http://schemas.microsoft.com/office/word/2018/wordml" xmlns:w16du="http://schemas.microsoft.com/office/word/2023/wordml/word16du" xmlns:w16sdtdh="http://schemas.microsoft.com/office/word/2020/wordml/sdtdatahash" xmlns:w16sdtfl="http://schemas.microsoft.com/office/word/2024/wordml/sdtformatlock" xmlns:w16se="http://schemas.microsoft.com/office/word/2015/wordml/symex" xmlns:wpg="http://schemas.microsoft.com/office/word/2010/wordprocessingGroup" xmlns:wpi="http://schemas.microsoft.com/office/word/2010/wordprocessingInk" xmlns:wne="http://schemas.microsoft.com/office/word/2006/wordml" xmlns:wps="http://schemas.microsoft.com/office/word/2010/wordprocessingShape" mc:Ignorable="w14 w15 w16se w16cid w16 w16cex w16sdtdh w16sdtfl cr w16du wp14">
-  <w16cex:commentExtensible w16cex:durableId="230CA4FD" w16cex:dateUtc="2020-09-16T12:51:00Z"/>
-</w16cex:commentsExtensible>
-</file>
-
-<file path=word/commentsIds.xml><?xml version="1.0" encoding="utf-8"?>
-<w16cid:commentsIds xmlns:wpc="http://schemas.microsoft.com/office/word/2010/wordprocessingCanvas" xmlns:cx="http://schemas.microsoft.com/office/drawing/2014/chartex" xmlns:cx1="http://schemas.microsoft.com/office/drawing/2015/9/8/chartex" xmlns:cx2="http://schemas.microsoft.com/office/drawing/2015/10/21/chartex" xmlns:cx3="http://schemas.microsoft.com/office/drawing/2016/5/9/chartex" xmlns:cx4="http://schemas.microsoft.com/office/drawing/2016/5/10/chartex" xmlns:cx5="http://schemas.microsoft.com/office/drawing/2016/5/11/chartex" xmlns:cx6="http://schemas.microsoft.com/office/drawing/2016/5/12/chartex" xmlns:cx7="http://schemas.microsoft.com/office/drawing/2016/5/13/chartex" xmlns:cx8="http://schemas.microsoft.com/office/drawing/2016/5/14/chartex" xmlns:mc="http://schemas.openxmlformats.org/markup-compatibility/2006" xmlns:aink="http://schemas.microsoft.com/office/drawing/2016/ink" xmlns:am3d="http://schemas.microsoft.com/office/drawing/2017/model3d" xmlns:o="urn:schemas-microsoft-com:office:office" xmlns:oel="http://schemas.microsoft.com/office/2019/extlst" xmlns:r="http://schemas.openxmlformats.org/officeDocument/2006/relationships" xmlns:m="http://schemas.openxmlformats.org/officeDocument/2006/math" xmlns:v="urn:schemas-microsoft-com:vml" xmlns:wp14="http://schemas.microsoft.com/office/word/2010/wordprocessingDrawing" xmlns:wp="http://schemas.openxmlformats.org/drawingml/2006/wordprocessingDrawing" xmlns:w10="urn:schemas-microsoft-com:office:word" xmlns:w="http://schemas.openxmlformats.org/wordprocessingml/2006/main" xmlns:w14="http://schemas.microsoft.com/office/word/2010/wordml" xmlns:w15="http://schemas.microsoft.com/office/word/2012/wordml" xmlns:w16cex="http://schemas.microsoft.com/office/word/2018/wordml/cex" xmlns:w16cid="http://schemas.microsoft.com/office/word/2016/wordml/cid" xmlns:w16="http://schemas.microsoft.com/office/word/2018/wordml" xmlns:w16du="http://schemas.microsoft.com/office/word/2023/wordml/word16du" xmlns:w16sdtdh="http://schemas.microsoft.com/office/word/2020/wordml/sdtdatahash" xmlns:w16sdtfl="http://schemas.microsoft.com/office/word/2024/wordml/sdtformatlock" xmlns:w16se="http://schemas.microsoft.com/office/word/2015/wordml/symex" xmlns:wpg="http://schemas.microsoft.com/office/word/2010/wordprocessingGroup" xmlns:wpi="http://schemas.microsoft.com/office/word/2010/wordprocessingInk" xmlns:wne="http://schemas.microsoft.com/office/word/2006/wordml" xmlns:wps="http://schemas.microsoft.com/office/word/2010/wordprocessingShape" mc:Ignorable="w14 w15 w16se w16cid w16 w16cex w16sdtdh w16sdtfl w16du wp14">
-  <w16cid:commentId w16cid:paraId="1D513800" w16cid:durableId="230CA4FD"/>
-</w16cid:commentsIds>
 </file>
 
 <file path=word/endnotes.xml><?xml version="1.0" encoding="utf-8"?>
@@ -13756,14 +14341,6 @@
     <w:abstractNumId w:val="10"/>
   </w:num>
 </w:numbering>
-</file>
-
-<file path=word/people.xml><?xml version="1.0" encoding="utf-8"?>
-<w15:people xmlns:wpc="http://schemas.microsoft.com/office/word/2010/wordprocessingCanvas" xmlns:cx="http://schemas.microsoft.com/office/drawing/2014/chartex" xmlns:cx1="http://schemas.microsoft.com/office/drawing/2015/9/8/chartex" xmlns:cx2="http://schemas.microsoft.com/office/drawing/2015/10/21/chartex" xmlns:cx3="http://schemas.microsoft.com/office/drawing/2016/5/9/chartex" xmlns:cx4="http://schemas.microsoft.com/office/drawing/2016/5/10/chartex" xmlns:cx5="http://schemas.microsoft.com/office/drawing/2016/5/11/chartex" xmlns:cx6="http://schemas.microsoft.com/office/drawing/2016/5/12/chartex" xmlns:cx7="http://schemas.microsoft.com/office/drawing/2016/5/13/chartex" xmlns:cx8="http://schemas.microsoft.com/office/drawing/2016/5/14/chartex" xmlns:mc="http://schemas.openxmlformats.org/markup-compatibility/2006" xmlns:aink="http://schemas.microsoft.com/office/drawing/2016/ink" xmlns:am3d="http://schemas.microsoft.com/office/drawing/2017/model3d" xmlns:o="urn:schemas-microsoft-com:office:office" xmlns:oel="http://schemas.microsoft.com/office/2019/extlst" xmlns:r="http://schemas.openxmlformats.org/officeDocument/2006/relationships" xmlns:m="http://schemas.openxmlformats.org/officeDocument/2006/math" xmlns:v="urn:schemas-microsoft-com:vml" xmlns:wp14="http://schemas.microsoft.com/office/word/2010/wordprocessingDrawing" xmlns:wp="http://schemas.openxmlformats.org/drawingml/2006/wordprocessingDrawing" xmlns:w10="urn:schemas-microsoft-com:office:word" xmlns:w="http://schemas.openxmlformats.org/wordprocessingml/2006/main" xmlns:w14="http://schemas.microsoft.com/office/word/2010/wordml" xmlns:w15="http://schemas.microsoft.com/office/word/2012/wordml" xmlns:w16cex="http://schemas.microsoft.com/office/word/2018/wordml/cex" xmlns:w16cid="http://schemas.microsoft.com/office/word/2016/wordml/cid" xmlns:w16="http://schemas.microsoft.com/office/word/2018/wordml" xmlns:w16du="http://schemas.microsoft.com/office/word/2023/wordml/word16du" xmlns:w16sdtdh="http://schemas.microsoft.com/office/word/2020/wordml/sdtdatahash" xmlns:w16sdtfl="http://schemas.microsoft.com/office/word/2024/wordml/sdtformatlock" xmlns:w16se="http://schemas.microsoft.com/office/word/2015/wordml/symex" xmlns:wpg="http://schemas.microsoft.com/office/word/2010/wordprocessingGroup" xmlns:wpi="http://schemas.microsoft.com/office/word/2010/wordprocessingInk" xmlns:wne="http://schemas.microsoft.com/office/word/2006/wordml" xmlns:wps="http://schemas.microsoft.com/office/word/2010/wordprocessingShape" mc:Ignorable="w14 w15 w16se w16cid w16 w16cex w16sdtdh w16sdtfl w16du wp14">
-  <w15:person w15:author="Gauch Laurent">
-    <w15:presenceInfo w15:providerId="AD" w15:userId="S::GauchL@edufr.ch::16383e90-c141-4c79-8f29-ff8f16153a76"/>
-  </w15:person>
-</w15:people>
 </file>
 
 <file path=word/styles.xml><?xml version="1.0" encoding="utf-8"?>
@@ -14417,7 +14994,6 @@
   <w:style w:type="character" w:default="1" w:styleId="Policepardfaut">
     <w:name w:val="Default Paragraph Font"/>
     <w:uiPriority w:val="1"/>
-    <w:semiHidden/>
     <w:unhideWhenUsed/>
   </w:style>
   <w:style w:type="table" w:default="1" w:styleId="TableauNormal">
@@ -15277,6 +15853,78 @@
       <w:spacing w:after="0" w:line="240" w:lineRule="auto"/>
     </w:pPr>
   </w:style>
+  <w:style w:type="table" w:styleId="TableauGrille1Clair-Accentuation6">
+    <w:name w:val="Grid Table 1 Light Accent 6"/>
+    <w:basedOn w:val="TableauNormal"/>
+    <w:uiPriority w:val="46"/>
+    <w:rsid w:val="00391FA2"/>
+    <w:pPr>
+      <w:spacing w:after="0" w:line="240" w:lineRule="auto"/>
+    </w:pPr>
+    <w:rPr>
+      <w:rFonts w:eastAsiaTheme="minorHAnsi"/>
+    </w:rPr>
+    <w:tblPr>
+      <w:tblStyleRowBandSize w:val="1"/>
+      <w:tblStyleColBandSize w:val="1"/>
+      <w:tblBorders>
+        <w:top w:val="single" w:sz="4" w:space="0" w:color="C5E0B3" w:themeColor="accent6" w:themeTint="66"/>
+        <w:left w:val="single" w:sz="4" w:space="0" w:color="C5E0B3" w:themeColor="accent6" w:themeTint="66"/>
+        <w:bottom w:val="single" w:sz="4" w:space="0" w:color="C5E0B3" w:themeColor="accent6" w:themeTint="66"/>
+        <w:right w:val="single" w:sz="4" w:space="0" w:color="C5E0B3" w:themeColor="accent6" w:themeTint="66"/>
+        <w:insideH w:val="single" w:sz="4" w:space="0" w:color="C5E0B3" w:themeColor="accent6" w:themeTint="66"/>
+        <w:insideV w:val="single" w:sz="4" w:space="0" w:color="C5E0B3" w:themeColor="accent6" w:themeTint="66"/>
+      </w:tblBorders>
+    </w:tblPr>
+    <w:tblStylePr w:type="firstRow">
+      <w:rPr>
+        <w:b/>
+        <w:bCs/>
+      </w:rPr>
+      <w:tblPr/>
+      <w:tcPr>
+        <w:tcBorders>
+          <w:bottom w:val="single" w:sz="12" w:space="0" w:color="A8D08D" w:themeColor="accent6" w:themeTint="99"/>
+        </w:tcBorders>
+      </w:tcPr>
+    </w:tblStylePr>
+    <w:tblStylePr w:type="lastRow">
+      <w:rPr>
+        <w:b/>
+        <w:bCs/>
+      </w:rPr>
+      <w:tblPr/>
+      <w:tcPr>
+        <w:tcBorders>
+          <w:top w:val="double" w:sz="2" w:space="0" w:color="A8D08D" w:themeColor="accent6" w:themeTint="99"/>
+        </w:tcBorders>
+      </w:tcPr>
+    </w:tblStylePr>
+    <w:tblStylePr w:type="firstCol">
+      <w:rPr>
+        <w:b/>
+        <w:bCs/>
+      </w:rPr>
+    </w:tblStylePr>
+    <w:tblStylePr w:type="lastCol">
+      <w:rPr>
+        <w:b/>
+        <w:bCs/>
+      </w:rPr>
+    </w:tblStylePr>
+  </w:style>
+  <w:style w:type="character" w:styleId="Mentionnonrsolue">
+    <w:name w:val="Unresolved Mention"/>
+    <w:basedOn w:val="Policepardfaut"/>
+    <w:uiPriority w:val="99"/>
+    <w:semiHidden/>
+    <w:unhideWhenUsed/>
+    <w:rsid w:val="009C6782"/>
+    <w:rPr>
+      <w:color w:val="605E5C"/>
+      <w:shd w:val="clear" w:color="auto" w:fill="E1DFDD"/>
+    </w:rPr>
+  </w:style>
 </w:styles>
 </file>
 

</xml_diff>